<commit_message>
update figures (still need to fix) and fix several bugs that surfaced
</commit_message>
<xml_diff>
--- a/ICCC-author-kit/figures.docx
+++ b/ICCC-author-kit/figures.docx
@@ -60,7 +60,7 @@
           </mc:Choice>
           <mc:Fallback>
             <w:pict>
-              <v:line w14:anchorId="100C21B9" id="Straight Connector 7" o:spid="_x0000_s1026" style="position:absolute;z-index:251665408;visibility:visible;mso-wrap-style:square;mso-wrap-distance-left:9pt;mso-wrap-distance-top:0;mso-wrap-distance-right:9pt;mso-wrap-distance-bottom:0;mso-position-horizontal:absolute;mso-position-horizontal-relative:text;mso-position-vertical:absolute;mso-position-vertical-relative:text" from="42.2pt,172.2pt" to="42.2pt,187.5pt" o:gfxdata="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" strokecolor="black [3200]" strokeweight="1.5pt">
+              <v:line w14:anchorId="766667B2" id="Straight Connector 7" o:spid="_x0000_s1026" style="position:absolute;z-index:251665408;visibility:visible;mso-wrap-style:square;mso-wrap-distance-left:9pt;mso-wrap-distance-top:0;mso-wrap-distance-right:9pt;mso-wrap-distance-bottom:0;mso-position-horizontal:absolute;mso-position-horizontal-relative:text;mso-position-vertical:absolute;mso-position-vertical-relative:text" from="42.2pt,172.2pt" to="42.2pt,187.5pt" o:gfxdata="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" strokecolor="black [3200]" strokeweight="1.5pt">
                 <v:stroke joinstyle="miter"/>
               </v:line>
             </w:pict>
@@ -124,7 +124,7 @@
           </mc:Choice>
           <mc:Fallback>
             <w:pict>
-              <v:line w14:anchorId="3BA94AC1" id="Straight Connector 6" o:spid="_x0000_s1026" style="position:absolute;z-index:251663360;visibility:visible;mso-wrap-style:square;mso-wrap-distance-left:9pt;mso-wrap-distance-top:0;mso-wrap-distance-right:9pt;mso-wrap-distance-bottom:0;mso-position-horizontal:absolute;mso-position-horizontal-relative:text;mso-position-vertical:absolute;mso-position-vertical-relative:text" from="412.7pt,129pt" to="412.7pt,144.3pt" o:gfxdata="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" strokecolor="black [3200]" strokeweight="1.5pt">
+              <v:line w14:anchorId="681EB144" id="Straight Connector 6" o:spid="_x0000_s1026" style="position:absolute;z-index:251663360;visibility:visible;mso-wrap-style:square;mso-wrap-distance-left:9pt;mso-wrap-distance-top:0;mso-wrap-distance-right:9pt;mso-wrap-distance-bottom:0;mso-position-horizontal:absolute;mso-position-horizontal-relative:text;mso-position-vertical:absolute;mso-position-vertical-relative:text" from="412.7pt,129pt" to="412.7pt,144.3pt" o:gfxdata="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" strokecolor="black [3200]" strokeweight="1.5pt">
                 <v:stroke joinstyle="miter"/>
               </v:line>
             </w:pict>
@@ -188,7 +188,7 @@
           </mc:Choice>
           <mc:Fallback>
             <w:pict>
-              <v:line w14:anchorId="2E0263D6" id="Straight Connector 5" o:spid="_x0000_s1026" style="position:absolute;z-index:251661312;visibility:visible;mso-wrap-style:square;mso-wrap-distance-left:9pt;mso-wrap-distance-top:0;mso-wrap-distance-right:9pt;mso-wrap-distance-bottom:0;mso-position-horizontal:absolute;mso-position-horizontal-relative:text;mso-position-vertical:absolute;mso-position-vertical-relative:text" from="204.4pt,157.3pt" to="204.4pt,172.6pt" o:gfxdata="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" strokecolor="black [3200]" strokeweight="1.5pt">
+              <v:line w14:anchorId="3A6164A7" id="Straight Connector 5" o:spid="_x0000_s1026" style="position:absolute;z-index:251661312;visibility:visible;mso-wrap-style:square;mso-wrap-distance-left:9pt;mso-wrap-distance-top:0;mso-wrap-distance-right:9pt;mso-wrap-distance-bottom:0;mso-position-horizontal:absolute;mso-position-horizontal-relative:text;mso-position-vertical:absolute;mso-position-vertical-relative:text" from="204.4pt,157.3pt" to="204.4pt,172.6pt" o:gfxdata="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" strokecolor="black [3200]" strokeweight="1.5pt">
                 <v:stroke joinstyle="miter"/>
               </v:line>
             </w:pict>
@@ -267,7 +267,7 @@
           </mc:Choice>
           <mc:Fallback>
             <w:pict>
-              <v:shapetype w14:anchorId="1851528E" id="_x0000_t67" coordsize="21600,21600" o:spt="67" adj="16200,5400" path="m0@0l@1@0@1,0@2,0@2@0,21600@0,10800,21600xe">
+              <v:shapetype w14:anchorId="1EFCD91D" id="_x0000_t67" coordsize="21600,21600" o:spt="67" adj="16200,5400" path="m0@0l@1@0@1,0@2,0@2@0,21600@0,10800,21600xe">
                 <v:stroke joinstyle="miter"/>
                 <v:formulas>
                   <v:f eqn="val #0"/>
@@ -338,18 +338,18 @@
     <w:p>
       <w:r>
         <w:drawing>
-          <wp:anchor distT="0" distB="0" distL="114300" distR="114300" simplePos="0" relativeHeight="251654138" behindDoc="0" locked="0" layoutInCell="1" allowOverlap="1" wp14:anchorId="7ACC3678" wp14:editId="45DD5749">
+          <wp:anchor distT="0" distB="0" distL="114300" distR="114300" simplePos="0" relativeHeight="251686912" behindDoc="0" locked="0" layoutInCell="1" allowOverlap="1" wp14:anchorId="7C19298F" wp14:editId="1AA18861">
             <wp:simplePos x="0" y="0"/>
             <wp:positionH relativeFrom="column">
-              <wp:posOffset>0</wp:posOffset>
+              <wp:posOffset>-11430</wp:posOffset>
             </wp:positionH>
             <wp:positionV relativeFrom="paragraph">
-              <wp:posOffset>72562</wp:posOffset>
+              <wp:posOffset>62865</wp:posOffset>
             </wp:positionV>
-            <wp:extent cx="5943600" cy="485775"/>
+            <wp:extent cx="5943600" cy="462915"/>
             <wp:effectExtent l="0" t="0" r="0" b="0"/>
             <wp:wrapNone/>
-            <wp:docPr id="25" name="Picture 25"/>
+            <wp:docPr id="35" name="Picture 35"/>
             <wp:cNvGraphicFramePr>
               <a:graphicFrameLocks xmlns:a="http://schemas.openxmlformats.org/drawingml/2006/main" noChangeAspect="1"/>
             </wp:cNvGraphicFramePr>
@@ -375,7 +375,7 @@
                   <pic:spPr>
                     <a:xfrm>
                       <a:off x="0" y="0"/>
-                      <a:ext cx="5943600" cy="485775"/>
+                      <a:ext cx="5943600" cy="462915"/>
                     </a:xfrm>
                     <a:prstGeom prst="rect">
                       <a:avLst/>
@@ -403,7 +403,7 @@
         <mc:AlternateContent>
           <mc:Choice Requires="wps">
             <w:drawing>
-              <wp:anchor distT="0" distB="0" distL="114300" distR="114300" simplePos="0" relativeHeight="251653113" behindDoc="0" locked="0" layoutInCell="1" allowOverlap="1" wp14:anchorId="184D00F2" wp14:editId="76ECC9BB">
+              <wp:anchor distT="0" distB="0" distL="114300" distR="114300" simplePos="0" relativeHeight="251653113" behindDoc="0" locked="0" layoutInCell="1" allowOverlap="1" wp14:anchorId="184D00F2" wp14:editId="7CFCFC66">
                 <wp:simplePos x="0" y="0"/>
                 <wp:positionH relativeFrom="column">
                   <wp:posOffset>1971349</wp:posOffset>
@@ -625,30 +625,24 @@
           </wp:anchor>
         </w:drawing>
       </w:r>
-      <w:r>
-        <w:rPr>
-          <w:noProof/>
-        </w:rPr>
-        <w:t xml:space="preserve"> </w:t>
-      </w:r>
     </w:p>
     <w:p/>
     <w:p/>
     <w:p>
       <w:r>
         <w:drawing>
-          <wp:anchor distT="0" distB="0" distL="114300" distR="114300" simplePos="0" relativeHeight="251676672" behindDoc="0" locked="0" layoutInCell="1" allowOverlap="1" wp14:anchorId="54B3BAD4" wp14:editId="34839E12">
+          <wp:anchor distT="0" distB="0" distL="114300" distR="114300" simplePos="0" relativeHeight="251680768" behindDoc="0" locked="0" layoutInCell="1" allowOverlap="1" wp14:anchorId="69FE652E" wp14:editId="3C55EABA">
             <wp:simplePos x="0" y="0"/>
             <wp:positionH relativeFrom="column">
-              <wp:posOffset>-580</wp:posOffset>
+              <wp:posOffset>-26442</wp:posOffset>
             </wp:positionH>
             <wp:positionV relativeFrom="paragraph">
-              <wp:posOffset>86360</wp:posOffset>
+              <wp:posOffset>43180</wp:posOffset>
             </wp:positionV>
-            <wp:extent cx="2823289" cy="488646"/>
+            <wp:extent cx="2795270" cy="457200"/>
             <wp:effectExtent l="0" t="0" r="0" b="0"/>
             <wp:wrapNone/>
-            <wp:docPr id="22" name="Picture 22" descr="Diagram&#10;&#10;Description automatically generated"/>
+            <wp:docPr id="30" name="Picture 30" descr="A picture containing text, building&#10;&#10;Description automatically generated"/>
             <wp:cNvGraphicFramePr>
               <a:graphicFrameLocks xmlns:a="http://schemas.openxmlformats.org/drawingml/2006/main" noChangeAspect="1"/>
             </wp:cNvGraphicFramePr>
@@ -656,7 +650,7 @@
               <a:graphicData uri="http://schemas.openxmlformats.org/drawingml/2006/picture">
                 <pic:pic xmlns:pic="http://schemas.openxmlformats.org/drawingml/2006/picture">
                   <pic:nvPicPr>
-                    <pic:cNvPr id="22" name="Picture 22" descr="Diagram&#10;&#10;Description automatically generated"/>
+                    <pic:cNvPr id="30" name="Picture 30" descr="A picture containing text, building&#10;&#10;Description automatically generated"/>
                     <pic:cNvPicPr/>
                   </pic:nvPicPr>
                   <pic:blipFill>
@@ -674,7 +668,7 @@
                   <pic:spPr>
                     <a:xfrm>
                       <a:off x="0" y="0"/>
-                      <a:ext cx="2823289" cy="488646"/>
+                      <a:ext cx="2795270" cy="457200"/>
                     </a:xfrm>
                     <a:prstGeom prst="rect">
                       <a:avLst/>
@@ -693,6 +687,21 @@
         </w:drawing>
       </w:r>
     </w:p>
+    <w:p/>
+    <w:p/>
+    <w:p/>
+    <w:p/>
+    <w:p>
+      <w:r>
+        <w:t>End</w:t>
+      </w:r>
+      <w:r>
+        <w:t xml:space="preserve"> of translation danio rerio:</w:t>
+      </w:r>
+      <w:r>
+        <w:t xml:space="preserve"> -- ERRORS</w:t>
+      </w:r>
+    </w:p>
     <w:p>
       <w:r>
         <w:rPr>
@@ -701,91 +710,10 @@
         <mc:AlternateContent>
           <mc:Choice Requires="wps">
             <w:drawing>
-              <wp:anchor distT="0" distB="0" distL="114300" distR="114300" simplePos="0" relativeHeight="251680768" behindDoc="0" locked="0" layoutInCell="1" allowOverlap="1" wp14:anchorId="71C9E8C2" wp14:editId="05C83748">
+              <wp:anchor distT="0" distB="0" distL="114300" distR="114300" simplePos="0" relativeHeight="251657213" behindDoc="0" locked="0" layoutInCell="1" allowOverlap="1" wp14:anchorId="4838FCD1" wp14:editId="7BE09969">
                 <wp:simplePos x="0" y="0"/>
                 <wp:positionH relativeFrom="column">
-                  <wp:posOffset>-239395</wp:posOffset>
-                </wp:positionH>
-                <wp:positionV relativeFrom="paragraph">
-                  <wp:posOffset>146066</wp:posOffset>
-                </wp:positionV>
-                <wp:extent cx="3802566" cy="0"/>
-                <wp:effectExtent l="0" t="12700" r="20320" b="12700"/>
-                <wp:wrapNone/>
-                <wp:docPr id="29" name="Straight Connector 29"/>
-                <wp:cNvGraphicFramePr/>
-                <a:graphic xmlns:a="http://schemas.openxmlformats.org/drawingml/2006/main">
-                  <a:graphicData uri="http://schemas.microsoft.com/office/word/2010/wordprocessingShape">
-                    <wps:wsp>
-                      <wps:cNvCnPr/>
-                      <wps:spPr>
-                        <a:xfrm>
-                          <a:off x="0" y="0"/>
-                          <a:ext cx="3802566" cy="0"/>
-                        </a:xfrm>
-                        <a:prstGeom prst="line">
-                          <a:avLst/>
-                        </a:prstGeom>
-                        <a:ln>
-                          <a:solidFill>
-                            <a:srgbClr val="FF0000"/>
-                          </a:solidFill>
-                        </a:ln>
-                      </wps:spPr>
-                      <wps:style>
-                        <a:lnRef idx="3">
-                          <a:schemeClr val="accent1"/>
-                        </a:lnRef>
-                        <a:fillRef idx="0">
-                          <a:schemeClr val="accent1"/>
-                        </a:fillRef>
-                        <a:effectRef idx="2">
-                          <a:schemeClr val="accent1"/>
-                        </a:effectRef>
-                        <a:fontRef idx="minor">
-                          <a:schemeClr val="tx1"/>
-                        </a:fontRef>
-                      </wps:style>
-                      <wps:bodyPr/>
-                    </wps:wsp>
-                  </a:graphicData>
-                </a:graphic>
-              </wp:anchor>
-            </w:drawing>
-          </mc:Choice>
-          <mc:Fallback>
-            <w:pict>
-              <v:line w14:anchorId="4A492EE8" id="Straight Connector 29" o:spid="_x0000_s1026" style="position:absolute;z-index:251680768;visibility:visible;mso-wrap-style:square;mso-wrap-distance-left:9pt;mso-wrap-distance-top:0;mso-wrap-distance-right:9pt;mso-wrap-distance-bottom:0;mso-position-horizontal:absolute;mso-position-horizontal-relative:text;mso-position-vertical:absolute;mso-position-vertical-relative:text" from="-18.85pt,11.5pt" to="280.55pt,11.5pt" o:gfxdata="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" strokecolor="red" strokeweight="1.5pt">
-                <v:stroke joinstyle="miter"/>
-              </v:line>
-            </w:pict>
-          </mc:Fallback>
-        </mc:AlternateContent>
-      </w:r>
-    </w:p>
-    <w:p/>
-    <w:p/>
-    <w:p/>
-    <w:p>
-      <w:r>
-        <w:t>End</w:t>
-      </w:r>
-      <w:r>
-        <w:t xml:space="preserve"> of translation danio rerio:</w:t>
-      </w:r>
-    </w:p>
-    <w:p>
-      <w:r>
-        <w:rPr>
-          <w:noProof/>
-        </w:rPr>
-        <mc:AlternateContent>
-          <mc:Choice Requires="wps">
-            <w:drawing>
-              <wp:anchor distT="0" distB="0" distL="114300" distR="114300" simplePos="0" relativeHeight="251657213" behindDoc="0" locked="0" layoutInCell="1" allowOverlap="1" wp14:anchorId="4838FCD1" wp14:editId="08EE1643">
-                <wp:simplePos x="0" y="0"/>
-                <wp:positionH relativeFrom="column">
-                  <wp:posOffset>1984952</wp:posOffset>
+                  <wp:posOffset>2089589</wp:posOffset>
                 </wp:positionH>
                 <wp:positionV relativeFrom="paragraph">
                   <wp:posOffset>77470</wp:posOffset>
@@ -857,7 +785,7 @@
           </mc:Choice>
           <mc:Fallback>
             <w:pict>
-              <v:shape w14:anchorId="4838FCD1" id="Text Box 20" o:spid="_x0000_s1027" type="#_x0000_t202" style="position:absolute;margin-left:156.3pt;margin-top:6.1pt;width:38.8pt;height:70pt;z-index:251657213;visibility:visible;mso-wrap-style:square;mso-width-percent:0;mso-height-percent:0;mso-wrap-distance-left:9pt;mso-wrap-distance-top:0;mso-wrap-distance-right:9pt;mso-wrap-distance-bottom:0;mso-position-horizontal:absolute;mso-position-horizontal-relative:text;mso-position-vertical:absolute;mso-position-vertical-relative:text;mso-width-percent:0;mso-height-percent:0;mso-width-relative:margin;mso-height-relative:margin;v-text-anchor:top" o:gfxdata="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" fillcolor="white [3201]" stroked="f" strokeweight=".5pt">
+              <v:shape w14:anchorId="4838FCD1" id="Text Box 20" o:spid="_x0000_s1027" type="#_x0000_t202" style="position:absolute;margin-left:164.55pt;margin-top:6.1pt;width:38.8pt;height:70pt;z-index:251657213;visibility:visible;mso-wrap-style:square;mso-width-percent:0;mso-height-percent:0;mso-wrap-distance-left:9pt;mso-wrap-distance-top:0;mso-wrap-distance-right:9pt;mso-wrap-distance-bottom:0;mso-position-horizontal:absolute;mso-position-horizontal-relative:text;mso-position-vertical:absolute;mso-position-vertical-relative:text;mso-width-percent:0;mso-height-percent:0;mso-width-relative:margin;mso-height-relative:margin;v-text-anchor:top" o:gfxdata="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" fillcolor="white [3201]" stroked="f" strokeweight=".5pt">
                 <v:textbox>
                   <w:txbxContent>
                     <w:p>
@@ -888,18 +816,18 @@
       </w:r>
       <w:r>
         <w:drawing>
-          <wp:anchor distT="0" distB="0" distL="114300" distR="114300" simplePos="0" relativeHeight="251673600" behindDoc="0" locked="0" layoutInCell="1" allowOverlap="1" wp14:anchorId="5F9507E2" wp14:editId="7E804B4C">
+          <wp:anchor distT="0" distB="0" distL="114300" distR="114300" simplePos="0" relativeHeight="251682816" behindDoc="0" locked="0" layoutInCell="1" allowOverlap="1" wp14:anchorId="699552D2" wp14:editId="1F193383">
             <wp:simplePos x="0" y="0"/>
             <wp:positionH relativeFrom="column">
-              <wp:posOffset>-454</wp:posOffset>
+              <wp:posOffset>539</wp:posOffset>
             </wp:positionH>
             <wp:positionV relativeFrom="paragraph">
-              <wp:posOffset>183334</wp:posOffset>
+              <wp:posOffset>171450</wp:posOffset>
             </wp:positionV>
-            <wp:extent cx="2028825" cy="483244"/>
-            <wp:effectExtent l="0" t="0" r="3175" b="0"/>
+            <wp:extent cx="2165815" cy="483185"/>
+            <wp:effectExtent l="0" t="0" r="0" b="0"/>
             <wp:wrapNone/>
-            <wp:docPr id="1" name="Picture 1" descr="A picture containing antenna, clipart&#10;&#10;Description automatically generated"/>
+            <wp:docPr id="1" name="Picture 1"/>
             <wp:cNvGraphicFramePr>
               <a:graphicFrameLocks xmlns:a="http://schemas.openxmlformats.org/drawingml/2006/main" noChangeAspect="1"/>
             </wp:cNvGraphicFramePr>
@@ -907,7 +835,7 @@
               <a:graphicData uri="http://schemas.openxmlformats.org/drawingml/2006/picture">
                 <pic:pic xmlns:pic="http://schemas.openxmlformats.org/drawingml/2006/picture">
                   <pic:nvPicPr>
-                    <pic:cNvPr id="1" name="Picture 1" descr="A picture containing antenna, clipart&#10;&#10;Description automatically generated"/>
+                    <pic:cNvPr id="1" name=""/>
                     <pic:cNvPicPr/>
                   </pic:nvPicPr>
                   <pic:blipFill>
@@ -925,7 +853,7 @@
                   <pic:spPr>
                     <a:xfrm>
                       <a:off x="0" y="0"/>
-                      <a:ext cx="2028825" cy="483244"/>
+                      <a:ext cx="2165815" cy="483185"/>
                     </a:xfrm>
                     <a:prstGeom prst="rect">
                       <a:avLst/>
@@ -943,22 +871,28 @@
           </wp:anchor>
         </w:drawing>
       </w:r>
+      <w:r>
+        <w:rPr>
+          <w:noProof/>
+        </w:rPr>
+        <w:t xml:space="preserve"> </w:t>
+      </w:r>
     </w:p>
     <w:p>
       <w:r>
         <w:drawing>
-          <wp:anchor distT="0" distB="0" distL="114300" distR="114300" simplePos="0" relativeHeight="251677696" behindDoc="0" locked="0" layoutInCell="1" allowOverlap="1" wp14:anchorId="76292A20" wp14:editId="7FB325E1">
+          <wp:anchor distT="0" distB="0" distL="114300" distR="114300" simplePos="0" relativeHeight="251685888" behindDoc="0" locked="0" layoutInCell="1" allowOverlap="1" wp14:anchorId="7997AD46" wp14:editId="266D901C">
             <wp:simplePos x="0" y="0"/>
             <wp:positionH relativeFrom="column">
-              <wp:posOffset>-37134</wp:posOffset>
+              <wp:posOffset>2432050</wp:posOffset>
             </wp:positionH>
             <wp:positionV relativeFrom="paragraph">
-              <wp:posOffset>1560830</wp:posOffset>
+              <wp:posOffset>5080</wp:posOffset>
             </wp:positionV>
-            <wp:extent cx="2977679" cy="482600"/>
-            <wp:effectExtent l="0" t="0" r="0" b="0"/>
+            <wp:extent cx="4376420" cy="438785"/>
+            <wp:effectExtent l="0" t="0" r="5080" b="5715"/>
             <wp:wrapNone/>
-            <wp:docPr id="23" name="Picture 23" descr="Chart&#10;&#10;Description automatically generated with medium confidence"/>
+            <wp:docPr id="34" name="Picture 34"/>
             <wp:cNvGraphicFramePr>
               <a:graphicFrameLocks xmlns:a="http://schemas.openxmlformats.org/drawingml/2006/main" noChangeAspect="1"/>
             </wp:cNvGraphicFramePr>
@@ -966,7 +900,7 @@
               <a:graphicData uri="http://schemas.openxmlformats.org/drawingml/2006/picture">
                 <pic:pic xmlns:pic="http://schemas.openxmlformats.org/drawingml/2006/picture">
                   <pic:nvPicPr>
-                    <pic:cNvPr id="23" name="Picture 23" descr="Chart&#10;&#10;Description automatically generated with medium confidence"/>
+                    <pic:cNvPr id="1" name=""/>
                     <pic:cNvPicPr/>
                   </pic:nvPicPr>
                   <pic:blipFill>
@@ -984,7 +918,7 @@
                   <pic:spPr>
                     <a:xfrm>
                       <a:off x="0" y="0"/>
-                      <a:ext cx="2977679" cy="482600"/>
+                      <a:ext cx="4376420" cy="438785"/>
                     </a:xfrm>
                     <a:prstGeom prst="rect">
                       <a:avLst/>
@@ -1003,19 +937,29 @@
         </w:drawing>
       </w:r>
       <w:r>
+        <w:rPr>
+          <w:noProof/>
+        </w:rPr>
+        <w:t xml:space="preserve"> </w:t>
+      </w:r>
+    </w:p>
+    <w:p/>
+    <w:p/>
+    <w:p>
+      <w:r>
         <w:drawing>
-          <wp:anchor distT="0" distB="0" distL="114300" distR="114300" simplePos="0" relativeHeight="251675648" behindDoc="0" locked="0" layoutInCell="1" allowOverlap="1" wp14:anchorId="2F4E77B2" wp14:editId="14E79522">
+          <wp:anchor distT="0" distB="0" distL="114300" distR="114300" simplePos="0" relativeHeight="251683840" behindDoc="0" locked="0" layoutInCell="1" allowOverlap="1" wp14:anchorId="60040E53" wp14:editId="3CEF5E3D">
             <wp:simplePos x="0" y="0"/>
             <wp:positionH relativeFrom="column">
-              <wp:posOffset>2366286</wp:posOffset>
+              <wp:posOffset>1938020</wp:posOffset>
             </wp:positionH>
             <wp:positionV relativeFrom="paragraph">
-              <wp:posOffset>6985</wp:posOffset>
+              <wp:posOffset>180340</wp:posOffset>
             </wp:positionV>
-            <wp:extent cx="2808605" cy="485140"/>
-            <wp:effectExtent l="0" t="0" r="0" b="0"/>
+            <wp:extent cx="2807335" cy="438785"/>
+            <wp:effectExtent l="0" t="0" r="0" b="5715"/>
             <wp:wrapNone/>
-            <wp:docPr id="21" name="Picture 21" descr="Diagram&#10;&#10;Description automatically generated"/>
+            <wp:docPr id="32" name="Picture 32" descr="Diagram&#10;&#10;Description automatically generated with medium confidence"/>
             <wp:cNvGraphicFramePr>
               <a:graphicFrameLocks xmlns:a="http://schemas.openxmlformats.org/drawingml/2006/main" noChangeAspect="1"/>
             </wp:cNvGraphicFramePr>
@@ -1023,7 +967,7 @@
               <a:graphicData uri="http://schemas.openxmlformats.org/drawingml/2006/picture">
                 <pic:pic xmlns:pic="http://schemas.openxmlformats.org/drawingml/2006/picture">
                   <pic:nvPicPr>
-                    <pic:cNvPr id="21" name="Picture 21" descr="Diagram&#10;&#10;Description automatically generated"/>
+                    <pic:cNvPr id="32" name="Picture 32" descr="Diagram&#10;&#10;Description automatically generated with medium confidence"/>
                     <pic:cNvPicPr/>
                   </pic:nvPicPr>
                   <pic:blipFill>
@@ -1041,7 +985,7 @@
                   <pic:spPr>
                     <a:xfrm>
                       <a:off x="0" y="0"/>
-                      <a:ext cx="2808605" cy="485140"/>
+                      <a:ext cx="2807335" cy="438785"/>
                     </a:xfrm>
                     <a:prstGeom prst="rect">
                       <a:avLst/>
@@ -1061,18 +1005,18 @@
       </w:r>
       <w:r>
         <w:drawing>
-          <wp:anchor distT="0" distB="0" distL="114300" distR="114300" simplePos="0" relativeHeight="251674624" behindDoc="0" locked="0" layoutInCell="1" allowOverlap="1" wp14:anchorId="0879F3BD" wp14:editId="61022F1C">
+          <wp:anchor distT="0" distB="0" distL="114300" distR="114300" simplePos="0" relativeHeight="251684864" behindDoc="0" locked="0" layoutInCell="1" allowOverlap="1" wp14:anchorId="0CAF706D" wp14:editId="1B2B6FF3">
             <wp:simplePos x="0" y="0"/>
             <wp:positionH relativeFrom="column">
-              <wp:posOffset>-404</wp:posOffset>
+              <wp:posOffset>3198495</wp:posOffset>
             </wp:positionH>
             <wp:positionV relativeFrom="paragraph">
-              <wp:posOffset>479252</wp:posOffset>
+              <wp:posOffset>114935</wp:posOffset>
             </wp:positionV>
-            <wp:extent cx="2183707" cy="503459"/>
-            <wp:effectExtent l="0" t="0" r="1270" b="5080"/>
+            <wp:extent cx="1719580" cy="429260"/>
+            <wp:effectExtent l="0" t="0" r="0" b="2540"/>
             <wp:wrapNone/>
-            <wp:docPr id="17" name="Picture 17" descr="Chart&#10;&#10;Description automatically generated"/>
+            <wp:docPr id="33" name="Picture 33" descr="Chart, bubble chart&#10;&#10;Description automatically generated"/>
             <wp:cNvGraphicFramePr>
               <a:graphicFrameLocks xmlns:a="http://schemas.openxmlformats.org/drawingml/2006/main" noChangeAspect="1"/>
             </wp:cNvGraphicFramePr>
@@ -1080,7 +1024,7 @@
               <a:graphicData uri="http://schemas.openxmlformats.org/drawingml/2006/picture">
                 <pic:pic xmlns:pic="http://schemas.openxmlformats.org/drawingml/2006/picture">
                   <pic:nvPicPr>
-                    <pic:cNvPr id="17" name="Picture 17" descr="Chart&#10;&#10;Description automatically generated"/>
+                    <pic:cNvPr id="33" name="Picture 33" descr="Chart, bubble chart&#10;&#10;Description automatically generated"/>
                     <pic:cNvPicPr/>
                   </pic:nvPicPr>
                   <pic:blipFill>
@@ -1098,7 +1042,7 @@
                   <pic:spPr>
                     <a:xfrm>
                       <a:off x="0" y="0"/>
-                      <a:ext cx="2183707" cy="503459"/>
+                      <a:ext cx="1719580" cy="429260"/>
                     </a:xfrm>
                     <a:prstGeom prst="rect">
                       <a:avLst/>
@@ -1118,9 +1062,11 @@
       </w:r>
     </w:p>
     <w:p/>
-    <w:p/>
-    <w:p/>
-    <w:p/>
+    <w:p>
+      <w:r>
+        <w:t>Alternative image scheme parts:</w:t>
+      </w:r>
+    </w:p>
     <w:p/>
     <w:p/>
     <w:p>
@@ -1140,6 +1086,43 @@
           <w:tab w:val="left" w:pos="2002"/>
         </w:tabs>
       </w:pPr>
+      <w:r>
+        <w:drawing>
+          <wp:inline distT="0" distB="0" distL="0" distR="0" wp14:anchorId="0D5A5CD3" wp14:editId="5F24A6B1">
+            <wp:extent cx="3027680" cy="428275"/>
+            <wp:effectExtent l="0" t="0" r="0" b="3810"/>
+            <wp:docPr id="36" name="Picture 36" descr="Diagram&#10;&#10;Description automatically generated with medium confidence"/>
+            <wp:cNvGraphicFramePr>
+              <a:graphicFrameLocks xmlns:a="http://schemas.openxmlformats.org/drawingml/2006/main" noChangeAspect="1"/>
+            </wp:cNvGraphicFramePr>
+            <a:graphic xmlns:a="http://schemas.openxmlformats.org/drawingml/2006/main">
+              <a:graphicData uri="http://schemas.openxmlformats.org/drawingml/2006/picture">
+                <pic:pic xmlns:pic="http://schemas.openxmlformats.org/drawingml/2006/picture">
+                  <pic:nvPicPr>
+                    <pic:cNvPr id="36" name="Picture 36" descr="Diagram&#10;&#10;Description automatically generated with medium confidence"/>
+                    <pic:cNvPicPr/>
+                  </pic:nvPicPr>
+                  <pic:blipFill>
+                    <a:blip r:embed="rId13"/>
+                    <a:stretch>
+                      <a:fillRect/>
+                    </a:stretch>
+                  </pic:blipFill>
+                  <pic:spPr>
+                    <a:xfrm>
+                      <a:off x="0" y="0"/>
+                      <a:ext cx="3130638" cy="442839"/>
+                    </a:xfrm>
+                    <a:prstGeom prst="rect">
+                      <a:avLst/>
+                    </a:prstGeom>
+                  </pic:spPr>
+                </pic:pic>
+              </a:graphicData>
+            </a:graphic>
+          </wp:inline>
+        </w:drawing>
+      </w:r>
     </w:p>
     <w:sectPr>
       <w:pgSz w:w="12240" w:h="15840"/>

</xml_diff>

<commit_message>
add sequence to figures
</commit_message>
<xml_diff>
--- a/ICCC-author-kit/figures.docx
+++ b/ICCC-author-kit/figures.docx
@@ -3,8 +3,14 @@
 <w:document xmlns:wpc="http://schemas.microsoft.com/office/word/2010/wordprocessingCanvas" xmlns:cx="http://schemas.microsoft.com/office/drawing/2014/chartex" xmlns:cx1="http://schemas.microsoft.com/office/drawing/2015/9/8/chartex" xmlns:cx2="http://schemas.microsoft.com/office/drawing/2015/10/21/chartex" xmlns:cx3="http://schemas.microsoft.com/office/drawing/2016/5/9/chartex" xmlns:cx4="http://schemas.microsoft.com/office/drawing/2016/5/10/chartex" xmlns:cx5="http://schemas.microsoft.com/office/drawing/2016/5/11/chartex" xmlns:cx6="http://schemas.microsoft.com/office/drawing/2016/5/12/chartex" xmlns:cx7="http://schemas.microsoft.com/office/drawing/2016/5/13/chartex" xmlns:cx8="http://schemas.microsoft.com/office/drawing/2016/5/14/chartex" xmlns:mc="http://schemas.openxmlformats.org/markup-compatibility/2006" xmlns:aink="http://schemas.microsoft.com/office/drawing/2016/ink" xmlns:am3d="http://schemas.microsoft.com/office/drawing/2017/model3d" xmlns:o="urn:schemas-microsoft-com:office:office" xmlns:oel="http://schemas.microsoft.com/office/2019/extlst" xmlns:r="http://schemas.openxmlformats.org/officeDocument/2006/relationships" xmlns:m="http://schemas.openxmlformats.org/officeDocument/2006/math" xmlns:v="urn:schemas-microsoft-com:vml" xmlns:wp14="http://schemas.microsoft.com/office/word/2010/wordprocessingDrawing" xmlns:wp="http://schemas.openxmlformats.org/drawingml/2006/wordprocessingDrawing" xmlns:w10="urn:schemas-microsoft-com:office:word" xmlns:w="http://schemas.openxmlformats.org/wordprocessingml/2006/main" xmlns:w14="http://schemas.microsoft.com/office/word/2010/wordml" xmlns:w15="http://schemas.microsoft.com/office/word/2012/wordml" xmlns:w16cex="http://schemas.microsoft.com/office/word/2018/wordml/cex" xmlns:w16cid="http://schemas.microsoft.com/office/word/2016/wordml/cid" xmlns:w16="http://schemas.microsoft.com/office/word/2018/wordml" xmlns:w16sdtdh="http://schemas.microsoft.com/office/word/2020/wordml/sdtdatahash" xmlns:w16se="http://schemas.microsoft.com/office/word/2015/wordml/symex" xmlns:wpg="http://schemas.microsoft.com/office/word/2010/wordprocessingGroup" xmlns:wpi="http://schemas.microsoft.com/office/word/2010/wordprocessingInk" xmlns:wne="http://schemas.microsoft.com/office/word/2006/wordml" xmlns:wps="http://schemas.microsoft.com/office/word/2010/wordprocessingShape" mc:Ignorable="w14 w15 w16se w16cid w16 w16cex w16sdtdh wp14">
   <w:body>
     <w:p>
-      <w:r>
-        <w:rPr>
+      <w:pPr>
+        <w:rPr>
+          <w:rFonts w:ascii="Courier New" w:hAnsi="Courier New" w:cs="Courier New"/>
+        </w:rPr>
+      </w:pPr>
+      <w:r>
+        <w:rPr>
+          <w:rFonts w:ascii="Courier New" w:hAnsi="Courier New" w:cs="Courier New"/>
           <w:noProof/>
         </w:rPr>
         <mc:AlternateContent>
@@ -60,7 +66,7 @@
           </mc:Choice>
           <mc:Fallback>
             <w:pict>
-              <v:line w14:anchorId="01C6C1E0" id="Straight Connector 7" o:spid="_x0000_s1026" style="position:absolute;z-index:251665408;visibility:visible;mso-wrap-style:square;mso-wrap-distance-left:9pt;mso-wrap-distance-top:0;mso-wrap-distance-right:9pt;mso-wrap-distance-bottom:0;mso-position-horizontal:absolute;mso-position-horizontal-relative:text;mso-position-vertical:absolute;mso-position-vertical-relative:text" from="42.2pt,172.2pt" to="42.2pt,187.5pt" o:gfxdata="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" strokecolor="black [3200]" strokeweight="1.5pt">
+              <v:line w14:anchorId="7E99F936" id="Straight Connector 7" o:spid="_x0000_s1026" style="position:absolute;z-index:251665408;visibility:visible;mso-wrap-style:square;mso-wrap-distance-left:9pt;mso-wrap-distance-top:0;mso-wrap-distance-right:9pt;mso-wrap-distance-bottom:0;mso-position-horizontal:absolute;mso-position-horizontal-relative:text;mso-position-vertical:absolute;mso-position-vertical-relative:text" from="42.2pt,172.2pt" to="42.2pt,187.5pt" o:gfxdata="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" strokecolor="black [3200]" strokeweight="1.5pt">
                 <v:stroke joinstyle="miter"/>
               </v:line>
             </w:pict>
@@ -69,6 +75,7 @@
       </w:r>
       <w:r>
         <w:rPr>
+          <w:rFonts w:ascii="Courier New" w:hAnsi="Courier New" w:cs="Courier New"/>
           <w:noProof/>
         </w:rPr>
         <mc:AlternateContent>
@@ -124,7 +131,7 @@
           </mc:Choice>
           <mc:Fallback>
             <w:pict>
-              <v:line w14:anchorId="4B3E7A0F" id="Straight Connector 6" o:spid="_x0000_s1026" style="position:absolute;z-index:251663360;visibility:visible;mso-wrap-style:square;mso-wrap-distance-left:9pt;mso-wrap-distance-top:0;mso-wrap-distance-right:9pt;mso-wrap-distance-bottom:0;mso-position-horizontal:absolute;mso-position-horizontal-relative:text;mso-position-vertical:absolute;mso-position-vertical-relative:text" from="412.7pt,129pt" to="412.7pt,144.3pt" o:gfxdata="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" strokecolor="black [3200]" strokeweight="1.5pt">
+              <v:line w14:anchorId="116FEE3A" id="Straight Connector 6" o:spid="_x0000_s1026" style="position:absolute;z-index:251663360;visibility:visible;mso-wrap-style:square;mso-wrap-distance-left:9pt;mso-wrap-distance-top:0;mso-wrap-distance-right:9pt;mso-wrap-distance-bottom:0;mso-position-horizontal:absolute;mso-position-horizontal-relative:text;mso-position-vertical:absolute;mso-position-vertical-relative:text" from="412.7pt,129pt" to="412.7pt,144.3pt" o:gfxdata="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" strokecolor="black [3200]" strokeweight="1.5pt">
                 <v:stroke joinstyle="miter"/>
               </v:line>
             </w:pict>
@@ -133,6 +140,7 @@
       </w:r>
       <w:r>
         <w:rPr>
+          <w:rFonts w:ascii="Courier New" w:hAnsi="Courier New" w:cs="Courier New"/>
           <w:noProof/>
         </w:rPr>
         <mc:AlternateContent>
@@ -188,7 +196,7 @@
           </mc:Choice>
           <mc:Fallback>
             <w:pict>
-              <v:line w14:anchorId="270BFECF" id="Straight Connector 5" o:spid="_x0000_s1026" style="position:absolute;z-index:251661312;visibility:visible;mso-wrap-style:square;mso-wrap-distance-left:9pt;mso-wrap-distance-top:0;mso-wrap-distance-right:9pt;mso-wrap-distance-bottom:0;mso-position-horizontal:absolute;mso-position-horizontal-relative:text;mso-position-vertical:absolute;mso-position-vertical-relative:text" from="204.4pt,157.3pt" to="204.4pt,172.6pt" o:gfxdata="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" strokecolor="black [3200]" strokeweight="1.5pt">
+              <v:line w14:anchorId="30287483" id="Straight Connector 5" o:spid="_x0000_s1026" style="position:absolute;z-index:251661312;visibility:visible;mso-wrap-style:square;mso-wrap-distance-left:9pt;mso-wrap-distance-top:0;mso-wrap-distance-right:9pt;mso-wrap-distance-bottom:0;mso-position-horizontal:absolute;mso-position-horizontal-relative:text;mso-position-vertical:absolute;mso-position-vertical-relative:text" from="204.4pt,157.3pt" to="204.4pt,172.6pt" o:gfxdata="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" strokecolor="black [3200]" strokeweight="1.5pt">
                 <v:stroke joinstyle="miter"/>
               </v:line>
             </w:pict>
@@ -197,6 +205,7 @@
       </w:r>
       <w:r>
         <w:rPr>
+          <w:rFonts w:ascii="Courier New" w:hAnsi="Courier New" w:cs="Courier New"/>
           <w:noProof/>
         </w:rPr>
         <mc:AlternateContent>
@@ -267,7 +276,7 @@
           </mc:Choice>
           <mc:Fallback>
             <w:pict>
-              <v:shapetype w14:anchorId="652CC626" id="_x0000_t67" coordsize="21600,21600" o:spt="67" adj="16200,5400" path="m0@0l@1@0@1,0@2,0@2@0,21600@0,10800,21600xe">
+              <v:shapetype w14:anchorId="211488FF" id="_x0000_t67" coordsize="21600,21600" o:spt="67" adj="16200,5400" path="m0@0l@1@0@1,0@2,0@2@0,21600@0,10800,21600xe">
                 <v:stroke joinstyle="miter"/>
                 <v:formulas>
                   <v:f eqn="val #0"/>
@@ -289,6 +298,9 @@
         </mc:AlternateContent>
       </w:r>
       <w:r>
+        <w:rPr>
+          <w:rFonts w:ascii="Courier New" w:hAnsi="Courier New" w:cs="Courier New"/>
+        </w:rPr>
         <w:drawing>
           <wp:inline distT="0" distB="0" distL="0" distR="0" wp14:anchorId="09F63D51" wp14:editId="60595045">
             <wp:extent cx="5943600" cy="2586990"/>
@@ -305,7 +317,7 @@
                     <pic:cNvPicPr/>
                   </pic:nvPicPr>
                   <pic:blipFill>
-                    <a:blip r:embed="rId4"/>
+                    <a:blip r:embed="rId5"/>
                     <a:stretch>
                       <a:fillRect/>
                     </a:stretch>
@@ -326,39 +338,700 @@
         </w:drawing>
       </w:r>
     </w:p>
-    <w:p/>
-    <w:p/>
     <w:p>
-      <w:r>
+      <w:pPr>
+        <w:rPr>
+          <w:rFonts w:ascii="Courier New" w:hAnsi="Courier New" w:cs="Courier New"/>
+        </w:rPr>
+      </w:pPr>
+    </w:p>
+    <w:p>
+      <w:pPr>
+        <w:rPr>
+          <w:rFonts w:ascii="Courier New" w:hAnsi="Courier New" w:cs="Courier New"/>
+        </w:rPr>
+      </w:pPr>
+      <w:r>
+        <w:rPr>
+          <w:rFonts w:ascii="Courier New" w:hAnsi="Courier New" w:cs="Courier New"/>
+        </w:rPr>
         <w:t>Start of translation danio rerio</w:t>
       </w:r>
       <w:r>
+        <w:rPr>
+          <w:rFonts w:ascii="Courier New" w:hAnsi="Courier New" w:cs="Courier New"/>
+        </w:rPr>
         <w:t xml:space="preserve"> exons 1-3</w:t>
       </w:r>
       <w:r>
+        <w:rPr>
+          <w:rFonts w:ascii="Courier New" w:hAnsi="Courier New" w:cs="Courier New"/>
+        </w:rPr>
         <w:t>:</w:t>
       </w:r>
+    </w:p>
+    <w:p>
+      <w:pPr>
+        <w:rPr>
+          <w:rFonts w:ascii="Courier New" w:hAnsi="Courier New" w:cs="Courier New"/>
+        </w:rPr>
+      </w:pPr>
     </w:p>
     <w:p>
       <w:pPr>
         <w:tabs>
           <w:tab w:val="left" w:pos="2002"/>
+          <w:tab w:val="left" w:pos="3150"/>
         </w:tabs>
+        <w:rPr>
+          <w:rFonts w:ascii="Courier New" w:hAnsi="Courier New" w:cs="Courier New"/>
+          <w:b/>
+          <w:bCs/>
+          <w:color w:val="1044EE"/>
+          <w:sz w:val="18"/>
+          <w:szCs w:val="18"/>
+          <w:lang w:bidi="he-IL"/>
+        </w:rPr>
       </w:pPr>
       <w:r>
         <w:rPr>
+          <w:rFonts w:ascii="Courier New" w:hAnsi="Courier New" w:cs="Courier New"/>
+          <w:color w:val="CD6839"/>
+          <w:sz w:val="22"/>
+          <w:szCs w:val="22"/>
+          <w:lang w:bidi="he-IL"/>
+        </w:rPr>
+        <w:t xml:space="preserve">  </w:t>
+      </w:r>
+      <w:r>
+        <w:rPr>
+          <w:rFonts w:ascii="Courier New" w:hAnsi="Courier New" w:cs="Courier New"/>
+          <w:color w:val="CD6839"/>
+          <w:sz w:val="22"/>
+          <w:szCs w:val="22"/>
+          <w:lang w:bidi="he-IL"/>
+        </w:rPr>
+        <w:t xml:space="preserve"> </w:t>
+      </w:r>
+      <w:r>
+        <w:rPr>
+          <w:rFonts w:ascii="Courier New" w:hAnsi="Courier New" w:cs="Courier New"/>
+          <w:b/>
+          <w:bCs/>
+          <w:color w:val="CD6839"/>
+          <w:sz w:val="21"/>
+          <w:szCs w:val="21"/>
+          <w:lang w:bidi="he-IL"/>
+        </w:rPr>
+        <w:t>C</w:t>
+      </w:r>
+      <w:r>
+        <w:rPr>
+          <w:rFonts w:ascii="Courier New" w:hAnsi="Courier New" w:cs="Courier New"/>
+          <w:b/>
+          <w:bCs/>
+          <w:color w:val="CD6839"/>
+          <w:sz w:val="21"/>
+          <w:szCs w:val="21"/>
+          <w:lang w:bidi="he-IL"/>
+        </w:rPr>
+        <w:t xml:space="preserve"> </w:t>
+      </w:r>
+      <w:r>
+        <w:rPr>
+          <w:rFonts w:ascii="Courier New" w:hAnsi="Courier New" w:cs="Courier New"/>
+          <w:b/>
+          <w:bCs/>
+          <w:color w:val="CD6839"/>
+          <w:sz w:val="21"/>
+          <w:szCs w:val="21"/>
+          <w:lang w:bidi="he-IL"/>
+        </w:rPr>
+        <w:t>A</w:t>
+      </w:r>
+      <w:r>
+        <w:rPr>
+          <w:rFonts w:ascii="Courier New" w:hAnsi="Courier New" w:cs="Courier New"/>
+          <w:b/>
+          <w:bCs/>
+          <w:color w:val="CD6839"/>
+          <w:sz w:val="21"/>
+          <w:szCs w:val="21"/>
+          <w:lang w:bidi="he-IL"/>
+        </w:rPr>
+        <w:t xml:space="preserve"> </w:t>
+      </w:r>
+      <w:r>
+        <w:rPr>
+          <w:rFonts w:ascii="Courier New" w:hAnsi="Courier New" w:cs="Courier New"/>
+          <w:b/>
+          <w:bCs/>
+          <w:color w:val="CD6839"/>
+          <w:sz w:val="21"/>
+          <w:szCs w:val="21"/>
+          <w:lang w:bidi="he-IL"/>
+        </w:rPr>
+        <w:t>A</w:t>
+      </w:r>
+      <w:r>
+        <w:rPr>
+          <w:rFonts w:ascii="Courier New" w:hAnsi="Courier New" w:cs="Courier New"/>
+          <w:b/>
+          <w:bCs/>
+          <w:color w:val="CD6839"/>
+          <w:sz w:val="21"/>
+          <w:szCs w:val="21"/>
+          <w:lang w:bidi="he-IL"/>
+        </w:rPr>
+        <w:t xml:space="preserve"> </w:t>
+      </w:r>
+      <w:r>
+        <w:rPr>
+          <w:rFonts w:ascii="Courier New" w:hAnsi="Courier New" w:cs="Courier New"/>
+          <w:b/>
+          <w:bCs/>
+          <w:color w:val="CD6839"/>
+          <w:sz w:val="21"/>
+          <w:szCs w:val="21"/>
+          <w:lang w:bidi="he-IL"/>
+        </w:rPr>
+        <w:t>A</w:t>
+      </w:r>
+      <w:r>
+        <w:rPr>
+          <w:rFonts w:ascii="Courier New" w:hAnsi="Courier New" w:cs="Courier New"/>
+          <w:b/>
+          <w:bCs/>
+          <w:color w:val="CD6839"/>
+          <w:sz w:val="21"/>
+          <w:szCs w:val="21"/>
+          <w:lang w:bidi="he-IL"/>
+        </w:rPr>
+        <w:t xml:space="preserve"> </w:t>
+      </w:r>
+      <w:r>
+        <w:rPr>
+          <w:rFonts w:ascii="Courier New" w:hAnsi="Courier New" w:cs="Courier New"/>
+          <w:b/>
+          <w:bCs/>
+          <w:color w:val="CD6839"/>
+          <w:sz w:val="21"/>
+          <w:szCs w:val="21"/>
+          <w:lang w:bidi="he-IL"/>
+        </w:rPr>
+        <w:t xml:space="preserve"> </w:t>
+      </w:r>
+      <w:r>
+        <w:rPr>
+          <w:rFonts w:ascii="Courier New" w:hAnsi="Courier New" w:cs="Courier New"/>
+          <w:b/>
+          <w:bCs/>
+          <w:color w:val="CD6839"/>
+          <w:sz w:val="21"/>
+          <w:szCs w:val="21"/>
+          <w:lang w:bidi="he-IL"/>
+        </w:rPr>
+        <w:t>G</w:t>
+      </w:r>
+      <w:r>
+        <w:rPr>
+          <w:rFonts w:ascii="Courier New" w:hAnsi="Courier New" w:cs="Courier New"/>
+          <w:b/>
+          <w:bCs/>
+          <w:color w:val="CD6839"/>
+          <w:sz w:val="21"/>
+          <w:szCs w:val="21"/>
+          <w:lang w:bidi="he-IL"/>
+        </w:rPr>
+        <w:t xml:space="preserve">  </w:t>
+      </w:r>
+      <w:r>
+        <w:rPr>
+          <w:rFonts w:ascii="Courier New" w:hAnsi="Courier New" w:cs="Courier New"/>
+          <w:b/>
+          <w:bCs/>
+          <w:color w:val="AAAAAA"/>
+          <w:sz w:val="21"/>
+          <w:szCs w:val="21"/>
+          <w:lang w:bidi="he-IL"/>
+        </w:rPr>
+        <w:t>g</w:t>
+      </w:r>
+      <w:r>
+        <w:rPr>
+          <w:rFonts w:ascii="Courier New" w:hAnsi="Courier New" w:cs="Courier New"/>
+          <w:b/>
+          <w:bCs/>
+          <w:color w:val="AAAAAA"/>
+          <w:sz w:val="21"/>
+          <w:szCs w:val="21"/>
+          <w:lang w:bidi="he-IL"/>
+        </w:rPr>
+        <w:t xml:space="preserve"> </w:t>
+      </w:r>
+      <w:r>
+        <w:rPr>
+          <w:rFonts w:ascii="Courier New" w:hAnsi="Courier New" w:cs="Courier New"/>
+          <w:b/>
+          <w:bCs/>
+          <w:color w:val="AAAAAA"/>
+          <w:sz w:val="21"/>
+          <w:szCs w:val="21"/>
+          <w:lang w:bidi="he-IL"/>
+        </w:rPr>
+        <w:t>t</w:t>
+      </w:r>
+      <w:r>
+        <w:rPr>
+          <w:rFonts w:ascii="Courier New" w:hAnsi="Courier New" w:cs="Courier New"/>
+          <w:b/>
+          <w:bCs/>
+          <w:color w:val="AAAAAA"/>
+          <w:sz w:val="21"/>
+          <w:szCs w:val="21"/>
+          <w:lang w:bidi="he-IL"/>
+        </w:rPr>
+        <w:t xml:space="preserve"> </w:t>
+      </w:r>
+      <w:r>
+        <w:rPr>
+          <w:rFonts w:ascii="Courier New" w:hAnsi="Courier New" w:cs="Courier New"/>
+          <w:b/>
+          <w:bCs/>
+          <w:color w:val="AAAAAA"/>
+          <w:sz w:val="21"/>
+          <w:szCs w:val="21"/>
+          <w:lang w:bidi="he-IL"/>
+        </w:rPr>
+        <w:t>a</w:t>
+      </w:r>
+      <w:r>
+        <w:rPr>
+          <w:rFonts w:ascii="Courier New" w:hAnsi="Courier New" w:cs="Courier New"/>
+          <w:b/>
+          <w:bCs/>
+          <w:color w:val="AAAAAA"/>
+          <w:sz w:val="21"/>
+          <w:szCs w:val="21"/>
+          <w:lang w:bidi="he-IL"/>
+        </w:rPr>
+        <w:t xml:space="preserve">   </w:t>
+      </w:r>
+      <w:r>
+        <w:rPr>
+          <w:rFonts w:ascii="Courier New" w:hAnsi="Courier New" w:cs="Courier New"/>
+          <w:b/>
+          <w:bCs/>
+          <w:color w:val="AAAAAA"/>
+          <w:sz w:val="21"/>
+          <w:szCs w:val="21"/>
+          <w:lang w:bidi="he-IL"/>
+        </w:rPr>
+        <w:t xml:space="preserve"> </w:t>
+      </w:r>
+      <w:r>
+        <w:rPr>
+          <w:rFonts w:ascii="Courier New" w:hAnsi="Courier New" w:cs="Courier New"/>
+          <w:b/>
+          <w:bCs/>
+          <w:color w:val="AAAAAA"/>
+          <w:sz w:val="21"/>
+          <w:szCs w:val="21"/>
+          <w:lang w:bidi="he-IL"/>
+        </w:rPr>
+        <w:t>a</w:t>
+      </w:r>
+      <w:r>
+        <w:rPr>
+          <w:rFonts w:ascii="Courier New" w:hAnsi="Courier New" w:cs="Courier New"/>
+          <w:b/>
+          <w:bCs/>
+          <w:color w:val="AAAAAA"/>
+          <w:sz w:val="21"/>
+          <w:szCs w:val="21"/>
+          <w:lang w:bidi="he-IL"/>
+        </w:rPr>
+        <w:t xml:space="preserve"> </w:t>
+      </w:r>
+      <w:r>
+        <w:rPr>
+          <w:rFonts w:ascii="Courier New" w:hAnsi="Courier New" w:cs="Courier New"/>
+          <w:b/>
+          <w:bCs/>
+          <w:color w:val="AAAAAA"/>
+          <w:sz w:val="21"/>
+          <w:szCs w:val="21"/>
+          <w:lang w:bidi="he-IL"/>
+        </w:rPr>
+        <w:t>c</w:t>
+      </w:r>
+      <w:r>
+        <w:rPr>
+          <w:rFonts w:ascii="Courier New" w:hAnsi="Courier New" w:cs="Courier New"/>
+          <w:b/>
+          <w:bCs/>
+          <w:color w:val="AAAAAA"/>
+          <w:sz w:val="21"/>
+          <w:szCs w:val="21"/>
+          <w:lang w:bidi="he-IL"/>
+        </w:rPr>
+        <w:t xml:space="preserve"> </w:t>
+      </w:r>
+      <w:r>
+        <w:rPr>
+          <w:rFonts w:ascii="Courier New" w:hAnsi="Courier New" w:cs="Courier New"/>
+          <w:b/>
+          <w:bCs/>
+          <w:color w:val="AAAAAA"/>
+          <w:sz w:val="21"/>
+          <w:szCs w:val="21"/>
+          <w:lang w:bidi="he-IL"/>
+        </w:rPr>
+        <w:t>a</w:t>
+      </w:r>
+      <w:r>
+        <w:rPr>
+          <w:rFonts w:ascii="Courier New" w:hAnsi="Courier New" w:cs="Courier New"/>
+          <w:b/>
+          <w:bCs/>
+          <w:color w:val="AAAAAA"/>
+          <w:sz w:val="21"/>
+          <w:szCs w:val="21"/>
+          <w:lang w:bidi="he-IL"/>
+        </w:rPr>
+        <w:t xml:space="preserve"> </w:t>
+      </w:r>
+      <w:r>
+        <w:rPr>
+          <w:rFonts w:ascii="Courier New" w:hAnsi="Courier New" w:cs="Courier New"/>
+          <w:b/>
+          <w:bCs/>
+          <w:color w:val="AAAAAA"/>
+          <w:sz w:val="21"/>
+          <w:szCs w:val="21"/>
+          <w:lang w:bidi="he-IL"/>
+        </w:rPr>
+        <w:t xml:space="preserve">a </w:t>
+      </w:r>
+      <w:r>
+        <w:rPr>
+          <w:rFonts w:ascii="Courier New" w:hAnsi="Courier New" w:cs="Courier New"/>
+          <w:b/>
+          <w:bCs/>
+          <w:color w:val="AAAAAA"/>
+          <w:sz w:val="21"/>
+          <w:szCs w:val="21"/>
+          <w:lang w:bidi="he-IL"/>
+        </w:rPr>
+        <w:t xml:space="preserve">         </w:t>
+      </w:r>
+      <w:r>
+        <w:rPr>
+          <w:rFonts w:ascii="Courier New" w:hAnsi="Courier New" w:cs="Courier New"/>
+          <w:b/>
+          <w:bCs/>
+          <w:color w:val="AAAAAA"/>
+          <w:sz w:val="21"/>
+          <w:szCs w:val="21"/>
+          <w:lang w:bidi="he-IL"/>
+        </w:rPr>
+        <w:t xml:space="preserve"> </w:t>
+      </w:r>
+      <w:r>
+        <w:rPr>
+          <w:rFonts w:ascii="Courier New" w:hAnsi="Courier New" w:cs="Courier New"/>
+          <w:b/>
+          <w:bCs/>
+          <w:color w:val="AAAAAA"/>
+          <w:sz w:val="21"/>
+          <w:szCs w:val="21"/>
+          <w:lang w:bidi="he-IL"/>
+        </w:rPr>
+        <w:t xml:space="preserve"> </w:t>
+      </w:r>
+      <w:r>
+        <w:rPr>
+          <w:rFonts w:ascii="Courier New" w:hAnsi="Courier New" w:cs="Courier New"/>
+          <w:b/>
+          <w:bCs/>
+          <w:color w:val="AAAAAA"/>
+          <w:sz w:val="21"/>
+          <w:szCs w:val="21"/>
+          <w:lang w:bidi="he-IL"/>
+        </w:rPr>
+        <w:t>t</w:t>
+      </w:r>
+      <w:r>
+        <w:rPr>
+          <w:rFonts w:ascii="Courier New" w:hAnsi="Courier New" w:cs="Courier New"/>
+          <w:b/>
+          <w:bCs/>
+          <w:color w:val="AAAAAA"/>
+          <w:sz w:val="21"/>
+          <w:szCs w:val="21"/>
+          <w:lang w:bidi="he-IL"/>
+        </w:rPr>
+        <w:t xml:space="preserve"> </w:t>
+      </w:r>
+      <w:r>
+        <w:rPr>
+          <w:rFonts w:ascii="Courier New" w:hAnsi="Courier New" w:cs="Courier New"/>
+          <w:b/>
+          <w:bCs/>
+          <w:color w:val="AAAAAA"/>
+          <w:sz w:val="21"/>
+          <w:szCs w:val="21"/>
+          <w:lang w:bidi="he-IL"/>
+        </w:rPr>
+        <w:t>c</w:t>
+      </w:r>
+      <w:r>
+        <w:rPr>
+          <w:rFonts w:ascii="Courier New" w:hAnsi="Courier New" w:cs="Courier New"/>
+          <w:b/>
+          <w:bCs/>
+          <w:color w:val="AAAAAA"/>
+          <w:sz w:val="21"/>
+          <w:szCs w:val="21"/>
+          <w:lang w:bidi="he-IL"/>
+        </w:rPr>
+        <w:t xml:space="preserve"> </w:t>
+      </w:r>
+      <w:r>
+        <w:rPr>
+          <w:rFonts w:ascii="Courier New" w:hAnsi="Courier New" w:cs="Courier New"/>
+          <w:b/>
+          <w:bCs/>
+          <w:color w:val="AAAAAA"/>
+          <w:sz w:val="21"/>
+          <w:szCs w:val="21"/>
+          <w:lang w:bidi="he-IL"/>
+        </w:rPr>
+        <w:t>a</w:t>
+      </w:r>
+      <w:r>
+        <w:rPr>
+          <w:rFonts w:ascii="Courier New" w:hAnsi="Courier New" w:cs="Courier New"/>
+          <w:b/>
+          <w:bCs/>
+          <w:color w:val="AAAAAA"/>
+          <w:sz w:val="21"/>
+          <w:szCs w:val="21"/>
+          <w:lang w:bidi="he-IL"/>
+        </w:rPr>
+        <w:t xml:space="preserve"> </w:t>
+      </w:r>
+      <w:r>
+        <w:rPr>
+          <w:rFonts w:ascii="Courier New" w:hAnsi="Courier New" w:cs="Courier New"/>
+          <w:b/>
+          <w:bCs/>
+          <w:color w:val="AAAAAA"/>
+          <w:sz w:val="21"/>
+          <w:szCs w:val="21"/>
+          <w:lang w:bidi="he-IL"/>
+        </w:rPr>
+        <w:t>c</w:t>
+      </w:r>
+      <w:r>
+        <w:rPr>
+          <w:rFonts w:ascii="Courier New" w:hAnsi="Courier New" w:cs="Courier New"/>
+          <w:b/>
+          <w:bCs/>
+          <w:color w:val="AAAAAA"/>
+          <w:sz w:val="21"/>
+          <w:szCs w:val="21"/>
+          <w:lang w:bidi="he-IL"/>
+        </w:rPr>
+        <w:t xml:space="preserve">  </w:t>
+      </w:r>
+      <w:r>
+        <w:rPr>
+          <w:rFonts w:ascii="Courier New" w:hAnsi="Courier New" w:cs="Courier New"/>
+          <w:b/>
+          <w:bCs/>
+          <w:color w:val="AAAAAA"/>
+          <w:sz w:val="21"/>
+          <w:szCs w:val="21"/>
+          <w:lang w:bidi="he-IL"/>
+        </w:rPr>
+        <w:t xml:space="preserve"> </w:t>
+      </w:r>
+      <w:r>
+        <w:rPr>
+          <w:rFonts w:ascii="Courier New" w:hAnsi="Courier New" w:cs="Courier New"/>
+          <w:b/>
+          <w:bCs/>
+          <w:color w:val="AAAAAA"/>
+          <w:sz w:val="21"/>
+          <w:szCs w:val="21"/>
+          <w:lang w:bidi="he-IL"/>
+        </w:rPr>
+        <w:t>a</w:t>
+      </w:r>
+      <w:r>
+        <w:rPr>
+          <w:rFonts w:ascii="Courier New" w:hAnsi="Courier New" w:cs="Courier New"/>
+          <w:b/>
+          <w:bCs/>
+          <w:color w:val="AAAAAA"/>
+          <w:sz w:val="21"/>
+          <w:szCs w:val="21"/>
+          <w:lang w:bidi="he-IL"/>
+        </w:rPr>
+        <w:t xml:space="preserve"> </w:t>
+      </w:r>
+      <w:r>
+        <w:rPr>
+          <w:rFonts w:ascii="Courier New" w:hAnsi="Courier New" w:cs="Courier New"/>
+          <w:b/>
+          <w:bCs/>
+          <w:color w:val="AAAAAA"/>
+          <w:sz w:val="21"/>
+          <w:szCs w:val="21"/>
+          <w:lang w:bidi="he-IL"/>
+        </w:rPr>
+        <w:t>g</w:t>
+      </w:r>
+      <w:r>
+        <w:rPr>
+          <w:rFonts w:ascii="Courier New" w:hAnsi="Courier New" w:cs="Courier New"/>
+          <w:b/>
+          <w:bCs/>
+          <w:color w:val="AAAAAA"/>
+          <w:sz w:val="21"/>
+          <w:szCs w:val="21"/>
+          <w:lang w:bidi="he-IL"/>
+        </w:rPr>
+        <w:t xml:space="preserve"> </w:t>
+      </w:r>
+      <w:r>
+        <w:rPr>
+          <w:rFonts w:ascii="Courier New" w:hAnsi="Courier New" w:cs="Courier New"/>
+          <w:b/>
+          <w:bCs/>
+          <w:color w:val="CD6839"/>
+          <w:sz w:val="21"/>
+          <w:szCs w:val="21"/>
+          <w:lang w:bidi="he-IL"/>
+        </w:rPr>
+        <w:t>C</w:t>
+      </w:r>
+      <w:r>
+        <w:rPr>
+          <w:rFonts w:ascii="Courier New" w:hAnsi="Courier New" w:cs="Courier New"/>
+          <w:b/>
+          <w:bCs/>
+          <w:color w:val="CD6839"/>
+          <w:sz w:val="21"/>
+          <w:szCs w:val="21"/>
+          <w:lang w:bidi="he-IL"/>
+        </w:rPr>
+        <w:t xml:space="preserve"> </w:t>
+      </w:r>
+      <w:r>
+        <w:rPr>
+          <w:rFonts w:ascii="Courier New" w:hAnsi="Courier New" w:cs="Courier New"/>
+          <w:b/>
+          <w:bCs/>
+          <w:color w:val="CD6839"/>
+          <w:sz w:val="21"/>
+          <w:szCs w:val="21"/>
+          <w:lang w:bidi="he-IL"/>
+        </w:rPr>
+        <w:t>A</w:t>
+      </w:r>
+      <w:r>
+        <w:rPr>
+          <w:rFonts w:ascii="Courier New" w:hAnsi="Courier New" w:cs="Courier New"/>
+          <w:b/>
+          <w:bCs/>
+          <w:color w:val="CD6839"/>
+          <w:sz w:val="21"/>
+          <w:szCs w:val="21"/>
+          <w:lang w:bidi="he-IL"/>
+        </w:rPr>
+        <w:t xml:space="preserve"> </w:t>
+      </w:r>
+      <w:r>
+        <w:rPr>
+          <w:rFonts w:ascii="Courier New" w:hAnsi="Courier New" w:cs="Courier New"/>
+          <w:b/>
+          <w:bCs/>
+          <w:color w:val="1044EE"/>
+          <w:sz w:val="21"/>
+          <w:szCs w:val="21"/>
+          <w:highlight w:val="yellow"/>
+          <w:lang w:bidi="he-IL"/>
+        </w:rPr>
+        <w:t>ATG</w:t>
+      </w:r>
+      <w:r>
+        <w:rPr>
+          <w:rFonts w:ascii="Courier New" w:hAnsi="Courier New" w:cs="Courier New"/>
+          <w:b/>
+          <w:bCs/>
+          <w:color w:val="1044EE"/>
+          <w:sz w:val="21"/>
+          <w:szCs w:val="21"/>
+          <w:lang w:bidi="he-IL"/>
+        </w:rPr>
+        <w:t xml:space="preserve"> </w:t>
+      </w:r>
+      <w:r>
+        <w:rPr>
+          <w:rFonts w:ascii="Courier New" w:hAnsi="Courier New" w:cs="Courier New"/>
+          <w:b/>
+          <w:bCs/>
+          <w:color w:val="1044EE"/>
+          <w:sz w:val="21"/>
+          <w:szCs w:val="21"/>
+          <w:lang w:bidi="he-IL"/>
+        </w:rPr>
+        <w:t>GCG</w:t>
+      </w:r>
+      <w:r>
+        <w:rPr>
+          <w:rFonts w:ascii="Courier New" w:hAnsi="Courier New" w:cs="Courier New"/>
+          <w:b/>
+          <w:bCs/>
+          <w:color w:val="1044EE"/>
+          <w:sz w:val="21"/>
+          <w:szCs w:val="21"/>
+          <w:lang w:bidi="he-IL"/>
+        </w:rPr>
+        <w:t xml:space="preserve"> </w:t>
+      </w:r>
+      <w:r>
+        <w:rPr>
+          <w:rFonts w:ascii="Courier New" w:hAnsi="Courier New" w:cs="Courier New"/>
+          <w:b/>
+          <w:bCs/>
+          <w:color w:val="1044EE"/>
+          <w:sz w:val="21"/>
+          <w:szCs w:val="21"/>
+          <w:highlight w:val="yellow"/>
+          <w:lang w:bidi="he-IL"/>
+        </w:rPr>
+        <w:t>CAA</w:t>
+      </w:r>
+      <w:r>
+        <w:rPr>
+          <w:rFonts w:ascii="Courier New" w:hAnsi="Courier New" w:cs="Courier New"/>
+          <w:b/>
+          <w:bCs/>
           <w:noProof/>
         </w:rPr>
         <mc:AlternateContent>
           <mc:Choice Requires="wps">
             <w:drawing>
-              <wp:anchor distT="0" distB="0" distL="114300" distR="114300" simplePos="0" relativeHeight="251652088" behindDoc="0" locked="0" layoutInCell="1" allowOverlap="1" wp14:anchorId="34BF25E9" wp14:editId="74BE756F">
+              <wp:anchor distT="0" distB="0" distL="114300" distR="114300" simplePos="0" relativeHeight="251650038" behindDoc="1" locked="0" layoutInCell="1" allowOverlap="1" wp14:anchorId="34BF25E9" wp14:editId="382AAA56">
                 <wp:simplePos x="0" y="0"/>
                 <wp:positionH relativeFrom="column">
-                  <wp:posOffset>2740286</wp:posOffset>
+                  <wp:posOffset>2738755</wp:posOffset>
                 </wp:positionH>
                 <wp:positionV relativeFrom="paragraph">
-                  <wp:posOffset>48895</wp:posOffset>
+                  <wp:posOffset>48260</wp:posOffset>
                 </wp:positionV>
                 <wp:extent cx="492760" cy="889000"/>
                 <wp:effectExtent l="0" t="0" r="2540" b="0"/>
@@ -431,7 +1104,7 @@
                 <v:stroke joinstyle="miter"/>
                 <v:path gradientshapeok="t" o:connecttype="rect"/>
               </v:shapetype>
-              <v:shape id="Text Box 46" o:spid="_x0000_s1026" type="#_x0000_t202" style="position:absolute;margin-left:215.75pt;margin-top:3.85pt;width:38.8pt;height:70pt;z-index:251652088;visibility:visible;mso-wrap-style:square;mso-width-percent:0;mso-height-percent:0;mso-wrap-distance-left:9pt;mso-wrap-distance-top:0;mso-wrap-distance-right:9pt;mso-wrap-distance-bottom:0;mso-position-horizontal:absolute;mso-position-horizontal-relative:text;mso-position-vertical:absolute;mso-position-vertical-relative:text;mso-width-percent:0;mso-height-percent:0;mso-width-relative:margin;mso-height-relative:margin;v-text-anchor:top" o:gfxdata="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" fillcolor="white [3201]" stroked="f" strokeweight=".5pt">
+              <v:shape id="Text Box 46" o:spid="_x0000_s1026" type="#_x0000_t202" style="position:absolute;margin-left:215.65pt;margin-top:3.8pt;width:38.8pt;height:70pt;z-index:-251666442;visibility:visible;mso-wrap-style:square;mso-width-percent:0;mso-height-percent:0;mso-wrap-distance-left:9pt;mso-wrap-distance-top:0;mso-wrap-distance-right:9pt;mso-wrap-distance-bottom:0;mso-position-horizontal:absolute;mso-position-horizontal-relative:text;mso-position-vertical:absolute;mso-position-vertical-relative:text;mso-width-percent:0;mso-height-percent:0;mso-width-relative:margin;mso-height-relative:margin;v-text-anchor:top" o:gfxdata="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" fillcolor="white [3201]" stroked="f" strokeweight=".5pt">
                 <v:textbox>
                   <w:txbxContent>
                     <w:p>
@@ -461,6 +1134,11 @@
         </mc:AlternateContent>
       </w:r>
       <w:r>
+        <w:rPr>
+          <w:rFonts w:ascii="Courier New" w:hAnsi="Courier New" w:cs="Courier New"/>
+          <w:b/>
+          <w:bCs/>
+        </w:rPr>
         <w:drawing>
           <wp:anchor distT="0" distB="0" distL="114300" distR="114300" simplePos="0" relativeHeight="251697152" behindDoc="0" locked="0" layoutInCell="1" allowOverlap="1" wp14:anchorId="4C0775FA" wp14:editId="79CEDFA9">
             <wp:simplePos x="0" y="0"/>
@@ -485,7 +1163,7 @@
                     <pic:cNvPicPr/>
                   </pic:nvPicPr>
                   <pic:blipFill>
-                    <a:blip r:embed="rId5" cstate="print">
+                    <a:blip r:embed="rId6" cstate="print">
                       <a:extLst>
                         <a:ext uri="{28A0092B-C50C-407E-A947-70E740481C1C}">
                           <a14:useLocalDpi xmlns:a14="http://schemas.microsoft.com/office/drawing/2010/main" val="0"/>
@@ -518,6 +1196,11 @@
         </w:drawing>
       </w:r>
       <w:r>
+        <w:rPr>
+          <w:rFonts w:ascii="Courier New" w:hAnsi="Courier New" w:cs="Courier New"/>
+          <w:b/>
+          <w:bCs/>
+        </w:rPr>
         <w:drawing>
           <wp:anchor distT="0" distB="0" distL="114300" distR="114300" simplePos="0" relativeHeight="251696128" behindDoc="0" locked="0" layoutInCell="1" allowOverlap="1" wp14:anchorId="537BCEA8" wp14:editId="21252066">
             <wp:simplePos x="0" y="0"/>
@@ -542,7 +1225,7 @@
                     <pic:cNvPicPr/>
                   </pic:nvPicPr>
                   <pic:blipFill>
-                    <a:blip r:embed="rId6" cstate="print">
+                    <a:blip r:embed="rId7" cstate="print">
                       <a:extLst>
                         <a:ext uri="{28A0092B-C50C-407E-A947-70E740481C1C}">
                           <a14:useLocalDpi xmlns:a14="http://schemas.microsoft.com/office/drawing/2010/main" val="0"/>
@@ -574,123 +1257,15 @@
           </wp:anchor>
         </w:drawing>
       </w:r>
-      <w:r>
-        <w:rPr>
-          <w:noProof/>
-        </w:rPr>
-        <mc:AlternateContent>
-          <mc:Choice Requires="wps">
-            <w:drawing>
-              <wp:anchor distT="0" distB="0" distL="114300" distR="114300" simplePos="0" relativeHeight="251694080" behindDoc="0" locked="0" layoutInCell="1" allowOverlap="1" wp14:anchorId="28C62C04" wp14:editId="72236EEF">
-                <wp:simplePos x="0" y="0"/>
-                <wp:positionH relativeFrom="column">
-                  <wp:posOffset>2162761</wp:posOffset>
-                </wp:positionH>
-                <wp:positionV relativeFrom="paragraph">
-                  <wp:posOffset>13872</wp:posOffset>
-                </wp:positionV>
-                <wp:extent cx="492760" cy="889000"/>
-                <wp:effectExtent l="0" t="0" r="2540" b="0"/>
-                <wp:wrapNone/>
-                <wp:docPr id="44" name="Text Box 44"/>
-                <wp:cNvGraphicFramePr/>
-                <a:graphic xmlns:a="http://schemas.openxmlformats.org/drawingml/2006/main">
-                  <a:graphicData uri="http://schemas.microsoft.com/office/word/2010/wordprocessingShape">
-                    <wps:wsp>
-                      <wps:cNvSpPr txBox="1"/>
-                      <wps:spPr>
-                        <a:xfrm>
-                          <a:off x="0" y="0"/>
-                          <a:ext cx="492760" cy="889000"/>
-                        </a:xfrm>
-                        <a:prstGeom prst="rect">
-                          <a:avLst/>
-                        </a:prstGeom>
-                        <a:solidFill>
-                          <a:schemeClr val="lt1"/>
-                        </a:solidFill>
-                        <a:ln w="6350">
-                          <a:noFill/>
-                        </a:ln>
-                      </wps:spPr>
-                      <wps:txbx>
-                        <w:txbxContent>
-                          <w:p>
-                            <w:pPr>
-                              <w:rPr>
-                                <w:b/>
-                                <w:bCs/>
-                                <w:sz w:val="48"/>
-                                <w:szCs w:val="48"/>
-                              </w:rPr>
-                            </w:pPr>
-                            <w:r>
-                              <w:rPr>
-                                <w:b/>
-                                <w:bCs/>
-                                <w:sz w:val="48"/>
-                                <w:szCs w:val="48"/>
-                              </w:rPr>
-                              <w:t>...</w:t>
-                            </w:r>
-                          </w:p>
-                        </w:txbxContent>
-                      </wps:txbx>
-                      <wps:bodyPr rot="0" spcFirstLastPara="0" vertOverflow="overflow" horzOverflow="overflow" vert="horz" wrap="square" lIns="91440" tIns="45720" rIns="91440" bIns="45720" numCol="1" spcCol="0" rtlCol="0" fromWordArt="0" anchor="t" anchorCtr="0" forceAA="0" compatLnSpc="1">
-                        <a:prstTxWarp prst="textNoShape">
-                          <a:avLst/>
-                        </a:prstTxWarp>
-                        <a:noAutofit/>
-                      </wps:bodyPr>
-                    </wps:wsp>
-                  </a:graphicData>
-                </a:graphic>
-                <wp14:sizeRelH relativeFrom="margin">
-                  <wp14:pctWidth>0</wp14:pctWidth>
-                </wp14:sizeRelH>
-                <wp14:sizeRelV relativeFrom="margin">
-                  <wp14:pctHeight>0</wp14:pctHeight>
-                </wp14:sizeRelV>
-              </wp:anchor>
-            </w:drawing>
-          </mc:Choice>
-          <mc:Fallback>
-            <w:pict>
-              <v:shape w14:anchorId="28C62C04" id="Text Box 44" o:spid="_x0000_s1027" type="#_x0000_t202" style="position:absolute;margin-left:170.3pt;margin-top:1.1pt;width:38.8pt;height:70pt;z-index:251694080;visibility:visible;mso-wrap-style:square;mso-width-percent:0;mso-height-percent:0;mso-wrap-distance-left:9pt;mso-wrap-distance-top:0;mso-wrap-distance-right:9pt;mso-wrap-distance-bottom:0;mso-position-horizontal:absolute;mso-position-horizontal-relative:text;mso-position-vertical:absolute;mso-position-vertical-relative:text;mso-width-percent:0;mso-height-percent:0;mso-width-relative:margin;mso-height-relative:margin;v-text-anchor:top" o:gfxdata="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" fillcolor="white [3201]" stroked="f" strokeweight=".5pt">
-                <v:textbox>
-                  <w:txbxContent>
-                    <w:p>
-                      <w:pPr>
-                        <w:rPr>
-                          <w:b/>
-                          <w:bCs/>
-                          <w:sz w:val="48"/>
-                          <w:szCs w:val="48"/>
-                        </w:rPr>
-                      </w:pPr>
-                      <w:r>
-                        <w:rPr>
-                          <w:b/>
-                          <w:bCs/>
-                          <w:sz w:val="48"/>
-                          <w:szCs w:val="48"/>
-                        </w:rPr>
-                        <w:t>...</w:t>
-                      </w:r>
-                    </w:p>
-                  </w:txbxContent>
-                </v:textbox>
-              </v:shape>
-            </w:pict>
-          </mc:Fallback>
-        </mc:AlternateContent>
-      </w:r>
     </w:p>
     <w:p>
       <w:pPr>
         <w:tabs>
           <w:tab w:val="left" w:pos="2002"/>
         </w:tabs>
+        <w:rPr>
+          <w:rFonts w:ascii="Courier New" w:hAnsi="Courier New" w:cs="Courier New"/>
+        </w:rPr>
       </w:pPr>
     </w:p>
     <w:p>
@@ -698,8 +1273,464 @@
         <w:tabs>
           <w:tab w:val="left" w:pos="2002"/>
         </w:tabs>
+        <w:rPr>
+          <w:rFonts w:ascii="Courier New" w:hAnsi="Courier New" w:cs="Courier New"/>
+        </w:rPr>
       </w:pPr>
-      <w:r>
+    </w:p>
+    <w:p>
+      <w:pPr>
+        <w:tabs>
+          <w:tab w:val="left" w:pos="2002"/>
+        </w:tabs>
+        <w:rPr>
+          <w:rFonts w:ascii="Courier New" w:hAnsi="Courier New" w:cs="Courier New"/>
+        </w:rPr>
+      </w:pPr>
+    </w:p>
+    <w:p>
+      <w:pPr>
+        <w:tabs>
+          <w:tab w:val="left" w:pos="2002"/>
+        </w:tabs>
+        <w:rPr>
+          <w:rFonts w:ascii="Courier New" w:hAnsi="Courier New" w:cs="Courier New"/>
+          <w:color w:val="1044EE"/>
+          <w:sz w:val="18"/>
+          <w:szCs w:val="18"/>
+          <w:lang w:bidi="he-IL"/>
+        </w:rPr>
+      </w:pPr>
+    </w:p>
+    <w:p>
+      <w:pPr>
+        <w:tabs>
+          <w:tab w:val="left" w:pos="2002"/>
+        </w:tabs>
+        <w:rPr>
+          <w:rFonts w:ascii="Courier New" w:hAnsi="Courier New" w:cs="Courier New"/>
+          <w:b/>
+          <w:bCs/>
+          <w:color w:val="AAAAAA"/>
+          <w:sz w:val="22"/>
+          <w:szCs w:val="22"/>
+        </w:rPr>
+      </w:pPr>
+      <w:r>
+        <w:rPr>
+          <w:rFonts w:ascii="Courier New" w:hAnsi="Courier New" w:cs="Courier New"/>
+          <w:b/>
+          <w:bCs/>
+          <w:color w:val="1044EE"/>
+          <w:sz w:val="21"/>
+          <w:szCs w:val="21"/>
+          <w:lang w:bidi="he-IL"/>
+        </w:rPr>
+        <w:t>AAC</w:t>
+      </w:r>
+      <w:r>
+        <w:rPr>
+          <w:rFonts w:ascii="Courier New" w:hAnsi="Courier New" w:cs="Courier New"/>
+          <w:b/>
+          <w:bCs/>
+          <w:color w:val="1044EE"/>
+          <w:sz w:val="21"/>
+          <w:szCs w:val="21"/>
+          <w:lang w:bidi="he-IL"/>
+        </w:rPr>
+        <w:t xml:space="preserve"> </w:t>
+      </w:r>
+      <w:r>
+        <w:rPr>
+          <w:rFonts w:ascii="Courier New" w:hAnsi="Courier New" w:cs="Courier New"/>
+          <w:b/>
+          <w:bCs/>
+          <w:color w:val="1044EE"/>
+          <w:sz w:val="21"/>
+          <w:szCs w:val="21"/>
+          <w:highlight w:val="yellow"/>
+          <w:lang w:bidi="he-IL"/>
+        </w:rPr>
+        <w:t>GAC</w:t>
+      </w:r>
+      <w:r>
+        <w:rPr>
+          <w:rFonts w:ascii="Courier New" w:hAnsi="Courier New" w:cs="Courier New"/>
+          <w:b/>
+          <w:bCs/>
+          <w:color w:val="1044EE"/>
+          <w:sz w:val="21"/>
+          <w:szCs w:val="21"/>
+          <w:lang w:bidi="he-IL"/>
+        </w:rPr>
+        <w:t xml:space="preserve"> </w:t>
+      </w:r>
+      <w:r>
+        <w:rPr>
+          <w:rFonts w:ascii="Courier New" w:hAnsi="Courier New" w:cs="Courier New"/>
+          <w:b/>
+          <w:bCs/>
+          <w:color w:val="1044EE"/>
+          <w:sz w:val="21"/>
+          <w:szCs w:val="21"/>
+          <w:lang w:bidi="he-IL"/>
+        </w:rPr>
+        <w:t>AGC</w:t>
+      </w:r>
+      <w:r>
+        <w:rPr>
+          <w:rFonts w:ascii="Courier New" w:hAnsi="Courier New" w:cs="Courier New"/>
+          <w:b/>
+          <w:bCs/>
+          <w:color w:val="1044EE"/>
+          <w:sz w:val="21"/>
+          <w:szCs w:val="21"/>
+          <w:lang w:bidi="he-IL"/>
+        </w:rPr>
+        <w:t xml:space="preserve"> </w:t>
+      </w:r>
+      <w:r>
+        <w:rPr>
+          <w:rFonts w:ascii="Courier New" w:hAnsi="Courier New" w:cs="Courier New"/>
+          <w:b/>
+          <w:bCs/>
+          <w:color w:val="1044EE"/>
+          <w:sz w:val="21"/>
+          <w:szCs w:val="21"/>
+          <w:highlight w:val="yellow"/>
+          <w:lang w:bidi="he-IL"/>
+        </w:rPr>
+        <w:t>CAA</w:t>
+      </w:r>
+      <w:r>
+        <w:rPr>
+          <w:rFonts w:ascii="Courier New" w:hAnsi="Courier New" w:cs="Courier New"/>
+          <w:b/>
+          <w:bCs/>
+          <w:color w:val="1044EE"/>
+          <w:sz w:val="21"/>
+          <w:szCs w:val="21"/>
+          <w:lang w:bidi="he-IL"/>
+        </w:rPr>
+        <w:t xml:space="preserve">  </w:t>
+      </w:r>
+      <w:r>
+        <w:rPr>
+          <w:rFonts w:ascii="Courier New" w:hAnsi="Courier New" w:cs="Courier New"/>
+          <w:b/>
+          <w:bCs/>
+          <w:color w:val="1044EE"/>
+          <w:sz w:val="21"/>
+          <w:szCs w:val="21"/>
+          <w:lang w:bidi="he-IL"/>
+        </w:rPr>
+        <w:t>GAG</w:t>
+      </w:r>
+      <w:r>
+        <w:rPr>
+          <w:rFonts w:ascii="Courier New" w:hAnsi="Courier New" w:cs="Courier New"/>
+          <w:b/>
+          <w:bCs/>
+          <w:color w:val="1044EE"/>
+          <w:sz w:val="21"/>
+          <w:szCs w:val="21"/>
+          <w:lang w:bidi="he-IL"/>
+        </w:rPr>
+        <w:t xml:space="preserve"> </w:t>
+      </w:r>
+      <w:r>
+        <w:rPr>
+          <w:rFonts w:ascii="Courier New" w:hAnsi="Courier New" w:cs="Courier New"/>
+          <w:b/>
+          <w:bCs/>
+          <w:color w:val="1044EE"/>
+          <w:sz w:val="21"/>
+          <w:szCs w:val="21"/>
+          <w:highlight w:val="yellow"/>
+          <w:lang w:bidi="he-IL"/>
+        </w:rPr>
+        <w:t>TTC</w:t>
+      </w:r>
+      <w:r>
+        <w:rPr>
+          <w:rFonts w:ascii="Courier New" w:hAnsi="Courier New" w:cs="Courier New"/>
+          <w:b/>
+          <w:bCs/>
+          <w:color w:val="1044EE"/>
+          <w:sz w:val="21"/>
+          <w:szCs w:val="21"/>
+          <w:lang w:bidi="he-IL"/>
+        </w:rPr>
+        <w:t xml:space="preserve"> </w:t>
+      </w:r>
+      <w:r>
+        <w:rPr>
+          <w:rFonts w:ascii="Courier New" w:hAnsi="Courier New" w:cs="Courier New"/>
+          <w:b/>
+          <w:bCs/>
+          <w:color w:val="1044EE"/>
+          <w:sz w:val="21"/>
+          <w:szCs w:val="21"/>
+          <w:lang w:bidi="he-IL"/>
+        </w:rPr>
+        <w:t>GCG</w:t>
+      </w:r>
+      <w:r>
+        <w:rPr>
+          <w:rFonts w:ascii="Courier New" w:hAnsi="Courier New" w:cs="Courier New"/>
+          <w:b/>
+          <w:bCs/>
+          <w:color w:val="1044EE"/>
+          <w:sz w:val="21"/>
+          <w:szCs w:val="21"/>
+          <w:lang w:bidi="he-IL"/>
+        </w:rPr>
+        <w:t xml:space="preserve"> </w:t>
+      </w:r>
+      <w:r>
+        <w:rPr>
+          <w:rFonts w:ascii="Courier New" w:hAnsi="Courier New" w:cs="Courier New"/>
+          <w:b/>
+          <w:bCs/>
+          <w:color w:val="1044EE"/>
+          <w:sz w:val="21"/>
+          <w:szCs w:val="21"/>
+          <w:highlight w:val="yellow"/>
+          <w:lang w:bidi="he-IL"/>
+        </w:rPr>
+        <w:t>GAG</w:t>
+      </w:r>
+      <w:r>
+        <w:rPr>
+          <w:rFonts w:ascii="Courier New" w:hAnsi="Courier New" w:cs="Courier New"/>
+          <w:b/>
+          <w:bCs/>
+          <w:color w:val="1044EE"/>
+          <w:sz w:val="21"/>
+          <w:szCs w:val="21"/>
+          <w:lang w:bidi="he-IL"/>
+        </w:rPr>
+        <w:t xml:space="preserve">  </w:t>
+      </w:r>
+      <w:r>
+        <w:rPr>
+          <w:rFonts w:ascii="Courier New" w:hAnsi="Courier New" w:cs="Courier New"/>
+          <w:b/>
+          <w:bCs/>
+          <w:color w:val="1044EE"/>
+          <w:sz w:val="21"/>
+          <w:szCs w:val="21"/>
+          <w:lang w:bidi="he-IL"/>
+        </w:rPr>
+        <w:t>CTC</w:t>
+      </w:r>
+      <w:r>
+        <w:rPr>
+          <w:rFonts w:ascii="Courier New" w:hAnsi="Courier New" w:cs="Courier New"/>
+          <w:b/>
+          <w:bCs/>
+          <w:color w:val="1044EE"/>
+          <w:sz w:val="21"/>
+          <w:szCs w:val="21"/>
+          <w:lang w:bidi="he-IL"/>
+        </w:rPr>
+        <w:t xml:space="preserve"> </w:t>
+      </w:r>
+      <w:r>
+        <w:rPr>
+          <w:rFonts w:ascii="Courier New" w:hAnsi="Courier New" w:cs="Courier New"/>
+          <w:b/>
+          <w:bCs/>
+          <w:color w:val="1044EE"/>
+          <w:sz w:val="21"/>
+          <w:szCs w:val="21"/>
+          <w:highlight w:val="yellow"/>
+          <w:lang w:bidi="he-IL"/>
+        </w:rPr>
+        <w:t>TGG</w:t>
+      </w:r>
+      <w:r>
+        <w:rPr>
+          <w:rFonts w:ascii="Courier New" w:hAnsi="Courier New" w:cs="Courier New"/>
+          <w:b/>
+          <w:bCs/>
+          <w:color w:val="1044EE"/>
+          <w:sz w:val="21"/>
+          <w:szCs w:val="21"/>
+          <w:lang w:bidi="he-IL"/>
+        </w:rPr>
+        <w:t xml:space="preserve"> </w:t>
+      </w:r>
+      <w:r>
+        <w:rPr>
+          <w:rFonts w:ascii="Courier New" w:hAnsi="Courier New" w:cs="Courier New"/>
+          <w:b/>
+          <w:bCs/>
+          <w:color w:val="1044EE"/>
+          <w:sz w:val="21"/>
+          <w:szCs w:val="21"/>
+          <w:lang w:bidi="he-IL"/>
+        </w:rPr>
+        <w:t>GAG</w:t>
+      </w:r>
+      <w:r>
+        <w:rPr>
+          <w:rFonts w:ascii="Courier New" w:hAnsi="Courier New" w:cs="Courier New"/>
+          <w:b/>
+          <w:bCs/>
+          <w:color w:val="1044EE"/>
+          <w:sz w:val="21"/>
+          <w:szCs w:val="21"/>
+          <w:lang w:bidi="he-IL"/>
+        </w:rPr>
+        <w:t xml:space="preserve"> </w:t>
+      </w:r>
+      <w:r>
+        <w:rPr>
+          <w:rFonts w:ascii="Courier New" w:hAnsi="Courier New" w:cs="Courier New"/>
+          <w:b/>
+          <w:bCs/>
+          <w:color w:val="1044EE"/>
+          <w:sz w:val="21"/>
+          <w:szCs w:val="21"/>
+          <w:highlight w:val="yellow"/>
+          <w:lang w:bidi="he-IL"/>
+        </w:rPr>
+        <w:t>AAG</w:t>
+      </w:r>
+      <w:r>
+        <w:rPr>
+          <w:rFonts w:ascii="Courier New" w:hAnsi="Courier New" w:cs="Courier New"/>
+          <w:b/>
+          <w:bCs/>
+          <w:color w:val="1044EE"/>
+          <w:sz w:val="21"/>
+          <w:szCs w:val="21"/>
+          <w:lang w:bidi="he-IL"/>
+        </w:rPr>
+        <w:t xml:space="preserve">  </w:t>
+      </w:r>
+      <w:r>
+        <w:rPr>
+          <w:rFonts w:ascii="Courier New" w:hAnsi="Courier New" w:cs="Courier New"/>
+          <w:b/>
+          <w:bCs/>
+          <w:color w:val="1044EE"/>
+          <w:sz w:val="21"/>
+          <w:szCs w:val="21"/>
+          <w:lang w:bidi="he-IL"/>
+        </w:rPr>
+        <w:t>AAT</w:t>
+      </w:r>
+      <w:r>
+        <w:rPr>
+          <w:rFonts w:ascii="Courier New" w:hAnsi="Courier New" w:cs="Courier New"/>
+          <w:b/>
+          <w:bCs/>
+          <w:color w:val="1044EE"/>
+          <w:sz w:val="21"/>
+          <w:szCs w:val="21"/>
+          <w:lang w:bidi="he-IL"/>
+        </w:rPr>
+        <w:t xml:space="preserve"> </w:t>
+      </w:r>
+      <w:r>
+        <w:rPr>
+          <w:rFonts w:ascii="Courier New" w:hAnsi="Courier New" w:cs="Courier New"/>
+          <w:b/>
+          <w:bCs/>
+          <w:color w:val="1044EE"/>
+          <w:sz w:val="21"/>
+          <w:szCs w:val="21"/>
+          <w:highlight w:val="yellow"/>
+          <w:lang w:bidi="he-IL"/>
+        </w:rPr>
+        <w:t>TTG</w:t>
+      </w:r>
+      <w:r>
+        <w:rPr>
+          <w:rFonts w:ascii="Courier New" w:hAnsi="Courier New" w:cs="Courier New"/>
+          <w:color w:val="1044EE"/>
+          <w:sz w:val="21"/>
+          <w:szCs w:val="21"/>
+          <w:lang w:bidi="he-IL"/>
+        </w:rPr>
+        <w:t xml:space="preserve"> </w:t>
+      </w:r>
+      <w:r>
+        <w:rPr>
+          <w:rFonts w:ascii="Courier New" w:hAnsi="Courier New" w:cs="Courier New"/>
+          <w:b/>
+          <w:bCs/>
+          <w:color w:val="FF0000"/>
+          <w:sz w:val="21"/>
+          <w:szCs w:val="21"/>
+          <w:lang w:bidi="he-IL"/>
+        </w:rPr>
+        <w:t>AT</w:t>
+      </w:r>
+      <w:r>
+        <w:rPr>
+          <w:rFonts w:ascii="Courier New" w:hAnsi="Courier New" w:cs="Courier New"/>
+          <w:b/>
+          <w:bCs/>
+          <w:color w:val="FF0000"/>
+          <w:sz w:val="21"/>
+          <w:szCs w:val="21"/>
+          <w:lang w:bidi="he-IL"/>
+        </w:rPr>
+        <w:t xml:space="preserve">(T) </w:t>
+      </w:r>
+      <w:r>
+        <w:rPr>
+          <w:rFonts w:ascii="Courier New" w:hAnsi="Courier New" w:cs="Courier New"/>
+          <w:b/>
+          <w:bCs/>
+          <w:color w:val="AAAAAA"/>
+          <w:sz w:val="21"/>
+          <w:szCs w:val="21"/>
+        </w:rPr>
+        <w:t>g</w:t>
+      </w:r>
+      <w:r>
+        <w:rPr>
+          <w:rFonts w:ascii="Courier New" w:hAnsi="Courier New" w:cs="Courier New"/>
+          <w:b/>
+          <w:bCs/>
+          <w:color w:val="AAAAAA"/>
+          <w:sz w:val="21"/>
+          <w:szCs w:val="21"/>
+        </w:rPr>
+        <w:t xml:space="preserve">   </w:t>
+      </w:r>
+      <w:r>
+        <w:rPr>
+          <w:rFonts w:ascii="Courier New" w:hAnsi="Courier New" w:cs="Courier New"/>
+          <w:b/>
+          <w:bCs/>
+          <w:color w:val="AAAAAA"/>
+          <w:sz w:val="21"/>
+          <w:szCs w:val="21"/>
+        </w:rPr>
+        <w:t xml:space="preserve"> </w:t>
+      </w:r>
+      <w:r>
+        <w:rPr>
+          <w:rFonts w:ascii="Courier New" w:hAnsi="Courier New" w:cs="Courier New"/>
+          <w:b/>
+          <w:bCs/>
+          <w:color w:val="AAAAAA"/>
+          <w:sz w:val="21"/>
+          <w:szCs w:val="21"/>
+        </w:rPr>
+        <w:t>t</w:t>
+      </w:r>
+      <w:r>
+        <w:rPr>
+          <w:rFonts w:ascii="Courier New" w:hAnsi="Courier New" w:cs="Courier New"/>
+          <w:sz w:val="22"/>
+          <w:szCs w:val="22"/>
+        </w:rPr>
         <w:drawing>
           <wp:anchor distT="0" distB="0" distL="114300" distR="114300" simplePos="0" relativeHeight="251695104" behindDoc="0" locked="0" layoutInCell="1" allowOverlap="1" wp14:anchorId="7F585F31" wp14:editId="64AAE2C1">
             <wp:simplePos x="0" y="0"/>
@@ -724,7 +1755,7 @@
                     <pic:cNvPicPr/>
                   </pic:nvPicPr>
                   <pic:blipFill>
-                    <a:blip r:embed="rId7" cstate="print">
+                    <a:blip r:embed="rId8" cstate="print">
                       <a:extLst>
                         <a:ext uri="{28A0092B-C50C-407E-A947-70E740481C1C}">
                           <a14:useLocalDpi xmlns:a14="http://schemas.microsoft.com/office/drawing/2010/main" val="0"/>
@@ -762,6 +1793,9 @@
         <w:tabs>
           <w:tab w:val="left" w:pos="2002"/>
         </w:tabs>
+        <w:rPr>
+          <w:rFonts w:ascii="Courier New" w:hAnsi="Courier New" w:cs="Courier New"/>
+        </w:rPr>
       </w:pPr>
     </w:p>
     <w:p>
@@ -769,21 +1803,68 @@
         <w:tabs>
           <w:tab w:val="left" w:pos="2002"/>
         </w:tabs>
+        <w:rPr>
+          <w:rFonts w:ascii="Courier New" w:hAnsi="Courier New" w:cs="Courier New"/>
+        </w:rPr>
       </w:pPr>
+    </w:p>
+    <w:p>
+      <w:pPr>
+        <w:tabs>
+          <w:tab w:val="left" w:pos="2002"/>
+        </w:tabs>
+        <w:rPr>
+          <w:rFonts w:ascii="Courier New" w:hAnsi="Courier New" w:cs="Courier New"/>
+          <w:b/>
+          <w:bCs/>
+          <w:color w:val="AAAAAA"/>
+          <w:sz w:val="19"/>
+          <w:szCs w:val="19"/>
+        </w:rPr>
+      </w:pPr>
+    </w:p>
+    <w:p>
+      <w:pPr>
+        <w:tabs>
+          <w:tab w:val="left" w:pos="2002"/>
+        </w:tabs>
+        <w:rPr>
+          <w:rFonts w:ascii="Courier New" w:hAnsi="Courier New" w:cs="Courier New"/>
+          <w:b/>
+          <w:bCs/>
+          <w:color w:val="AAAAAA"/>
+          <w:sz w:val="19"/>
+          <w:szCs w:val="19"/>
+        </w:rPr>
+      </w:pPr>
+    </w:p>
+    <w:p>
+      <w:pPr>
+        <w:tabs>
+          <w:tab w:val="left" w:pos="2002"/>
+        </w:tabs>
+        <w:rPr>
+          <w:rFonts w:ascii="Courier New" w:hAnsi="Courier New" w:cs="Courier New"/>
+          <w:sz w:val="21"/>
+          <w:szCs w:val="21"/>
+        </w:rPr>
+      </w:pPr>
       <w:r>
         <w:rPr>
           <w:noProof/>
+          <w:sz w:val="21"/>
+          <w:szCs w:val="21"/>
         </w:rPr>
         <mc:AlternateContent>
           <mc:Choice Requires="wps">
             <w:drawing>
-              <wp:anchor distT="0" distB="0" distL="114300" distR="114300" simplePos="0" relativeHeight="251651063" behindDoc="0" locked="0" layoutInCell="1" allowOverlap="1" wp14:anchorId="7C1D0351" wp14:editId="080ACB32">
+              <wp:anchor distT="0" distB="0" distL="114300" distR="114300" simplePos="0" relativeHeight="251651063" behindDoc="1" locked="0" layoutInCell="1" allowOverlap="1" wp14:anchorId="7C1D0351" wp14:editId="6778A4C5">
                 <wp:simplePos x="0" y="0"/>
                 <wp:positionH relativeFrom="column">
-                  <wp:posOffset>2071631</wp:posOffset>
+                  <wp:posOffset>1969994</wp:posOffset>
                 </wp:positionH>
                 <wp:positionV relativeFrom="paragraph">
-                  <wp:posOffset>213360</wp:posOffset>
+                  <wp:posOffset>112470</wp:posOffset>
                 </wp:positionV>
                 <wp:extent cx="492760" cy="889000"/>
                 <wp:effectExtent l="0" t="0" r="2540" b="0"/>
@@ -852,7 +1933,7 @@
           </mc:Choice>
           <mc:Fallback>
             <w:pict>
-              <v:shape w14:anchorId="7C1D0351" id="Text Box 48" o:spid="_x0000_s1028" type="#_x0000_t202" style="position:absolute;margin-left:163.1pt;margin-top:16.8pt;width:38.8pt;height:70pt;z-index:251651063;visibility:visible;mso-wrap-style:square;mso-width-percent:0;mso-height-percent:0;mso-wrap-distance-left:9pt;mso-wrap-distance-top:0;mso-wrap-distance-right:9pt;mso-wrap-distance-bottom:0;mso-position-horizontal:absolute;mso-position-horizontal-relative:text;mso-position-vertical:absolute;mso-position-vertical-relative:text;mso-width-percent:0;mso-height-percent:0;mso-width-relative:margin;mso-height-relative:margin;v-text-anchor:top" o:gfxdata="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" fillcolor="white [3201]" stroked="f" strokeweight=".5pt">
+              <v:shape w14:anchorId="7C1D0351" id="Text Box 48" o:spid="_x0000_s1027" type="#_x0000_t202" style="position:absolute;margin-left:155.1pt;margin-top:8.85pt;width:38.8pt;height:70pt;z-index:-251665417;visibility:visible;mso-wrap-style:square;mso-width-percent:0;mso-height-percent:0;mso-wrap-distance-left:9pt;mso-wrap-distance-top:0;mso-wrap-distance-right:9pt;mso-wrap-distance-bottom:0;mso-position-horizontal:absolute;mso-position-horizontal-relative:text;mso-position-vertical:absolute;mso-position-vertical-relative:text;mso-width-percent:0;mso-height-percent:0;mso-width-relative:margin;mso-height-relative:margin;v-text-anchor:top" o:gfxdata="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" fillcolor="white [3201]" stroked="f" strokeweight=".5pt">
                 <v:textbox>
                   <w:txbxContent>
                     <w:p>
@@ -882,14 +1963,757 @@
         </mc:AlternateContent>
       </w:r>
       <w:r>
+        <w:rPr>
+          <w:rFonts w:ascii="Courier New" w:hAnsi="Courier New" w:cs="Courier New"/>
+          <w:b/>
+          <w:bCs/>
+          <w:color w:val="AAAAAA"/>
+          <w:sz w:val="21"/>
+          <w:szCs w:val="21"/>
+        </w:rPr>
+        <w:t xml:space="preserve"> </w:t>
+      </w:r>
+      <w:r>
+        <w:rPr>
+          <w:rFonts w:ascii="Courier New" w:hAnsi="Courier New" w:cs="Courier New"/>
+          <w:b/>
+          <w:bCs/>
+          <w:color w:val="AAAAAA"/>
+          <w:sz w:val="21"/>
+          <w:szCs w:val="21"/>
+        </w:rPr>
+        <w:t xml:space="preserve">(t) </w:t>
+      </w:r>
+      <w:r>
+        <w:rPr>
+          <w:rFonts w:ascii="Courier New" w:hAnsi="Courier New" w:cs="Courier New"/>
+          <w:b/>
+          <w:bCs/>
+          <w:color w:val="AAAAAA"/>
+          <w:sz w:val="21"/>
+          <w:szCs w:val="21"/>
+        </w:rPr>
+        <w:t xml:space="preserve"> </w:t>
+      </w:r>
+      <w:r>
+        <w:rPr>
+          <w:rFonts w:ascii="Courier New" w:hAnsi="Courier New" w:cs="Courier New"/>
+          <w:b/>
+          <w:bCs/>
+          <w:color w:val="AAAAAA"/>
+          <w:sz w:val="21"/>
+          <w:szCs w:val="21"/>
+        </w:rPr>
+        <w:t xml:space="preserve">a   a   </w:t>
+      </w:r>
+      <w:r>
+        <w:rPr>
+          <w:rFonts w:ascii="Courier New" w:hAnsi="Courier New" w:cs="Courier New"/>
+          <w:b/>
+          <w:bCs/>
+          <w:color w:val="AAAAAA"/>
+          <w:sz w:val="21"/>
+          <w:szCs w:val="21"/>
+        </w:rPr>
+        <w:t xml:space="preserve"> </w:t>
+      </w:r>
+      <w:r>
+        <w:rPr>
+          <w:rFonts w:ascii="Courier New" w:hAnsi="Courier New" w:cs="Courier New"/>
+          <w:b/>
+          <w:bCs/>
+          <w:color w:val="AAAAAA"/>
+          <w:sz w:val="21"/>
+          <w:szCs w:val="21"/>
+        </w:rPr>
+        <w:t>g   t</w:t>
+      </w:r>
+      <w:r>
+        <w:rPr>
+          <w:rFonts w:ascii="Courier New" w:hAnsi="Courier New" w:cs="Courier New"/>
+          <w:b/>
+          <w:bCs/>
+          <w:color w:val="AAAAAA"/>
+          <w:sz w:val="21"/>
+          <w:szCs w:val="21"/>
+        </w:rPr>
+        <w:tab/>
+      </w:r>
+      <w:r>
+        <w:rPr>
+          <w:rFonts w:ascii="Courier New" w:hAnsi="Courier New" w:cs="Courier New"/>
+          <w:b/>
+          <w:bCs/>
+          <w:color w:val="AAAAAA"/>
+          <w:sz w:val="21"/>
+          <w:szCs w:val="21"/>
+        </w:rPr>
+        <w:tab/>
+      </w:r>
+      <w:r>
+        <w:rPr>
+          <w:rFonts w:ascii="Courier New" w:hAnsi="Courier New" w:cs="Courier New"/>
+          <w:b/>
+          <w:bCs/>
+          <w:color w:val="AAAAAA"/>
+          <w:sz w:val="21"/>
+          <w:szCs w:val="21"/>
+        </w:rPr>
+        <w:tab/>
+        <w:t xml:space="preserve"> </w:t>
+      </w:r>
+      <w:r>
+        <w:rPr>
+          <w:rFonts w:ascii="Courier New" w:hAnsi="Courier New" w:cs="Courier New"/>
+          <w:b/>
+          <w:bCs/>
+          <w:color w:val="AAAAAA"/>
+          <w:sz w:val="21"/>
+          <w:szCs w:val="21"/>
+        </w:rPr>
+        <w:t xml:space="preserve">  </w:t>
+      </w:r>
+      <w:r>
+        <w:rPr>
+          <w:rFonts w:ascii="Courier New" w:hAnsi="Courier New" w:cs="Courier New"/>
+          <w:b/>
+          <w:bCs/>
+          <w:color w:val="AAAAAA"/>
+          <w:sz w:val="21"/>
+          <w:szCs w:val="21"/>
+        </w:rPr>
+        <w:t xml:space="preserve">a  a   </w:t>
+      </w:r>
+      <w:r>
+        <w:rPr>
+          <w:rFonts w:ascii="Courier New" w:hAnsi="Courier New" w:cs="Courier New"/>
+          <w:b/>
+          <w:bCs/>
+          <w:color w:val="AAAAAA"/>
+          <w:sz w:val="21"/>
+          <w:szCs w:val="21"/>
+        </w:rPr>
+        <w:t xml:space="preserve"> </w:t>
+      </w:r>
+      <w:r>
+        <w:rPr>
+          <w:rFonts w:ascii="Courier New" w:hAnsi="Courier New" w:cs="Courier New"/>
+          <w:b/>
+          <w:bCs/>
+          <w:color w:val="AAAAAA"/>
+          <w:sz w:val="21"/>
+          <w:szCs w:val="21"/>
+        </w:rPr>
+        <w:t>g</w:t>
+      </w:r>
+      <w:r>
+        <w:rPr>
+          <w:rFonts w:ascii="Courier New" w:hAnsi="Courier New" w:cs="Courier New"/>
+          <w:b/>
+          <w:bCs/>
+          <w:color w:val="FF0000"/>
+          <w:sz w:val="21"/>
+          <w:szCs w:val="21"/>
+          <w:lang w:bidi="he-IL"/>
+        </w:rPr>
+        <w:t xml:space="preserve"> (</w:t>
+      </w:r>
+      <w:r>
+        <w:rPr>
+          <w:rFonts w:ascii="Courier New" w:hAnsi="Courier New" w:cs="Courier New"/>
+          <w:b/>
+          <w:bCs/>
+          <w:color w:val="FF0000"/>
+          <w:sz w:val="21"/>
+          <w:szCs w:val="21"/>
+          <w:lang w:bidi="he-IL"/>
+        </w:rPr>
+        <w:t>AT</w:t>
+      </w:r>
+      <w:r>
+        <w:rPr>
+          <w:rFonts w:ascii="Courier New" w:hAnsi="Courier New" w:cs="Courier New"/>
+          <w:b/>
+          <w:bCs/>
+          <w:color w:val="FF0000"/>
+          <w:sz w:val="21"/>
+          <w:szCs w:val="21"/>
+          <w:lang w:bidi="he-IL"/>
+        </w:rPr>
+        <w:t>)</w:t>
+      </w:r>
+      <w:r>
+        <w:rPr>
+          <w:rFonts w:ascii="Courier New" w:hAnsi="Courier New" w:cs="Courier New"/>
+          <w:b/>
+          <w:bCs/>
+          <w:color w:val="FF0000"/>
+          <w:sz w:val="21"/>
+          <w:szCs w:val="21"/>
+          <w:lang w:bidi="he-IL"/>
+        </w:rPr>
+        <w:t>T</w:t>
+      </w:r>
+      <w:r>
+        <w:rPr>
+          <w:sz w:val="21"/>
+          <w:szCs w:val="21"/>
+        </w:rPr>
+        <w:t xml:space="preserve"> </w:t>
+      </w:r>
+      <w:r>
+        <w:rPr>
+          <w:rFonts w:ascii="Courier New" w:hAnsi="Courier New" w:cs="Courier New"/>
+          <w:b/>
+          <w:bCs/>
+          <w:color w:val="1044EE"/>
+          <w:sz w:val="21"/>
+          <w:szCs w:val="21"/>
+          <w:lang w:bidi="he-IL"/>
+        </w:rPr>
+        <w:t xml:space="preserve"> </w:t>
+      </w:r>
+      <w:r>
+        <w:rPr>
+          <w:rFonts w:ascii="Courier New" w:hAnsi="Courier New" w:cs="Courier New"/>
+          <w:b/>
+          <w:bCs/>
+          <w:color w:val="1044EE"/>
+          <w:sz w:val="21"/>
+          <w:szCs w:val="21"/>
+          <w:highlight w:val="yellow"/>
+          <w:lang w:bidi="he-IL"/>
+        </w:rPr>
+        <w:t>ATT</w:t>
+      </w:r>
+      <w:r>
+        <w:rPr>
+          <w:rFonts w:ascii="Courier New" w:hAnsi="Courier New" w:cs="Courier New"/>
+          <w:b/>
+          <w:bCs/>
+          <w:color w:val="1044EE"/>
+          <w:sz w:val="21"/>
+          <w:szCs w:val="21"/>
+          <w:lang w:bidi="he-IL"/>
+        </w:rPr>
+        <w:t xml:space="preserve"> </w:t>
+      </w:r>
+      <w:r>
+        <w:rPr>
+          <w:rFonts w:ascii="Courier New" w:hAnsi="Courier New" w:cs="Courier New"/>
+          <w:b/>
+          <w:bCs/>
+          <w:color w:val="1044EE"/>
+          <w:sz w:val="21"/>
+          <w:szCs w:val="21"/>
+          <w:lang w:bidi="he-IL"/>
+        </w:rPr>
+        <w:t>CAG</w:t>
+      </w:r>
+      <w:r>
+        <w:rPr>
+          <w:rFonts w:ascii="Courier New" w:hAnsi="Courier New" w:cs="Courier New"/>
+          <w:b/>
+          <w:bCs/>
+          <w:color w:val="1044EE"/>
+          <w:sz w:val="21"/>
+          <w:szCs w:val="21"/>
+          <w:lang w:bidi="he-IL"/>
+        </w:rPr>
+        <w:t xml:space="preserve"> </w:t>
+      </w:r>
+      <w:r>
+        <w:rPr>
+          <w:rFonts w:ascii="Courier New" w:hAnsi="Courier New" w:cs="Courier New"/>
+          <w:b/>
+          <w:bCs/>
+          <w:color w:val="1044EE"/>
+          <w:sz w:val="21"/>
+          <w:szCs w:val="21"/>
+          <w:highlight w:val="yellow"/>
+          <w:lang w:bidi="he-IL"/>
+        </w:rPr>
+        <w:t>CCC</w:t>
+      </w:r>
+      <w:r>
+        <w:rPr>
+          <w:rFonts w:ascii="Courier New" w:hAnsi="Courier New" w:cs="Courier New"/>
+          <w:b/>
+          <w:bCs/>
+          <w:color w:val="1044EE"/>
+          <w:sz w:val="21"/>
+          <w:szCs w:val="21"/>
+          <w:lang w:bidi="he-IL"/>
+        </w:rPr>
+        <w:t xml:space="preserve"> </w:t>
+      </w:r>
+      <w:r>
+        <w:rPr>
+          <w:rFonts w:ascii="Courier New" w:hAnsi="Courier New" w:cs="Courier New"/>
+          <w:b/>
+          <w:bCs/>
+          <w:color w:val="1044EE"/>
+          <w:sz w:val="21"/>
+          <w:szCs w:val="21"/>
+          <w:lang w:bidi="he-IL"/>
+        </w:rPr>
+        <w:t>CCA</w:t>
+      </w:r>
+      <w:r>
+        <w:rPr>
+          <w:rFonts w:ascii="Courier New" w:hAnsi="Courier New" w:cs="Courier New"/>
+          <w:b/>
+          <w:bCs/>
+          <w:color w:val="1044EE"/>
+          <w:sz w:val="21"/>
+          <w:szCs w:val="21"/>
+          <w:lang w:bidi="he-IL"/>
+        </w:rPr>
+        <w:t xml:space="preserve"> </w:t>
+      </w:r>
+      <w:r>
+        <w:rPr>
+          <w:rFonts w:ascii="Courier New" w:hAnsi="Courier New" w:cs="Courier New"/>
+          <w:b/>
+          <w:bCs/>
+          <w:color w:val="1044EE"/>
+          <w:sz w:val="21"/>
+          <w:szCs w:val="21"/>
+          <w:highlight w:val="yellow"/>
+          <w:lang w:bidi="he-IL"/>
+        </w:rPr>
+        <w:t>GGT</w:t>
+      </w:r>
+      <w:r>
+        <w:rPr>
+          <w:rFonts w:ascii="Courier New" w:hAnsi="Courier New" w:cs="Courier New"/>
+          <w:b/>
+          <w:bCs/>
+          <w:color w:val="1044EE"/>
+          <w:sz w:val="21"/>
+          <w:szCs w:val="21"/>
+          <w:lang w:bidi="he-IL"/>
+        </w:rPr>
+        <w:t xml:space="preserve">  </w:t>
+      </w:r>
+    </w:p>
+    <w:p>
+      <w:pPr>
+        <w:rPr>
+          <w:rFonts w:ascii="Courier New" w:hAnsi="Courier New" w:cs="Courier New"/>
+        </w:rPr>
+      </w:pPr>
+      <w:r>
+        <w:rPr>
+          <w:rFonts w:ascii="Courier New" w:hAnsi="Courier New" w:cs="Courier New"/>
+        </w:rPr>
         <w:drawing>
-          <wp:anchor distT="0" distB="0" distL="114300" distR="114300" simplePos="0" relativeHeight="251700224" behindDoc="0" locked="0" layoutInCell="1" allowOverlap="1" wp14:anchorId="4692D72F" wp14:editId="2B869DB0">
+          <wp:anchor distT="0" distB="0" distL="114300" distR="114300" simplePos="0" relativeHeight="251699200" behindDoc="0" locked="0" layoutInCell="1" allowOverlap="1" wp14:anchorId="470591EC" wp14:editId="3FA0BF71">
+            <wp:simplePos x="0" y="0"/>
+            <wp:positionH relativeFrom="column">
+              <wp:posOffset>2793552</wp:posOffset>
+            </wp:positionH>
+            <wp:positionV relativeFrom="paragraph">
+              <wp:posOffset>32922</wp:posOffset>
+            </wp:positionV>
+            <wp:extent cx="2945850" cy="468630"/>
+            <wp:effectExtent l="0" t="0" r="635" b="1270"/>
+            <wp:wrapNone/>
+            <wp:docPr id="47" name="Picture 47" descr="Diagram&#10;&#10;Description automatically generated with medium confidence"/>
+            <wp:cNvGraphicFramePr>
+              <a:graphicFrameLocks xmlns:a="http://schemas.openxmlformats.org/drawingml/2006/main" noChangeAspect="1"/>
+            </wp:cNvGraphicFramePr>
+            <a:graphic xmlns:a="http://schemas.openxmlformats.org/drawingml/2006/main">
+              <a:graphicData uri="http://schemas.openxmlformats.org/drawingml/2006/picture">
+                <pic:pic xmlns:pic="http://schemas.openxmlformats.org/drawingml/2006/picture">
+                  <pic:nvPicPr>
+                    <pic:cNvPr id="47" name="Picture 47" descr="Diagram&#10;&#10;Description automatically generated with medium confidence"/>
+                    <pic:cNvPicPr/>
+                  </pic:nvPicPr>
+                  <pic:blipFill>
+                    <a:blip r:embed="rId9" cstate="print">
+                      <a:extLst>
+                        <a:ext uri="{28A0092B-C50C-407E-A947-70E740481C1C}">
+                          <a14:useLocalDpi xmlns:a14="http://schemas.microsoft.com/office/drawing/2010/main" val="0"/>
+                        </a:ext>
+                      </a:extLst>
+                    </a:blip>
+                    <a:stretch>
+                      <a:fillRect/>
+                    </a:stretch>
+                  </pic:blipFill>
+                  <pic:spPr>
+                    <a:xfrm>
+                      <a:off x="0" y="0"/>
+                      <a:ext cx="2945850" cy="468630"/>
+                    </a:xfrm>
+                    <a:prstGeom prst="rect">
+                      <a:avLst/>
+                    </a:prstGeom>
+                  </pic:spPr>
+                </pic:pic>
+              </a:graphicData>
+            </a:graphic>
+            <wp14:sizeRelH relativeFrom="page">
+              <wp14:pctWidth>0</wp14:pctWidth>
+            </wp14:sizeRelH>
+            <wp14:sizeRelV relativeFrom="page">
+              <wp14:pctHeight>0</wp14:pctHeight>
+            </wp14:sizeRelV>
+          </wp:anchor>
+        </w:drawing>
+      </w:r>
+      <w:r>
+        <w:rPr>
+          <w:rFonts w:ascii="Courier New" w:hAnsi="Courier New" w:cs="Courier New"/>
+        </w:rPr>
+        <w:drawing>
+          <wp:anchor distT="0" distB="0" distL="114300" distR="114300" simplePos="0" relativeHeight="251698176" behindDoc="0" locked="0" layoutInCell="1" allowOverlap="1" wp14:anchorId="01ED9F7A" wp14:editId="5DF12C71">
+            <wp:simplePos x="0" y="0"/>
+            <wp:positionH relativeFrom="column">
+              <wp:posOffset>-137160</wp:posOffset>
+            </wp:positionH>
+            <wp:positionV relativeFrom="paragraph">
+              <wp:posOffset>63500</wp:posOffset>
+            </wp:positionV>
+            <wp:extent cx="1864995" cy="438150"/>
+            <wp:effectExtent l="0" t="0" r="1905" b="6350"/>
+            <wp:wrapNone/>
+            <wp:docPr id="1" name="Picture 1" descr="Diagram&#10;&#10;Description automatically generated"/>
+            <wp:cNvGraphicFramePr>
+              <a:graphicFrameLocks xmlns:a="http://schemas.openxmlformats.org/drawingml/2006/main" noChangeAspect="1"/>
+            </wp:cNvGraphicFramePr>
+            <a:graphic xmlns:a="http://schemas.openxmlformats.org/drawingml/2006/main">
+              <a:graphicData uri="http://schemas.openxmlformats.org/drawingml/2006/picture">
+                <pic:pic xmlns:pic="http://schemas.openxmlformats.org/drawingml/2006/picture">
+                  <pic:nvPicPr>
+                    <pic:cNvPr id="1" name="Picture 1" descr="Diagram&#10;&#10;Description automatically generated"/>
+                    <pic:cNvPicPr/>
+                  </pic:nvPicPr>
+                  <pic:blipFill>
+                    <a:blip r:embed="rId10" cstate="print">
+                      <a:extLst>
+                        <a:ext uri="{28A0092B-C50C-407E-A947-70E740481C1C}">
+                          <a14:useLocalDpi xmlns:a14="http://schemas.microsoft.com/office/drawing/2010/main" val="0"/>
+                        </a:ext>
+                      </a:extLst>
+                    </a:blip>
+                    <a:stretch>
+                      <a:fillRect/>
+                    </a:stretch>
+                  </pic:blipFill>
+                  <pic:spPr>
+                    <a:xfrm>
+                      <a:off x="0" y="0"/>
+                      <a:ext cx="1864995" cy="438150"/>
+                    </a:xfrm>
+                    <a:prstGeom prst="rect">
+                      <a:avLst/>
+                    </a:prstGeom>
+                  </pic:spPr>
+                </pic:pic>
+              </a:graphicData>
+            </a:graphic>
+            <wp14:sizeRelH relativeFrom="page">
+              <wp14:pctWidth>0</wp14:pctWidth>
+            </wp14:sizeRelH>
+            <wp14:sizeRelV relativeFrom="page">
+              <wp14:pctHeight>0</wp14:pctHeight>
+            </wp14:sizeRelV>
+          </wp:anchor>
+        </w:drawing>
+      </w:r>
+    </w:p>
+    <w:p>
+      <w:pPr>
+        <w:rPr>
+          <w:rFonts w:ascii="Courier New" w:hAnsi="Courier New" w:cs="Courier New"/>
+        </w:rPr>
+      </w:pPr>
+    </w:p>
+    <w:p>
+      <w:pPr>
+        <w:rPr>
+          <w:rFonts w:ascii="Courier New" w:hAnsi="Courier New" w:cs="Courier New"/>
+        </w:rPr>
+      </w:pPr>
+    </w:p>
+    <w:p>
+      <w:pPr>
+        <w:rPr>
+          <w:rFonts w:ascii="Courier New" w:hAnsi="Courier New" w:cs="Courier New"/>
+          <w:b/>
+          <w:bCs/>
+          <w:color w:val="1044EE"/>
+          <w:sz w:val="21"/>
+          <w:szCs w:val="21"/>
+          <w:lang w:bidi="he-IL"/>
+        </w:rPr>
+      </w:pPr>
+    </w:p>
+    <w:p>
+      <w:pPr>
+        <w:pStyle w:val="HTMLPreformatted"/>
+        <w:shd w:val="clear" w:color="auto" w:fill="FFFFFF"/>
+        <w:rPr>
+          <w:color w:val="333333"/>
+          <w:sz w:val="19"/>
+          <w:szCs w:val="19"/>
+        </w:rPr>
+      </w:pPr>
+      <w:r>
+        <w:rPr>
+          <w:b/>
+          <w:bCs/>
+          <w:color w:val="1044EE"/>
+          <w:sz w:val="21"/>
+          <w:szCs w:val="21"/>
+        </w:rPr>
+        <w:t xml:space="preserve">  </w:t>
+      </w:r>
+      <w:r>
+        <w:rPr>
+          <w:b/>
+          <w:bCs/>
+          <w:color w:val="1044EE"/>
+          <w:sz w:val="21"/>
+          <w:szCs w:val="21"/>
+        </w:rPr>
+        <w:t>GGT</w:t>
+      </w:r>
+      <w:r>
+        <w:rPr>
+          <w:b/>
+          <w:bCs/>
+          <w:color w:val="1044EE"/>
+          <w:sz w:val="21"/>
+          <w:szCs w:val="21"/>
+          <w:highlight w:val="yellow"/>
+        </w:rPr>
+        <w:t>GGC</w:t>
+      </w:r>
+      <w:r>
+        <w:rPr>
+          <w:b/>
+          <w:bCs/>
+          <w:color w:val="1044EE"/>
+          <w:sz w:val="21"/>
+          <w:szCs w:val="21"/>
+        </w:rPr>
+        <w:t>TCT</w:t>
+      </w:r>
+      <w:r>
+        <w:rPr>
+          <w:b/>
+          <w:bCs/>
+          <w:color w:val="1044EE"/>
+          <w:sz w:val="21"/>
+          <w:szCs w:val="21"/>
+          <w:highlight w:val="yellow"/>
+        </w:rPr>
+        <w:t>TGC</w:t>
+      </w:r>
+      <w:r>
+        <w:rPr>
+          <w:b/>
+          <w:bCs/>
+          <w:color w:val="1044EE"/>
+          <w:sz w:val="21"/>
+          <w:szCs w:val="21"/>
+        </w:rPr>
+        <w:t>TGG</w:t>
+      </w:r>
+      <w:r>
+        <w:rPr>
+          <w:b/>
+          <w:bCs/>
+          <w:color w:val="1044EE"/>
+          <w:sz w:val="21"/>
+          <w:szCs w:val="21"/>
+          <w:highlight w:val="yellow"/>
+        </w:rPr>
+        <w:t>GAC</w:t>
+      </w:r>
+      <w:r>
+        <w:rPr>
+          <w:b/>
+          <w:bCs/>
+          <w:color w:val="1044EE"/>
+          <w:sz w:val="21"/>
+          <w:szCs w:val="21"/>
+        </w:rPr>
+        <w:t>ATC</w:t>
+      </w:r>
+      <w:r>
+        <w:rPr>
+          <w:b/>
+          <w:bCs/>
+          <w:color w:val="1044EE"/>
+          <w:sz w:val="21"/>
+          <w:szCs w:val="21"/>
+          <w:highlight w:val="yellow"/>
+        </w:rPr>
+        <w:t>ATT</w:t>
+      </w:r>
+      <w:r>
+        <w:rPr>
+          <w:b/>
+          <w:bCs/>
+          <w:color w:val="1044EE"/>
+          <w:sz w:val="21"/>
+          <w:szCs w:val="21"/>
+        </w:rPr>
+        <w:t xml:space="preserve"> </w:t>
+      </w:r>
+      <w:r>
+        <w:rPr>
+          <w:b/>
+          <w:bCs/>
+          <w:color w:val="1044EE"/>
+          <w:sz w:val="21"/>
+          <w:szCs w:val="21"/>
+        </w:rPr>
+        <w:t>AAT</w:t>
+      </w:r>
+      <w:r>
+        <w:rPr>
+          <w:b/>
+          <w:bCs/>
+          <w:color w:val="1044EE"/>
+          <w:sz w:val="21"/>
+          <w:szCs w:val="21"/>
+          <w:highlight w:val="yellow"/>
+        </w:rPr>
+        <w:t>GAT</w:t>
+      </w:r>
+      <w:r>
+        <w:rPr>
+          <w:b/>
+          <w:bCs/>
+          <w:color w:val="1044EE"/>
+          <w:sz w:val="21"/>
+          <w:szCs w:val="21"/>
+        </w:rPr>
+        <w:t>GAG</w:t>
+      </w:r>
+      <w:r>
+        <w:rPr>
+          <w:b/>
+          <w:bCs/>
+          <w:color w:val="1044EE"/>
+          <w:sz w:val="11"/>
+          <w:szCs w:val="11"/>
+        </w:rPr>
+        <w:t xml:space="preserve"> </w:t>
+      </w:r>
+      <w:r>
+        <w:rPr>
+          <w:rStyle w:val="adorn"/>
+          <w:b/>
+          <w:bCs/>
+          <w:color w:val="AAAAAA"/>
+          <w:sz w:val="21"/>
+          <w:szCs w:val="21"/>
+        </w:rPr>
+        <w:t>g</w:t>
+      </w:r>
+      <w:r>
+        <w:rPr>
+          <w:rStyle w:val="adorn"/>
+          <w:b/>
+          <w:bCs/>
+          <w:color w:val="AAAAAA"/>
+          <w:sz w:val="21"/>
+          <w:szCs w:val="21"/>
+        </w:rPr>
+        <w:t xml:space="preserve">  </w:t>
+      </w:r>
+      <w:r>
+        <w:rPr>
+          <w:rStyle w:val="adorn"/>
+          <w:b/>
+          <w:bCs/>
+          <w:color w:val="AAAAAA"/>
+          <w:sz w:val="21"/>
+          <w:szCs w:val="21"/>
+        </w:rPr>
+        <w:t>t</w:t>
+      </w:r>
+      <w:r>
+        <w:rPr>
+          <w:rStyle w:val="adorn"/>
+          <w:b/>
+          <w:bCs/>
+          <w:color w:val="AAAAAA"/>
+          <w:sz w:val="21"/>
+          <w:szCs w:val="21"/>
+        </w:rPr>
+        <w:t xml:space="preserve">  </w:t>
+      </w:r>
+      <w:r>
+        <w:rPr>
+          <w:rStyle w:val="adorn"/>
+          <w:b/>
+          <w:bCs/>
+          <w:color w:val="AAAAAA"/>
+          <w:sz w:val="21"/>
+          <w:szCs w:val="21"/>
+        </w:rPr>
+        <w:t>a</w:t>
+      </w:r>
+      <w:r>
+        <w:rPr>
+          <w:rStyle w:val="adorn"/>
+          <w:b/>
+          <w:bCs/>
+          <w:color w:val="AAAAAA"/>
+          <w:sz w:val="21"/>
+          <w:szCs w:val="21"/>
+        </w:rPr>
+        <w:t xml:space="preserve">  </w:t>
+      </w:r>
+      <w:r>
+        <w:rPr>
+          <w:rStyle w:val="adorn"/>
+          <w:b/>
+          <w:bCs/>
+          <w:color w:val="AAAAAA"/>
+          <w:sz w:val="21"/>
+          <w:szCs w:val="21"/>
+        </w:rPr>
+        <w:t>t</w:t>
+      </w:r>
+      <w:r>
+        <w:rPr>
+          <w:rStyle w:val="adorn"/>
+          <w:b/>
+          <w:bCs/>
+          <w:color w:val="AAAAAA"/>
+          <w:sz w:val="21"/>
+          <w:szCs w:val="21"/>
+        </w:rPr>
+        <w:t xml:space="preserve">  </w:t>
+      </w:r>
+      <w:r>
+        <w:rPr>
+          <w:rStyle w:val="adorn"/>
+          <w:b/>
+          <w:bCs/>
+          <w:color w:val="AAAAAA"/>
+          <w:sz w:val="21"/>
+          <w:szCs w:val="21"/>
+        </w:rPr>
+        <w:t>t</w:t>
+      </w:r>
+      <w:r>
+        <w:drawing>
+          <wp:anchor distT="0" distB="0" distL="114300" distR="114300" simplePos="0" relativeHeight="251700224" behindDoc="0" locked="0" layoutInCell="1" allowOverlap="1" wp14:anchorId="4692D72F" wp14:editId="0C0EDFDA">
             <wp:simplePos x="0" y="0"/>
             <wp:positionH relativeFrom="column">
               <wp:posOffset>-181610</wp:posOffset>
             </wp:positionH>
             <wp:positionV relativeFrom="paragraph">
-              <wp:posOffset>736600</wp:posOffset>
+              <wp:posOffset>177949</wp:posOffset>
             </wp:positionV>
             <wp:extent cx="4288155" cy="479425"/>
             <wp:effectExtent l="0" t="0" r="4445" b="3175"/>
@@ -906,7 +2730,7 @@
                     <pic:cNvPicPr/>
                   </pic:nvPicPr>
                   <pic:blipFill>
-                    <a:blip r:embed="rId8" cstate="print">
+                    <a:blip r:embed="rId11" cstate="print">
                       <a:extLst>
                         <a:ext uri="{28A0092B-C50C-407E-A947-70E740481C1C}">
                           <a14:useLocalDpi xmlns:a14="http://schemas.microsoft.com/office/drawing/2010/main" val="0"/>
@@ -938,20 +2762,99 @@
           </wp:anchor>
         </w:drawing>
       </w:r>
-      <w:r>
+    </w:p>
+    <w:p>
+      <w:pPr>
+        <w:rPr>
+          <w:rFonts w:ascii="Courier New" w:hAnsi="Courier New" w:cs="Courier New"/>
+        </w:rPr>
+      </w:pPr>
+    </w:p>
+    <w:p>
+      <w:pPr>
+        <w:rPr>
+          <w:rFonts w:ascii="Courier New" w:hAnsi="Courier New" w:cs="Courier New"/>
+        </w:rPr>
+      </w:pPr>
+    </w:p>
+    <w:p>
+      <w:pPr>
+        <w:rPr>
+          <w:rFonts w:ascii="Courier New" w:hAnsi="Courier New" w:cs="Courier New"/>
+        </w:rPr>
+      </w:pPr>
+    </w:p>
+    <w:p>
+      <w:pPr>
+        <w:rPr>
+          <w:rFonts w:ascii="Courier New" w:hAnsi="Courier New" w:cs="Courier New"/>
+        </w:rPr>
+      </w:pPr>
+    </w:p>
+    <w:p>
+      <w:pPr>
+        <w:rPr>
+          <w:rFonts w:ascii="Courier New" w:hAnsi="Courier New" w:cs="Courier New"/>
+        </w:rPr>
+      </w:pPr>
+    </w:p>
+    <w:p>
+      <w:pPr>
+        <w:rPr>
+          <w:rFonts w:ascii="Courier New" w:hAnsi="Courier New" w:cs="Courier New"/>
+        </w:rPr>
+      </w:pPr>
+      <w:r>
+        <w:rPr>
+          <w:rFonts w:ascii="Courier New" w:hAnsi="Courier New" w:cs="Courier New"/>
+        </w:rPr>
+        <w:t>End of translation danio rerio:</w:t>
+      </w:r>
+    </w:p>
+    <w:p>
+      <w:pPr>
+        <w:rPr>
+          <w:rStyle w:val="adorn"/>
+          <w:rFonts w:ascii="Courier New" w:hAnsi="Courier New" w:cs="Courier New"/>
+          <w:color w:val="1044EE"/>
+          <w:sz w:val="19"/>
+          <w:szCs w:val="19"/>
+        </w:rPr>
+      </w:pPr>
+      <w:r>
+        <w:rPr>
+          <w:rFonts w:ascii="Courier New" w:hAnsi="Courier New" w:cs="Courier New"/>
+        </w:rPr>
+        <w:t xml:space="preserve"> </w:t>
+      </w:r>
+    </w:p>
+    <w:p>
+      <w:pPr>
+        <w:rPr>
+          <w:rFonts w:ascii="Courier New" w:hAnsi="Courier New" w:cs="Courier New"/>
+          <w:b/>
+          <w:bCs/>
+          <w:sz w:val="32"/>
+          <w:szCs w:val="32"/>
+        </w:rPr>
+      </w:pPr>
+      <w:r>
+        <w:rPr>
+          <w:rFonts w:ascii="Courier New" w:hAnsi="Courier New" w:cs="Courier New"/>
+        </w:rPr>
         <w:drawing>
-          <wp:anchor distT="0" distB="0" distL="114300" distR="114300" simplePos="0" relativeHeight="251698176" behindDoc="0" locked="0" layoutInCell="1" allowOverlap="1" wp14:anchorId="01ED9F7A" wp14:editId="45AC7DDD">
+          <wp:anchor distT="0" distB="0" distL="114300" distR="114300" simplePos="0" relativeHeight="251701248" behindDoc="0" locked="0" layoutInCell="1" allowOverlap="1" wp14:anchorId="32C87485" wp14:editId="47ED75D2">
             <wp:simplePos x="0" y="0"/>
             <wp:positionH relativeFrom="column">
-              <wp:posOffset>-143592</wp:posOffset>
+              <wp:posOffset>-181610</wp:posOffset>
             </wp:positionH>
             <wp:positionV relativeFrom="paragraph">
-              <wp:posOffset>298766</wp:posOffset>
+              <wp:posOffset>164719</wp:posOffset>
             </wp:positionV>
-            <wp:extent cx="1865301" cy="438233"/>
-            <wp:effectExtent l="0" t="0" r="1905" b="6350"/>
+            <wp:extent cx="3599543" cy="472248"/>
+            <wp:effectExtent l="0" t="0" r="0" b="0"/>
             <wp:wrapNone/>
-            <wp:docPr id="1" name="Picture 1" descr="Diagram&#10;&#10;Description automatically generated"/>
+            <wp:docPr id="50" name="Picture 50" descr="A picture containing antenna&#10;&#10;Description automatically generated"/>
             <wp:cNvGraphicFramePr>
               <a:graphicFrameLocks xmlns:a="http://schemas.openxmlformats.org/drawingml/2006/main" noChangeAspect="1"/>
             </wp:cNvGraphicFramePr>
@@ -959,11 +2862,11 @@
               <a:graphicData uri="http://schemas.openxmlformats.org/drawingml/2006/picture">
                 <pic:pic xmlns:pic="http://schemas.openxmlformats.org/drawingml/2006/picture">
                   <pic:nvPicPr>
-                    <pic:cNvPr id="1" name="Picture 1" descr="Diagram&#10;&#10;Description automatically generated"/>
+                    <pic:cNvPr id="50" name="Picture 50" descr="A picture containing antenna&#10;&#10;Description automatically generated"/>
                     <pic:cNvPicPr/>
                   </pic:nvPicPr>
                   <pic:blipFill>
-                    <a:blip r:embed="rId9" cstate="print">
+                    <a:blip r:embed="rId12" cstate="print">
                       <a:extLst>
                         <a:ext uri="{28A0092B-C50C-407E-A947-70E740481C1C}">
                           <a14:useLocalDpi xmlns:a14="http://schemas.microsoft.com/office/drawing/2010/main" val="0"/>
@@ -977,7 +2880,7 @@
                   <pic:spPr>
                     <a:xfrm>
                       <a:off x="0" y="0"/>
-                      <a:ext cx="1865301" cy="438233"/>
+                      <a:ext cx="3599543" cy="472248"/>
                     </a:xfrm>
                     <a:prstGeom prst="rect">
                       <a:avLst/>
@@ -995,119 +2898,260 @@
           </wp:anchor>
         </w:drawing>
       </w:r>
-    </w:p>
-    <w:p>
-      <w:r>
-        <w:drawing>
-          <wp:anchor distT="0" distB="0" distL="114300" distR="114300" simplePos="0" relativeHeight="251699200" behindDoc="0" locked="0" layoutInCell="1" allowOverlap="1" wp14:anchorId="470591EC" wp14:editId="098B3E0F">
-            <wp:simplePos x="0" y="0"/>
-            <wp:positionH relativeFrom="column">
-              <wp:posOffset>2847714</wp:posOffset>
-            </wp:positionH>
-            <wp:positionV relativeFrom="paragraph">
-              <wp:posOffset>114300</wp:posOffset>
-            </wp:positionV>
-            <wp:extent cx="2945850" cy="468630"/>
-            <wp:effectExtent l="0" t="0" r="635" b="1270"/>
-            <wp:wrapNone/>
-            <wp:docPr id="47" name="Picture 47" descr="Diagram&#10;&#10;Description automatically generated with medium confidence"/>
-            <wp:cNvGraphicFramePr>
-              <a:graphicFrameLocks xmlns:a="http://schemas.openxmlformats.org/drawingml/2006/main" noChangeAspect="1"/>
-            </wp:cNvGraphicFramePr>
-            <a:graphic xmlns:a="http://schemas.openxmlformats.org/drawingml/2006/main">
-              <a:graphicData uri="http://schemas.openxmlformats.org/drawingml/2006/picture">
-                <pic:pic xmlns:pic="http://schemas.openxmlformats.org/drawingml/2006/picture">
-                  <pic:nvPicPr>
-                    <pic:cNvPr id="47" name="Picture 47" descr="Diagram&#10;&#10;Description automatically generated with medium confidence"/>
-                    <pic:cNvPicPr/>
-                  </pic:nvPicPr>
-                  <pic:blipFill>
-                    <a:blip r:embed="rId10" cstate="print">
-                      <a:extLst>
-                        <a:ext uri="{28A0092B-C50C-407E-A947-70E740481C1C}">
-                          <a14:useLocalDpi xmlns:a14="http://schemas.microsoft.com/office/drawing/2010/main" val="0"/>
-                        </a:ext>
-                      </a:extLst>
-                    </a:blip>
-                    <a:stretch>
-                      <a:fillRect/>
-                    </a:stretch>
-                  </pic:blipFill>
-                  <pic:spPr>
-                    <a:xfrm>
-                      <a:off x="0" y="0"/>
-                      <a:ext cx="2945850" cy="468630"/>
-                    </a:xfrm>
-                    <a:prstGeom prst="rect">
-                      <a:avLst/>
-                    </a:prstGeom>
-                  </pic:spPr>
-                </pic:pic>
-              </a:graphicData>
-            </a:graphic>
-            <wp14:sizeRelH relativeFrom="page">
-              <wp14:pctWidth>0</wp14:pctWidth>
-            </wp14:sizeRelH>
-            <wp14:sizeRelV relativeFrom="page">
-              <wp14:pctHeight>0</wp14:pctHeight>
-            </wp14:sizeRelV>
-          </wp:anchor>
-        </w:drawing>
-      </w:r>
-    </w:p>
-    <w:p/>
-    <w:p/>
-    <w:p/>
-    <w:p/>
-    <w:p/>
-    <w:p/>
-    <w:p>
-      <w:r>
-        <w:t xml:space="preserve">End of translation danio rerio: </w:t>
-      </w:r>
-    </w:p>
-    <w:p>
-      <w:pPr>
-        <w:tabs>
-          <w:tab w:val="left" w:pos="1892"/>
-        </w:tabs>
-      </w:pPr>
-      <w:r>
-        <w:drawing>
-          <wp:inline distT="0" distB="0" distL="0" distR="0" wp14:anchorId="24AE2B35" wp14:editId="1C12092B">
-            <wp:extent cx="5943600" cy="779780"/>
-            <wp:effectExtent l="0" t="0" r="0" b="0"/>
-            <wp:docPr id="50" name="Picture 50"/>
-            <wp:cNvGraphicFramePr>
-              <a:graphicFrameLocks xmlns:a="http://schemas.openxmlformats.org/drawingml/2006/main" noChangeAspect="1"/>
-            </wp:cNvGraphicFramePr>
-            <a:graphic xmlns:a="http://schemas.openxmlformats.org/drawingml/2006/main">
-              <a:graphicData uri="http://schemas.openxmlformats.org/drawingml/2006/picture">
-                <pic:pic xmlns:pic="http://schemas.openxmlformats.org/drawingml/2006/picture">
-                  <pic:nvPicPr>
-                    <pic:cNvPr id="1" name=""/>
-                    <pic:cNvPicPr/>
-                  </pic:nvPicPr>
-                  <pic:blipFill>
-                    <a:blip r:embed="rId11"/>
-                    <a:stretch>
-                      <a:fillRect/>
-                    </a:stretch>
-                  </pic:blipFill>
-                  <pic:spPr>
-                    <a:xfrm>
-                      <a:off x="0" y="0"/>
-                      <a:ext cx="5943600" cy="779780"/>
-                    </a:xfrm>
-                    <a:prstGeom prst="rect">
-                      <a:avLst/>
-                    </a:prstGeom>
-                  </pic:spPr>
-                </pic:pic>
-              </a:graphicData>
-            </a:graphic>
-          </wp:inline>
-        </w:drawing>
+      <w:r>
+        <w:rPr>
+          <w:rStyle w:val="adorn"/>
+          <w:rFonts w:ascii="Courier New" w:hAnsi="Courier New" w:cs="Courier New"/>
+          <w:color w:val="1044EE"/>
+          <w:sz w:val="19"/>
+          <w:szCs w:val="19"/>
+        </w:rPr>
+        <w:t xml:space="preserve">  </w:t>
+      </w:r>
+      <w:r>
+        <w:rPr>
+          <w:rStyle w:val="adorn"/>
+          <w:rFonts w:ascii="Courier New" w:hAnsi="Courier New" w:cs="Courier New"/>
+          <w:b/>
+          <w:bCs/>
+          <w:color w:val="1044EE"/>
+          <w:sz w:val="21"/>
+          <w:szCs w:val="21"/>
+          <w:highlight w:val="yellow"/>
+        </w:rPr>
+        <w:t>GAC</w:t>
+      </w:r>
+      <w:r>
+        <w:rPr>
+          <w:rStyle w:val="adorn"/>
+          <w:rFonts w:ascii="Courier New" w:hAnsi="Courier New" w:cs="Courier New"/>
+          <w:b/>
+          <w:bCs/>
+          <w:color w:val="1044EE"/>
+          <w:sz w:val="21"/>
+          <w:szCs w:val="21"/>
+        </w:rPr>
+        <w:t>GAA</w:t>
+      </w:r>
+      <w:r>
+        <w:rPr>
+          <w:rStyle w:val="adorn"/>
+          <w:rFonts w:ascii="Courier New" w:hAnsi="Courier New" w:cs="Courier New"/>
+          <w:b/>
+          <w:bCs/>
+          <w:color w:val="1044EE"/>
+          <w:sz w:val="21"/>
+          <w:szCs w:val="21"/>
+          <w:highlight w:val="yellow"/>
+        </w:rPr>
+        <w:t>GGA</w:t>
+      </w:r>
+      <w:r>
+        <w:rPr>
+          <w:rStyle w:val="adorn"/>
+          <w:rFonts w:ascii="Courier New" w:hAnsi="Courier New" w:cs="Courier New"/>
+          <w:b/>
+          <w:bCs/>
+          <w:color w:val="1044EE"/>
+          <w:sz w:val="21"/>
+          <w:szCs w:val="21"/>
+        </w:rPr>
+        <w:t>AGA</w:t>
+      </w:r>
+      <w:r>
+        <w:rPr>
+          <w:rStyle w:val="adorn"/>
+          <w:rFonts w:ascii="Courier New" w:hAnsi="Courier New" w:cs="Courier New"/>
+          <w:b/>
+          <w:bCs/>
+          <w:color w:val="1044EE"/>
+          <w:sz w:val="21"/>
+          <w:szCs w:val="21"/>
+        </w:rPr>
+        <w:t xml:space="preserve"> </w:t>
+      </w:r>
+      <w:r>
+        <w:rPr>
+          <w:rStyle w:val="adorn"/>
+          <w:rFonts w:ascii="Courier New" w:hAnsi="Courier New" w:cs="Courier New"/>
+          <w:b/>
+          <w:bCs/>
+          <w:color w:val="1044EE"/>
+          <w:sz w:val="21"/>
+          <w:szCs w:val="21"/>
+        </w:rPr>
+        <w:t xml:space="preserve"> </w:t>
+      </w:r>
+      <w:r>
+        <w:rPr>
+          <w:rStyle w:val="adorn"/>
+          <w:rFonts w:ascii="Courier New" w:hAnsi="Courier New" w:cs="Courier New"/>
+          <w:b/>
+          <w:bCs/>
+          <w:color w:val="1044EE"/>
+          <w:sz w:val="21"/>
+          <w:szCs w:val="21"/>
+          <w:highlight w:val="yellow"/>
+        </w:rPr>
+        <w:t>AGC</w:t>
+      </w:r>
+      <w:r>
+        <w:rPr>
+          <w:rStyle w:val="adorn"/>
+          <w:rFonts w:ascii="Courier New" w:hAnsi="Courier New" w:cs="Courier New"/>
+          <w:b/>
+          <w:bCs/>
+          <w:color w:val="1044EE"/>
+          <w:sz w:val="21"/>
+          <w:szCs w:val="21"/>
+        </w:rPr>
+        <w:t>GAC</w:t>
+      </w:r>
+      <w:r>
+        <w:rPr>
+          <w:rStyle w:val="adorn"/>
+          <w:rFonts w:ascii="Courier New" w:hAnsi="Courier New" w:cs="Courier New"/>
+          <w:b/>
+          <w:bCs/>
+          <w:color w:val="1044EE"/>
+          <w:sz w:val="21"/>
+          <w:szCs w:val="21"/>
+          <w:highlight w:val="yellow"/>
+        </w:rPr>
+        <w:t>TCT</w:t>
+      </w:r>
+      <w:r>
+        <w:rPr>
+          <w:rStyle w:val="adorn"/>
+          <w:rFonts w:ascii="Courier New" w:hAnsi="Courier New" w:cs="Courier New"/>
+          <w:b/>
+          <w:bCs/>
+          <w:color w:val="1044EE"/>
+          <w:sz w:val="21"/>
+          <w:szCs w:val="21"/>
+        </w:rPr>
+        <w:t>GAT</w:t>
+      </w:r>
+      <w:r>
+        <w:rPr>
+          <w:rStyle w:val="adorn"/>
+          <w:rFonts w:ascii="Courier New" w:hAnsi="Courier New" w:cs="Courier New"/>
+          <w:b/>
+          <w:bCs/>
+          <w:color w:val="1044EE"/>
+          <w:sz w:val="21"/>
+          <w:szCs w:val="21"/>
+          <w:highlight w:val="yellow"/>
+        </w:rPr>
+        <w:t>TAA</w:t>
+      </w:r>
+      <w:r>
+        <w:rPr>
+          <w:rStyle w:val="adorn"/>
+          <w:rFonts w:ascii="Courier New" w:hAnsi="Courier New" w:cs="Courier New"/>
+          <w:b/>
+          <w:bCs/>
+          <w:color w:val="CD6839"/>
+          <w:sz w:val="21"/>
+          <w:szCs w:val="21"/>
+        </w:rPr>
+        <w:t>GG</w:t>
+      </w:r>
+      <w:r>
+        <w:rPr>
+          <w:rStyle w:val="adorn"/>
+          <w:rFonts w:ascii="Courier New" w:hAnsi="Courier New" w:cs="Courier New"/>
+          <w:b/>
+          <w:bCs/>
+          <w:color w:val="CD6839"/>
+          <w:sz w:val="21"/>
+          <w:szCs w:val="21"/>
+        </w:rPr>
+        <w:t xml:space="preserve">  </w:t>
+      </w:r>
+      <w:r>
+        <w:rPr>
+          <w:rStyle w:val="adorn"/>
+          <w:rFonts w:ascii="Courier New" w:hAnsi="Courier New" w:cs="Courier New"/>
+          <w:b/>
+          <w:bCs/>
+          <w:color w:val="CD6839"/>
+          <w:sz w:val="21"/>
+          <w:szCs w:val="21"/>
+        </w:rPr>
+        <w:t>T</w:t>
+      </w:r>
+      <w:r>
+        <w:rPr>
+          <w:rStyle w:val="adorn"/>
+          <w:rFonts w:ascii="Courier New" w:hAnsi="Courier New" w:cs="Courier New"/>
+          <w:b/>
+          <w:bCs/>
+          <w:color w:val="CD6839"/>
+          <w:sz w:val="21"/>
+          <w:szCs w:val="21"/>
+        </w:rPr>
+        <w:t xml:space="preserve"> </w:t>
+      </w:r>
+      <w:r>
+        <w:rPr>
+          <w:rStyle w:val="adorn"/>
+          <w:rFonts w:ascii="Courier New" w:hAnsi="Courier New" w:cs="Courier New"/>
+          <w:b/>
+          <w:bCs/>
+          <w:color w:val="CD6839"/>
+          <w:sz w:val="21"/>
+          <w:szCs w:val="21"/>
+        </w:rPr>
+        <w:t>G</w:t>
+      </w:r>
+      <w:r>
+        <w:rPr>
+          <w:rStyle w:val="adorn"/>
+          <w:rFonts w:ascii="Courier New" w:hAnsi="Courier New" w:cs="Courier New"/>
+          <w:b/>
+          <w:bCs/>
+          <w:color w:val="CD6839"/>
+          <w:sz w:val="21"/>
+          <w:szCs w:val="21"/>
+        </w:rPr>
+        <w:t xml:space="preserve"> </w:t>
+      </w:r>
+      <w:r>
+        <w:rPr>
+          <w:rStyle w:val="adorn"/>
+          <w:rFonts w:ascii="Courier New" w:hAnsi="Courier New" w:cs="Courier New"/>
+          <w:b/>
+          <w:bCs/>
+          <w:color w:val="CD6839"/>
+          <w:sz w:val="21"/>
+          <w:szCs w:val="21"/>
+        </w:rPr>
+        <w:t>A</w:t>
+      </w:r>
+      <w:r>
+        <w:rPr>
+          <w:rStyle w:val="adorn"/>
+          <w:rFonts w:ascii="Courier New" w:hAnsi="Courier New" w:cs="Courier New"/>
+          <w:b/>
+          <w:bCs/>
+          <w:color w:val="CD6839"/>
+          <w:sz w:val="21"/>
+          <w:szCs w:val="21"/>
+        </w:rPr>
+        <w:t xml:space="preserve"> </w:t>
+      </w:r>
+      <w:r>
+        <w:rPr>
+          <w:rStyle w:val="adorn"/>
+          <w:rFonts w:ascii="Courier New" w:hAnsi="Courier New" w:cs="Courier New"/>
+          <w:b/>
+          <w:bCs/>
+          <w:color w:val="CD6839"/>
+          <w:sz w:val="21"/>
+          <w:szCs w:val="21"/>
+        </w:rPr>
+        <w:t>T</w:t>
       </w:r>
     </w:p>
     <w:sectPr>
@@ -1118,6 +3162,106 @@
     </w:sectPr>
   </w:body>
 </w:document>
+</file>
+
+<file path=word/numbering.xml><?xml version="1.0" encoding="utf-8"?>
+<w:numbering xmlns:wpc="http://schemas.microsoft.com/office/word/2010/wordprocessingCanvas" xmlns:cx="http://schemas.microsoft.com/office/drawing/2014/chartex" xmlns:cx1="http://schemas.microsoft.com/office/drawing/2015/9/8/chartex" xmlns:cx2="http://schemas.microsoft.com/office/drawing/2015/10/21/chartex" xmlns:cx3="http://schemas.microsoft.com/office/drawing/2016/5/9/chartex" xmlns:cx4="http://schemas.microsoft.com/office/drawing/2016/5/10/chartex" xmlns:cx5="http://schemas.microsoft.com/office/drawing/2016/5/11/chartex" xmlns:cx6="http://schemas.microsoft.com/office/drawing/2016/5/12/chartex" xmlns:cx7="http://schemas.microsoft.com/office/drawing/2016/5/13/chartex" xmlns:cx8="http://schemas.microsoft.com/office/drawing/2016/5/14/chartex" xmlns:mc="http://schemas.openxmlformats.org/markup-compatibility/2006" xmlns:aink="http://schemas.microsoft.com/office/drawing/2016/ink" xmlns:am3d="http://schemas.microsoft.com/office/drawing/2017/model3d" xmlns:o="urn:schemas-microsoft-com:office:office" xmlns:oel="http://schemas.microsoft.com/office/2019/extlst" xmlns:r="http://schemas.openxmlformats.org/officeDocument/2006/relationships" xmlns:m="http://schemas.openxmlformats.org/officeDocument/2006/math" xmlns:v="urn:schemas-microsoft-com:vml" xmlns:wp14="http://schemas.microsoft.com/office/word/2010/wordprocessingDrawing" xmlns:wp="http://schemas.openxmlformats.org/drawingml/2006/wordprocessingDrawing" xmlns:w10="urn:schemas-microsoft-com:office:word" xmlns:w="http://schemas.openxmlformats.org/wordprocessingml/2006/main" xmlns:w14="http://schemas.microsoft.com/office/word/2010/wordml" xmlns:w15="http://schemas.microsoft.com/office/word/2012/wordml" xmlns:w16cex="http://schemas.microsoft.com/office/word/2018/wordml/cex" xmlns:w16cid="http://schemas.microsoft.com/office/word/2016/wordml/cid" xmlns:w16="http://schemas.microsoft.com/office/word/2018/wordml" xmlns:w16sdtdh="http://schemas.microsoft.com/office/word/2020/wordml/sdtdatahash" xmlns:w16se="http://schemas.microsoft.com/office/word/2015/wordml/symex" xmlns:wpg="http://schemas.microsoft.com/office/word/2010/wordprocessingGroup" xmlns:wpi="http://schemas.microsoft.com/office/word/2010/wordprocessingInk" xmlns:wne="http://schemas.microsoft.com/office/word/2006/wordml" xmlns:wps="http://schemas.microsoft.com/office/word/2010/wordprocessingShape" mc:Ignorable="w14 w15 w16se w16cid w16 w16cex w16sdtdh wp14">
+  <w:abstractNum w:abstractNumId="0" w15:restartNumberingAfterBreak="0">
+    <w:nsid w:val="6046354F"/>
+    <w:multiLevelType w:val="hybridMultilevel"/>
+    <w:tmpl w:val="563252D2"/>
+    <w:lvl w:ilvl="0" w:tplc="105CE07A">
+      <w:start w:val="1"/>
+      <w:numFmt w:val="lowerLetter"/>
+      <w:lvlText w:val="(%1)"/>
+      <w:lvlJc w:val="left"/>
+      <w:pPr>
+        <w:ind w:left="940" w:hanging="720"/>
+      </w:pPr>
+      <w:rPr>
+        <w:rFonts w:hint="default"/>
+        <w:b/>
+        <w:color w:val="AAAAAA"/>
+        <w:sz w:val="19"/>
+      </w:rPr>
+    </w:lvl>
+    <w:lvl w:ilvl="1" w:tplc="04090019" w:tentative="1">
+      <w:start w:val="1"/>
+      <w:numFmt w:val="lowerLetter"/>
+      <w:lvlText w:val="%2."/>
+      <w:lvlJc w:val="left"/>
+      <w:pPr>
+        <w:ind w:left="1300" w:hanging="360"/>
+      </w:pPr>
+    </w:lvl>
+    <w:lvl w:ilvl="2" w:tplc="0409001B" w:tentative="1">
+      <w:start w:val="1"/>
+      <w:numFmt w:val="lowerRoman"/>
+      <w:lvlText w:val="%3."/>
+      <w:lvlJc w:val="right"/>
+      <w:pPr>
+        <w:ind w:left="2020" w:hanging="180"/>
+      </w:pPr>
+    </w:lvl>
+    <w:lvl w:ilvl="3" w:tplc="0409000F" w:tentative="1">
+      <w:start w:val="1"/>
+      <w:numFmt w:val="decimal"/>
+      <w:lvlText w:val="%4."/>
+      <w:lvlJc w:val="left"/>
+      <w:pPr>
+        <w:ind w:left="2740" w:hanging="360"/>
+      </w:pPr>
+    </w:lvl>
+    <w:lvl w:ilvl="4" w:tplc="04090019" w:tentative="1">
+      <w:start w:val="1"/>
+      <w:numFmt w:val="lowerLetter"/>
+      <w:lvlText w:val="%5."/>
+      <w:lvlJc w:val="left"/>
+      <w:pPr>
+        <w:ind w:left="3460" w:hanging="360"/>
+      </w:pPr>
+    </w:lvl>
+    <w:lvl w:ilvl="5" w:tplc="0409001B" w:tentative="1">
+      <w:start w:val="1"/>
+      <w:numFmt w:val="lowerRoman"/>
+      <w:lvlText w:val="%6."/>
+      <w:lvlJc w:val="right"/>
+      <w:pPr>
+        <w:ind w:left="4180" w:hanging="180"/>
+      </w:pPr>
+    </w:lvl>
+    <w:lvl w:ilvl="6" w:tplc="0409000F" w:tentative="1">
+      <w:start w:val="1"/>
+      <w:numFmt w:val="decimal"/>
+      <w:lvlText w:val="%7."/>
+      <w:lvlJc w:val="left"/>
+      <w:pPr>
+        <w:ind w:left="4900" w:hanging="360"/>
+      </w:pPr>
+    </w:lvl>
+    <w:lvl w:ilvl="7" w:tplc="04090019" w:tentative="1">
+      <w:start w:val="1"/>
+      <w:numFmt w:val="lowerLetter"/>
+      <w:lvlText w:val="%8."/>
+      <w:lvlJc w:val="left"/>
+      <w:pPr>
+        <w:ind w:left="5620" w:hanging="360"/>
+      </w:pPr>
+    </w:lvl>
+    <w:lvl w:ilvl="8" w:tplc="0409001B" w:tentative="1">
+      <w:start w:val="1"/>
+      <w:numFmt w:val="lowerRoman"/>
+      <w:lvlText w:val="%9."/>
+      <w:lvlJc w:val="right"/>
+      <w:pPr>
+        <w:ind w:left="6340" w:hanging="180"/>
+      </w:pPr>
+    </w:lvl>
+  </w:abstractNum>
+  <w:num w:numId="1" w16cid:durableId="826944134">
+    <w:abstractNumId w:val="0"/>
+  </w:num>
+</w:numbering>
 </file>
 
 <file path=word/styles.xml><?xml version="1.0" encoding="utf-8"?>
@@ -1542,6 +3686,69 @@
     <w:semiHidden/>
     <w:unhideWhenUsed/>
   </w:style>
+  <w:style w:type="paragraph" w:styleId="HTMLPreformatted">
+    <w:name w:val="HTML Preformatted"/>
+    <w:basedOn w:val="Normal"/>
+    <w:link w:val="HTMLPreformattedChar"/>
+    <w:uiPriority w:val="99"/>
+    <w:unhideWhenUsed/>
+    <w:rsid w:val="00FA1388"/>
+    <w:pPr>
+      <w:tabs>
+        <w:tab w:val="left" w:pos="916"/>
+        <w:tab w:val="left" w:pos="1832"/>
+        <w:tab w:val="left" w:pos="2748"/>
+        <w:tab w:val="left" w:pos="3664"/>
+        <w:tab w:val="left" w:pos="4580"/>
+        <w:tab w:val="left" w:pos="5496"/>
+        <w:tab w:val="left" w:pos="6412"/>
+        <w:tab w:val="left" w:pos="7328"/>
+        <w:tab w:val="left" w:pos="8244"/>
+        <w:tab w:val="left" w:pos="9160"/>
+        <w:tab w:val="left" w:pos="10076"/>
+        <w:tab w:val="left" w:pos="10992"/>
+        <w:tab w:val="left" w:pos="11908"/>
+        <w:tab w:val="left" w:pos="12824"/>
+        <w:tab w:val="left" w:pos="13740"/>
+        <w:tab w:val="left" w:pos="14656"/>
+      </w:tabs>
+    </w:pPr>
+    <w:rPr>
+      <w:rFonts w:ascii="Courier New" w:eastAsia="Times New Roman" w:hAnsi="Courier New" w:cs="Courier New"/>
+      <w:sz w:val="20"/>
+      <w:szCs w:val="20"/>
+      <w:lang w:bidi="he-IL"/>
+    </w:rPr>
+  </w:style>
+  <w:style w:type="character" w:customStyle="1" w:styleId="HTMLPreformattedChar">
+    <w:name w:val="HTML Preformatted Char"/>
+    <w:basedOn w:val="DefaultParagraphFont"/>
+    <w:link w:val="HTMLPreformatted"/>
+    <w:uiPriority w:val="99"/>
+    <w:rsid w:val="00FA1388"/>
+    <w:rPr>
+      <w:rFonts w:ascii="Courier New" w:eastAsia="Times New Roman" w:hAnsi="Courier New" w:cs="Courier New"/>
+      <w:sz w:val="20"/>
+      <w:szCs w:val="20"/>
+      <w:lang w:bidi="he-IL"/>
+    </w:rPr>
+  </w:style>
+  <w:style w:type="character" w:customStyle="1" w:styleId="adorn">
+    <w:name w:val="adorn"/>
+    <w:basedOn w:val="DefaultParagraphFont"/>
+    <w:rsid w:val="00FA1388"/>
+  </w:style>
+  <w:style w:type="paragraph" w:styleId="ListParagraph">
+    <w:name w:val="List Paragraph"/>
+    <w:basedOn w:val="Normal"/>
+    <w:uiPriority w:val="34"/>
+    <w:qFormat/>
+    <w:rsid w:val="00173E21"/>
+    <w:pPr>
+      <w:ind w:left="720"/>
+      <w:contextualSpacing/>
+    </w:pPr>
+  </w:style>
 </w:styles>
 </file>
 

</xml_diff>

<commit_message>
fix all the figures hopefully for the last time and write (finish writing?) conversion paper section
</commit_message>
<xml_diff>
--- a/ICCC-author-kit/figures.docx
+++ b/ICCC-author-kit/figures.docx
@@ -66,7 +66,7 @@
           </mc:Choice>
           <mc:Fallback>
             <w:pict>
-              <v:line w14:anchorId="7E99F936" id="Straight Connector 7" o:spid="_x0000_s1026" style="position:absolute;z-index:251665408;visibility:visible;mso-wrap-style:square;mso-wrap-distance-left:9pt;mso-wrap-distance-top:0;mso-wrap-distance-right:9pt;mso-wrap-distance-bottom:0;mso-position-horizontal:absolute;mso-position-horizontal-relative:text;mso-position-vertical:absolute;mso-position-vertical-relative:text" from="42.2pt,172.2pt" to="42.2pt,187.5pt" o:gfxdata="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" strokecolor="black [3200]" strokeweight="1.5pt">
+              <v:line w14:anchorId="5C6E57E0" id="Straight Connector 7" o:spid="_x0000_s1026" style="position:absolute;z-index:251665408;visibility:visible;mso-wrap-style:square;mso-wrap-distance-left:9pt;mso-wrap-distance-top:0;mso-wrap-distance-right:9pt;mso-wrap-distance-bottom:0;mso-position-horizontal:absolute;mso-position-horizontal-relative:text;mso-position-vertical:absolute;mso-position-vertical-relative:text" from="42.2pt,172.2pt" to="42.2pt,187.5pt" o:gfxdata="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" strokecolor="black [3200]" strokeweight="1.5pt">
                 <v:stroke joinstyle="miter"/>
               </v:line>
             </w:pict>
@@ -131,7 +131,7 @@
           </mc:Choice>
           <mc:Fallback>
             <w:pict>
-              <v:line w14:anchorId="116FEE3A" id="Straight Connector 6" o:spid="_x0000_s1026" style="position:absolute;z-index:251663360;visibility:visible;mso-wrap-style:square;mso-wrap-distance-left:9pt;mso-wrap-distance-top:0;mso-wrap-distance-right:9pt;mso-wrap-distance-bottom:0;mso-position-horizontal:absolute;mso-position-horizontal-relative:text;mso-position-vertical:absolute;mso-position-vertical-relative:text" from="412.7pt,129pt" to="412.7pt,144.3pt" o:gfxdata="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" strokecolor="black [3200]" strokeweight="1.5pt">
+              <v:line w14:anchorId="5835ABF4" id="Straight Connector 6" o:spid="_x0000_s1026" style="position:absolute;z-index:251663360;visibility:visible;mso-wrap-style:square;mso-wrap-distance-left:9pt;mso-wrap-distance-top:0;mso-wrap-distance-right:9pt;mso-wrap-distance-bottom:0;mso-position-horizontal:absolute;mso-position-horizontal-relative:text;mso-position-vertical:absolute;mso-position-vertical-relative:text" from="412.7pt,129pt" to="412.7pt,144.3pt" o:gfxdata="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" strokecolor="black [3200]" strokeweight="1.5pt">
                 <v:stroke joinstyle="miter"/>
               </v:line>
             </w:pict>
@@ -196,7 +196,7 @@
           </mc:Choice>
           <mc:Fallback>
             <w:pict>
-              <v:line w14:anchorId="30287483" id="Straight Connector 5" o:spid="_x0000_s1026" style="position:absolute;z-index:251661312;visibility:visible;mso-wrap-style:square;mso-wrap-distance-left:9pt;mso-wrap-distance-top:0;mso-wrap-distance-right:9pt;mso-wrap-distance-bottom:0;mso-position-horizontal:absolute;mso-position-horizontal-relative:text;mso-position-vertical:absolute;mso-position-vertical-relative:text" from="204.4pt,157.3pt" to="204.4pt,172.6pt" o:gfxdata="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" strokecolor="black [3200]" strokeweight="1.5pt">
+              <v:line w14:anchorId="53C1560A" id="Straight Connector 5" o:spid="_x0000_s1026" style="position:absolute;z-index:251661312;visibility:visible;mso-wrap-style:square;mso-wrap-distance-left:9pt;mso-wrap-distance-top:0;mso-wrap-distance-right:9pt;mso-wrap-distance-bottom:0;mso-position-horizontal:absolute;mso-position-horizontal-relative:text;mso-position-vertical:absolute;mso-position-vertical-relative:text" from="204.4pt,157.3pt" to="204.4pt,172.6pt" o:gfxdata="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" strokecolor="black [3200]" strokeweight="1.5pt">
                 <v:stroke joinstyle="miter"/>
               </v:line>
             </w:pict>
@@ -276,7 +276,7 @@
           </mc:Choice>
           <mc:Fallback>
             <w:pict>
-              <v:shapetype w14:anchorId="211488FF" id="_x0000_t67" coordsize="21600,21600" o:spt="67" adj="16200,5400" path="m0@0l@1@0@1,0@2,0@2@0,21600@0,10800,21600xe">
+              <v:shapetype w14:anchorId="5DF7DF96" id="_x0000_t67" coordsize="21600,21600" o:spt="67" adj="16200,5400" path="m0@0l@1@0@1,0@2,0@2@0,21600@0,10800,21600xe">
                 <v:stroke joinstyle="miter"/>
                 <v:formulas>
                   <v:f eqn="val #0"/>
@@ -317,7 +317,7 @@
                     <pic:cNvPicPr/>
                   </pic:nvPicPr>
                   <pic:blipFill>
-                    <a:blip r:embed="rId5"/>
+                    <a:blip r:embed="rId6"/>
                     <a:stretch>
                       <a:fillRect/>
                     </a:stretch>
@@ -747,18 +747,6 @@
           <w:szCs w:val="21"/>
           <w:lang w:bidi="he-IL"/>
         </w:rPr>
-        <w:t xml:space="preserve"> </w:t>
-      </w:r>
-      <w:r>
-        <w:rPr>
-          <w:rFonts w:ascii="Courier New" w:hAnsi="Courier New" w:cs="Courier New"/>
-          <w:b/>
-          <w:bCs/>
-          <w:color w:val="AAAAAA"/>
-          <w:sz w:val="21"/>
-          <w:szCs w:val="21"/>
-          <w:lang w:bidi="he-IL"/>
-        </w:rPr>
         <w:t>t</w:t>
       </w:r>
       <w:r>
@@ -844,6 +832,18 @@
           <w:lang w:bidi="he-IL"/>
         </w:rPr>
         <w:t xml:space="preserve">  </w:t>
+      </w:r>
+      <w:r>
+        <w:rPr>
+          <w:rFonts w:ascii="Courier New" w:hAnsi="Courier New" w:cs="Courier New"/>
+          <w:b/>
+          <w:bCs/>
+          <w:color w:val="AAAAAA"/>
+          <w:sz w:val="21"/>
+          <w:szCs w:val="21"/>
+          <w:lang w:bidi="he-IL"/>
+        </w:rPr>
+        <w:t xml:space="preserve"> </w:t>
       </w:r>
       <w:r>
         <w:rPr>
@@ -1140,69 +1140,7 @@
           <w:bCs/>
         </w:rPr>
         <w:drawing>
-          <wp:anchor distT="0" distB="0" distL="114300" distR="114300" simplePos="0" relativeHeight="251697152" behindDoc="0" locked="0" layoutInCell="1" allowOverlap="1" wp14:anchorId="4C0775FA" wp14:editId="79CEDFA9">
-            <wp:simplePos x="0" y="0"/>
-            <wp:positionH relativeFrom="column">
-              <wp:posOffset>3302016</wp:posOffset>
-            </wp:positionH>
-            <wp:positionV relativeFrom="paragraph">
-              <wp:posOffset>170815</wp:posOffset>
-            </wp:positionV>
-            <wp:extent cx="2506397" cy="434761"/>
-            <wp:effectExtent l="0" t="0" r="0" b="0"/>
-            <wp:wrapNone/>
-            <wp:docPr id="43" name="Picture 43" descr="Diagram, schematic&#10;&#10;Description automatically generated"/>
-            <wp:cNvGraphicFramePr>
-              <a:graphicFrameLocks xmlns:a="http://schemas.openxmlformats.org/drawingml/2006/main" noChangeAspect="1"/>
-            </wp:cNvGraphicFramePr>
-            <a:graphic xmlns:a="http://schemas.openxmlformats.org/drawingml/2006/main">
-              <a:graphicData uri="http://schemas.openxmlformats.org/drawingml/2006/picture">
-                <pic:pic xmlns:pic="http://schemas.openxmlformats.org/drawingml/2006/picture">
-                  <pic:nvPicPr>
-                    <pic:cNvPr id="43" name="Picture 43" descr="Diagram, schematic&#10;&#10;Description automatically generated"/>
-                    <pic:cNvPicPr/>
-                  </pic:nvPicPr>
-                  <pic:blipFill>
-                    <a:blip r:embed="rId6" cstate="print">
-                      <a:extLst>
-                        <a:ext uri="{28A0092B-C50C-407E-A947-70E740481C1C}">
-                          <a14:useLocalDpi xmlns:a14="http://schemas.microsoft.com/office/drawing/2010/main" val="0"/>
-                        </a:ext>
-                      </a:extLst>
-                    </a:blip>
-                    <a:stretch>
-                      <a:fillRect/>
-                    </a:stretch>
-                  </pic:blipFill>
-                  <pic:spPr>
-                    <a:xfrm>
-                      <a:off x="0" y="0"/>
-                      <a:ext cx="2506397" cy="434761"/>
-                    </a:xfrm>
-                    <a:prstGeom prst="rect">
-                      <a:avLst/>
-                    </a:prstGeom>
-                  </pic:spPr>
-                </pic:pic>
-              </a:graphicData>
-            </a:graphic>
-            <wp14:sizeRelH relativeFrom="page">
-              <wp14:pctWidth>0</wp14:pctWidth>
-            </wp14:sizeRelH>
-            <wp14:sizeRelV relativeFrom="page">
-              <wp14:pctHeight>0</wp14:pctHeight>
-            </wp14:sizeRelV>
-          </wp:anchor>
-        </w:drawing>
-      </w:r>
-      <w:r>
-        <w:rPr>
-          <w:rFonts w:ascii="Courier New" w:hAnsi="Courier New" w:cs="Courier New"/>
-          <w:b/>
-          <w:bCs/>
-        </w:rPr>
-        <w:drawing>
-          <wp:anchor distT="0" distB="0" distL="114300" distR="114300" simplePos="0" relativeHeight="251696128" behindDoc="0" locked="0" layoutInCell="1" allowOverlap="1" wp14:anchorId="537BCEA8" wp14:editId="21252066">
+          <wp:anchor distT="0" distB="0" distL="114300" distR="114300" simplePos="0" relativeHeight="251696128" behindDoc="0" locked="0" layoutInCell="1" allowOverlap="1" wp14:anchorId="537BCEA8" wp14:editId="261AED85">
             <wp:simplePos x="0" y="0"/>
             <wp:positionH relativeFrom="column">
               <wp:posOffset>-143167</wp:posOffset>
@@ -1267,483 +1205,23 @@
           <w:rFonts w:ascii="Courier New" w:hAnsi="Courier New" w:cs="Courier New"/>
         </w:rPr>
       </w:pPr>
-    </w:p>
-    <w:p>
-      <w:pPr>
-        <w:tabs>
-          <w:tab w:val="left" w:pos="2002"/>
-        </w:tabs>
-        <w:rPr>
-          <w:rFonts w:ascii="Courier New" w:hAnsi="Courier New" w:cs="Courier New"/>
-        </w:rPr>
-      </w:pPr>
-    </w:p>
-    <w:p>
-      <w:pPr>
-        <w:tabs>
-          <w:tab w:val="left" w:pos="2002"/>
-        </w:tabs>
-        <w:rPr>
-          <w:rFonts w:ascii="Courier New" w:hAnsi="Courier New" w:cs="Courier New"/>
-        </w:rPr>
-      </w:pPr>
-    </w:p>
-    <w:p>
-      <w:pPr>
-        <w:tabs>
-          <w:tab w:val="left" w:pos="2002"/>
-        </w:tabs>
-        <w:rPr>
-          <w:rFonts w:ascii="Courier New" w:hAnsi="Courier New" w:cs="Courier New"/>
-          <w:color w:val="1044EE"/>
-          <w:sz w:val="18"/>
-          <w:szCs w:val="18"/>
-          <w:lang w:bidi="he-IL"/>
-        </w:rPr>
-      </w:pPr>
-    </w:p>
-    <w:p>
-      <w:pPr>
-        <w:tabs>
-          <w:tab w:val="left" w:pos="2002"/>
-        </w:tabs>
-        <w:rPr>
-          <w:rFonts w:ascii="Courier New" w:hAnsi="Courier New" w:cs="Courier New"/>
-          <w:b/>
-          <w:bCs/>
-          <w:color w:val="AAAAAA"/>
-          <w:sz w:val="22"/>
-          <w:szCs w:val="22"/>
-        </w:rPr>
-      </w:pPr>
-      <w:r>
-        <w:rPr>
-          <w:rFonts w:ascii="Courier New" w:hAnsi="Courier New" w:cs="Courier New"/>
-          <w:b/>
-          <w:bCs/>
-          <w:color w:val="1044EE"/>
-          <w:sz w:val="21"/>
-          <w:szCs w:val="21"/>
-          <w:lang w:bidi="he-IL"/>
-        </w:rPr>
-        <w:t>AAC</w:t>
-      </w:r>
-      <w:r>
-        <w:rPr>
-          <w:rFonts w:ascii="Courier New" w:hAnsi="Courier New" w:cs="Courier New"/>
-          <w:b/>
-          <w:bCs/>
-          <w:color w:val="1044EE"/>
-          <w:sz w:val="21"/>
-          <w:szCs w:val="21"/>
-          <w:lang w:bidi="he-IL"/>
-        </w:rPr>
-        <w:t xml:space="preserve"> </w:t>
-      </w:r>
-      <w:r>
-        <w:rPr>
-          <w:rFonts w:ascii="Courier New" w:hAnsi="Courier New" w:cs="Courier New"/>
-          <w:b/>
-          <w:bCs/>
-          <w:color w:val="1044EE"/>
-          <w:sz w:val="21"/>
-          <w:szCs w:val="21"/>
-          <w:highlight w:val="yellow"/>
-          <w:lang w:bidi="he-IL"/>
-        </w:rPr>
-        <w:t>GAC</w:t>
-      </w:r>
-      <w:r>
-        <w:rPr>
-          <w:rFonts w:ascii="Courier New" w:hAnsi="Courier New" w:cs="Courier New"/>
-          <w:b/>
-          <w:bCs/>
-          <w:color w:val="1044EE"/>
-          <w:sz w:val="21"/>
-          <w:szCs w:val="21"/>
-          <w:lang w:bidi="he-IL"/>
-        </w:rPr>
-        <w:t xml:space="preserve"> </w:t>
-      </w:r>
-      <w:r>
-        <w:rPr>
-          <w:rFonts w:ascii="Courier New" w:hAnsi="Courier New" w:cs="Courier New"/>
-          <w:b/>
-          <w:bCs/>
-          <w:color w:val="1044EE"/>
-          <w:sz w:val="21"/>
-          <w:szCs w:val="21"/>
-          <w:lang w:bidi="he-IL"/>
-        </w:rPr>
-        <w:t>AGC</w:t>
-      </w:r>
-      <w:r>
-        <w:rPr>
-          <w:rFonts w:ascii="Courier New" w:hAnsi="Courier New" w:cs="Courier New"/>
-          <w:b/>
-          <w:bCs/>
-          <w:color w:val="1044EE"/>
-          <w:sz w:val="21"/>
-          <w:szCs w:val="21"/>
-          <w:lang w:bidi="he-IL"/>
-        </w:rPr>
-        <w:t xml:space="preserve"> </w:t>
-      </w:r>
-      <w:r>
-        <w:rPr>
-          <w:rFonts w:ascii="Courier New" w:hAnsi="Courier New" w:cs="Courier New"/>
-          <w:b/>
-          <w:bCs/>
-          <w:color w:val="1044EE"/>
-          <w:sz w:val="21"/>
-          <w:szCs w:val="21"/>
-          <w:highlight w:val="yellow"/>
-          <w:lang w:bidi="he-IL"/>
-        </w:rPr>
-        <w:t>CAA</w:t>
-      </w:r>
-      <w:r>
-        <w:rPr>
-          <w:rFonts w:ascii="Courier New" w:hAnsi="Courier New" w:cs="Courier New"/>
-          <w:b/>
-          <w:bCs/>
-          <w:color w:val="1044EE"/>
-          <w:sz w:val="21"/>
-          <w:szCs w:val="21"/>
-          <w:lang w:bidi="he-IL"/>
-        </w:rPr>
-        <w:t xml:space="preserve">  </w:t>
-      </w:r>
-      <w:r>
-        <w:rPr>
-          <w:rFonts w:ascii="Courier New" w:hAnsi="Courier New" w:cs="Courier New"/>
-          <w:b/>
-          <w:bCs/>
-          <w:color w:val="1044EE"/>
-          <w:sz w:val="21"/>
-          <w:szCs w:val="21"/>
-          <w:lang w:bidi="he-IL"/>
-        </w:rPr>
-        <w:t>GAG</w:t>
-      </w:r>
-      <w:r>
-        <w:rPr>
-          <w:rFonts w:ascii="Courier New" w:hAnsi="Courier New" w:cs="Courier New"/>
-          <w:b/>
-          <w:bCs/>
-          <w:color w:val="1044EE"/>
-          <w:sz w:val="21"/>
-          <w:szCs w:val="21"/>
-          <w:lang w:bidi="he-IL"/>
-        </w:rPr>
-        <w:t xml:space="preserve"> </w:t>
-      </w:r>
-      <w:r>
-        <w:rPr>
-          <w:rFonts w:ascii="Courier New" w:hAnsi="Courier New" w:cs="Courier New"/>
-          <w:b/>
-          <w:bCs/>
-          <w:color w:val="1044EE"/>
-          <w:sz w:val="21"/>
-          <w:szCs w:val="21"/>
-          <w:highlight w:val="yellow"/>
-          <w:lang w:bidi="he-IL"/>
-        </w:rPr>
-        <w:t>TTC</w:t>
-      </w:r>
-      <w:r>
-        <w:rPr>
-          <w:rFonts w:ascii="Courier New" w:hAnsi="Courier New" w:cs="Courier New"/>
-          <w:b/>
-          <w:bCs/>
-          <w:color w:val="1044EE"/>
-          <w:sz w:val="21"/>
-          <w:szCs w:val="21"/>
-          <w:lang w:bidi="he-IL"/>
-        </w:rPr>
-        <w:t xml:space="preserve"> </w:t>
-      </w:r>
-      <w:r>
-        <w:rPr>
-          <w:rFonts w:ascii="Courier New" w:hAnsi="Courier New" w:cs="Courier New"/>
-          <w:b/>
-          <w:bCs/>
-          <w:color w:val="1044EE"/>
-          <w:sz w:val="21"/>
-          <w:szCs w:val="21"/>
-          <w:lang w:bidi="he-IL"/>
-        </w:rPr>
-        <w:t>GCG</w:t>
-      </w:r>
-      <w:r>
-        <w:rPr>
-          <w:rFonts w:ascii="Courier New" w:hAnsi="Courier New" w:cs="Courier New"/>
-          <w:b/>
-          <w:bCs/>
-          <w:color w:val="1044EE"/>
-          <w:sz w:val="21"/>
-          <w:szCs w:val="21"/>
-          <w:lang w:bidi="he-IL"/>
-        </w:rPr>
-        <w:t xml:space="preserve"> </w:t>
-      </w:r>
-      <w:r>
-        <w:rPr>
-          <w:rFonts w:ascii="Courier New" w:hAnsi="Courier New" w:cs="Courier New"/>
-          <w:b/>
-          <w:bCs/>
-          <w:color w:val="1044EE"/>
-          <w:sz w:val="21"/>
-          <w:szCs w:val="21"/>
-          <w:highlight w:val="yellow"/>
-          <w:lang w:bidi="he-IL"/>
-        </w:rPr>
-        <w:t>GAG</w:t>
-      </w:r>
-      <w:r>
-        <w:rPr>
-          <w:rFonts w:ascii="Courier New" w:hAnsi="Courier New" w:cs="Courier New"/>
-          <w:b/>
-          <w:bCs/>
-          <w:color w:val="1044EE"/>
-          <w:sz w:val="21"/>
-          <w:szCs w:val="21"/>
-          <w:lang w:bidi="he-IL"/>
-        </w:rPr>
-        <w:t xml:space="preserve">  </w:t>
-      </w:r>
-      <w:r>
-        <w:rPr>
-          <w:rFonts w:ascii="Courier New" w:hAnsi="Courier New" w:cs="Courier New"/>
-          <w:b/>
-          <w:bCs/>
-          <w:color w:val="1044EE"/>
-          <w:sz w:val="21"/>
-          <w:szCs w:val="21"/>
-          <w:lang w:bidi="he-IL"/>
-        </w:rPr>
-        <w:t>CTC</w:t>
-      </w:r>
-      <w:r>
-        <w:rPr>
-          <w:rFonts w:ascii="Courier New" w:hAnsi="Courier New" w:cs="Courier New"/>
-          <w:b/>
-          <w:bCs/>
-          <w:color w:val="1044EE"/>
-          <w:sz w:val="21"/>
-          <w:szCs w:val="21"/>
-          <w:lang w:bidi="he-IL"/>
-        </w:rPr>
-        <w:t xml:space="preserve"> </w:t>
-      </w:r>
-      <w:r>
-        <w:rPr>
-          <w:rFonts w:ascii="Courier New" w:hAnsi="Courier New" w:cs="Courier New"/>
-          <w:b/>
-          <w:bCs/>
-          <w:color w:val="1044EE"/>
-          <w:sz w:val="21"/>
-          <w:szCs w:val="21"/>
-          <w:highlight w:val="yellow"/>
-          <w:lang w:bidi="he-IL"/>
-        </w:rPr>
-        <w:t>TGG</w:t>
-      </w:r>
-      <w:r>
-        <w:rPr>
-          <w:rFonts w:ascii="Courier New" w:hAnsi="Courier New" w:cs="Courier New"/>
-          <w:b/>
-          <w:bCs/>
-          <w:color w:val="1044EE"/>
-          <w:sz w:val="21"/>
-          <w:szCs w:val="21"/>
-          <w:lang w:bidi="he-IL"/>
-        </w:rPr>
-        <w:t xml:space="preserve"> </w:t>
-      </w:r>
-      <w:r>
-        <w:rPr>
-          <w:rFonts w:ascii="Courier New" w:hAnsi="Courier New" w:cs="Courier New"/>
-          <w:b/>
-          <w:bCs/>
-          <w:color w:val="1044EE"/>
-          <w:sz w:val="21"/>
-          <w:szCs w:val="21"/>
-          <w:lang w:bidi="he-IL"/>
-        </w:rPr>
-        <w:t>GAG</w:t>
-      </w:r>
-      <w:r>
-        <w:rPr>
-          <w:rFonts w:ascii="Courier New" w:hAnsi="Courier New" w:cs="Courier New"/>
-          <w:b/>
-          <w:bCs/>
-          <w:color w:val="1044EE"/>
-          <w:sz w:val="21"/>
-          <w:szCs w:val="21"/>
-          <w:lang w:bidi="he-IL"/>
-        </w:rPr>
-        <w:t xml:space="preserve"> </w:t>
-      </w:r>
-      <w:r>
-        <w:rPr>
-          <w:rFonts w:ascii="Courier New" w:hAnsi="Courier New" w:cs="Courier New"/>
-          <w:b/>
-          <w:bCs/>
-          <w:color w:val="1044EE"/>
-          <w:sz w:val="21"/>
-          <w:szCs w:val="21"/>
-          <w:highlight w:val="yellow"/>
-          <w:lang w:bidi="he-IL"/>
-        </w:rPr>
-        <w:t>AAG</w:t>
-      </w:r>
-      <w:r>
-        <w:rPr>
-          <w:rFonts w:ascii="Courier New" w:hAnsi="Courier New" w:cs="Courier New"/>
-          <w:b/>
-          <w:bCs/>
-          <w:color w:val="1044EE"/>
-          <w:sz w:val="21"/>
-          <w:szCs w:val="21"/>
-          <w:lang w:bidi="he-IL"/>
-        </w:rPr>
-        <w:t xml:space="preserve">  </w:t>
-      </w:r>
-      <w:r>
-        <w:rPr>
-          <w:rFonts w:ascii="Courier New" w:hAnsi="Courier New" w:cs="Courier New"/>
-          <w:b/>
-          <w:bCs/>
-          <w:color w:val="1044EE"/>
-          <w:sz w:val="21"/>
-          <w:szCs w:val="21"/>
-          <w:lang w:bidi="he-IL"/>
-        </w:rPr>
-        <w:t>AAT</w:t>
-      </w:r>
-      <w:r>
-        <w:rPr>
-          <w:rFonts w:ascii="Courier New" w:hAnsi="Courier New" w:cs="Courier New"/>
-          <w:b/>
-          <w:bCs/>
-          <w:color w:val="1044EE"/>
-          <w:sz w:val="21"/>
-          <w:szCs w:val="21"/>
-          <w:lang w:bidi="he-IL"/>
-        </w:rPr>
-        <w:t xml:space="preserve"> </w:t>
-      </w:r>
-      <w:r>
-        <w:rPr>
-          <w:rFonts w:ascii="Courier New" w:hAnsi="Courier New" w:cs="Courier New"/>
-          <w:b/>
-          <w:bCs/>
-          <w:color w:val="1044EE"/>
-          <w:sz w:val="21"/>
-          <w:szCs w:val="21"/>
-          <w:highlight w:val="yellow"/>
-          <w:lang w:bidi="he-IL"/>
-        </w:rPr>
-        <w:t>TTG</w:t>
-      </w:r>
-      <w:r>
-        <w:rPr>
-          <w:rFonts w:ascii="Courier New" w:hAnsi="Courier New" w:cs="Courier New"/>
-          <w:color w:val="1044EE"/>
-          <w:sz w:val="21"/>
-          <w:szCs w:val="21"/>
-          <w:lang w:bidi="he-IL"/>
-        </w:rPr>
-        <w:t xml:space="preserve"> </w:t>
-      </w:r>
-      <w:r>
-        <w:rPr>
-          <w:rFonts w:ascii="Courier New" w:hAnsi="Courier New" w:cs="Courier New"/>
-          <w:b/>
-          <w:bCs/>
-          <w:color w:val="FF0000"/>
-          <w:sz w:val="21"/>
-          <w:szCs w:val="21"/>
-          <w:lang w:bidi="he-IL"/>
-        </w:rPr>
-        <w:t>AT</w:t>
-      </w:r>
-      <w:r>
-        <w:rPr>
-          <w:rFonts w:ascii="Courier New" w:hAnsi="Courier New" w:cs="Courier New"/>
-          <w:b/>
-          <w:bCs/>
-          <w:color w:val="FF0000"/>
-          <w:sz w:val="21"/>
-          <w:szCs w:val="21"/>
-          <w:lang w:bidi="he-IL"/>
-        </w:rPr>
-        <w:t xml:space="preserve">(T) </w:t>
-      </w:r>
-      <w:r>
-        <w:rPr>
-          <w:rFonts w:ascii="Courier New" w:hAnsi="Courier New" w:cs="Courier New"/>
-          <w:b/>
-          <w:bCs/>
-          <w:color w:val="AAAAAA"/>
-          <w:sz w:val="21"/>
-          <w:szCs w:val="21"/>
-        </w:rPr>
-        <w:t>g</w:t>
-      </w:r>
-      <w:r>
-        <w:rPr>
-          <w:rFonts w:ascii="Courier New" w:hAnsi="Courier New" w:cs="Courier New"/>
-          <w:b/>
-          <w:bCs/>
-          <w:color w:val="AAAAAA"/>
-          <w:sz w:val="21"/>
-          <w:szCs w:val="21"/>
-        </w:rPr>
-        <w:t xml:space="preserve">   </w:t>
-      </w:r>
-      <w:r>
-        <w:rPr>
-          <w:rFonts w:ascii="Courier New" w:hAnsi="Courier New" w:cs="Courier New"/>
-          <w:b/>
-          <w:bCs/>
-          <w:color w:val="AAAAAA"/>
-          <w:sz w:val="21"/>
-          <w:szCs w:val="21"/>
-        </w:rPr>
-        <w:t xml:space="preserve"> </w:t>
-      </w:r>
-      <w:r>
-        <w:rPr>
-          <w:rFonts w:ascii="Courier New" w:hAnsi="Courier New" w:cs="Courier New"/>
-          <w:b/>
-          <w:bCs/>
-          <w:color w:val="AAAAAA"/>
-          <w:sz w:val="21"/>
-          <w:szCs w:val="21"/>
-        </w:rPr>
-        <w:t>t</w:t>
-      </w:r>
-      <w:r>
-        <w:rPr>
-          <w:rFonts w:ascii="Courier New" w:hAnsi="Courier New" w:cs="Courier New"/>
-          <w:sz w:val="22"/>
-          <w:szCs w:val="22"/>
+      <w:r>
+        <w:rPr>
+          <w:rFonts w:ascii="Courier New" w:hAnsi="Courier New" w:cs="Courier New"/>
         </w:rPr>
         <w:drawing>
-          <wp:anchor distT="0" distB="0" distL="114300" distR="114300" simplePos="0" relativeHeight="251695104" behindDoc="0" locked="0" layoutInCell="1" allowOverlap="1" wp14:anchorId="7F585F31" wp14:editId="64AAE2C1">
+          <wp:anchor distT="0" distB="0" distL="114300" distR="114300" simplePos="0" relativeHeight="251708416" behindDoc="0" locked="0" layoutInCell="1" allowOverlap="1" wp14:anchorId="041DA87A" wp14:editId="580A2159">
             <wp:simplePos x="0" y="0"/>
             <wp:positionH relativeFrom="column">
-              <wp:posOffset>-137424</wp:posOffset>
+              <wp:posOffset>3234316</wp:posOffset>
             </wp:positionH>
             <wp:positionV relativeFrom="paragraph">
-              <wp:posOffset>196182</wp:posOffset>
+              <wp:posOffset>17780</wp:posOffset>
             </wp:positionV>
-            <wp:extent cx="5943600" cy="475615"/>
-            <wp:effectExtent l="0" t="0" r="0" b="0"/>
+            <wp:extent cx="2567452" cy="440527"/>
+            <wp:effectExtent l="0" t="0" r="0" b="4445"/>
             <wp:wrapNone/>
-            <wp:docPr id="45" name="Picture 45"/>
+            <wp:docPr id="59" name="Picture 59" descr="Diagram&#10;&#10;Description automatically generated"/>
             <wp:cNvGraphicFramePr>
               <a:graphicFrameLocks xmlns:a="http://schemas.openxmlformats.org/drawingml/2006/main" noChangeAspect="1"/>
             </wp:cNvGraphicFramePr>
@@ -1751,7 +1229,7 @@
               <a:graphicData uri="http://schemas.openxmlformats.org/drawingml/2006/picture">
                 <pic:pic xmlns:pic="http://schemas.openxmlformats.org/drawingml/2006/picture">
                   <pic:nvPicPr>
-                    <pic:cNvPr id="1" name=""/>
+                    <pic:cNvPr id="59" name="Picture 59" descr="Diagram&#10;&#10;Description automatically generated"/>
                     <pic:cNvPicPr/>
                   </pic:nvPicPr>
                   <pic:blipFill>
@@ -1769,7 +1247,7 @@
                   <pic:spPr>
                     <a:xfrm>
                       <a:off x="0" y="0"/>
-                      <a:ext cx="5943600" cy="475615"/>
+                      <a:ext cx="2567452" cy="440527"/>
                     </a:xfrm>
                     <a:prstGeom prst="rect">
                       <a:avLst/>
@@ -1815,11 +1293,10 @@
         </w:tabs>
         <w:rPr>
           <w:rFonts w:ascii="Courier New" w:hAnsi="Courier New" w:cs="Courier New"/>
-          <w:b/>
-          <w:bCs/>
-          <w:color w:val="AAAAAA"/>
-          <w:sz w:val="19"/>
-          <w:szCs w:val="19"/>
+          <w:color w:val="1044EE"/>
+          <w:sz w:val="18"/>
+          <w:szCs w:val="18"/>
+          <w:lang w:bidi="he-IL"/>
         </w:rPr>
       </w:pPr>
     </w:p>
@@ -1833,8 +1310,512 @@
           <w:b/>
           <w:bCs/>
           <w:color w:val="AAAAAA"/>
-          <w:sz w:val="19"/>
-          <w:szCs w:val="19"/>
+          <w:sz w:val="22"/>
+          <w:szCs w:val="22"/>
+        </w:rPr>
+      </w:pPr>
+      <w:r>
+        <w:rPr>
+          <w:rFonts w:ascii="Courier New" w:hAnsi="Courier New" w:cs="Courier New"/>
+        </w:rPr>
+        <w:drawing>
+          <wp:anchor distT="0" distB="0" distL="114300" distR="114300" simplePos="0" relativeHeight="251709440" behindDoc="0" locked="0" layoutInCell="1" allowOverlap="1" wp14:anchorId="0EF871E7" wp14:editId="52470652">
+            <wp:simplePos x="0" y="0"/>
+            <wp:positionH relativeFrom="column">
+              <wp:posOffset>-143435</wp:posOffset>
+            </wp:positionH>
+            <wp:positionV relativeFrom="paragraph">
+              <wp:posOffset>137720</wp:posOffset>
+            </wp:positionV>
+            <wp:extent cx="5943600" cy="461645"/>
+            <wp:effectExtent l="0" t="0" r="0" b="0"/>
+            <wp:wrapNone/>
+            <wp:docPr id="61" name="Picture 61"/>
+            <wp:cNvGraphicFramePr>
+              <a:graphicFrameLocks xmlns:a="http://schemas.openxmlformats.org/drawingml/2006/main" noChangeAspect="1"/>
+            </wp:cNvGraphicFramePr>
+            <a:graphic xmlns:a="http://schemas.openxmlformats.org/drawingml/2006/main">
+              <a:graphicData uri="http://schemas.openxmlformats.org/drawingml/2006/picture">
+                <pic:pic xmlns:pic="http://schemas.openxmlformats.org/drawingml/2006/picture">
+                  <pic:nvPicPr>
+                    <pic:cNvPr id="1" name=""/>
+                    <pic:cNvPicPr/>
+                  </pic:nvPicPr>
+                  <pic:blipFill>
+                    <a:blip r:embed="rId9" cstate="print">
+                      <a:extLst>
+                        <a:ext uri="{28A0092B-C50C-407E-A947-70E740481C1C}">
+                          <a14:useLocalDpi xmlns:a14="http://schemas.microsoft.com/office/drawing/2010/main" val="0"/>
+                        </a:ext>
+                      </a:extLst>
+                    </a:blip>
+                    <a:stretch>
+                      <a:fillRect/>
+                    </a:stretch>
+                  </pic:blipFill>
+                  <pic:spPr>
+                    <a:xfrm>
+                      <a:off x="0" y="0"/>
+                      <a:ext cx="5943600" cy="461645"/>
+                    </a:xfrm>
+                    <a:prstGeom prst="rect">
+                      <a:avLst/>
+                    </a:prstGeom>
+                  </pic:spPr>
+                </pic:pic>
+              </a:graphicData>
+            </a:graphic>
+            <wp14:sizeRelH relativeFrom="page">
+              <wp14:pctWidth>0</wp14:pctWidth>
+            </wp14:sizeRelH>
+            <wp14:sizeRelV relativeFrom="page">
+              <wp14:pctHeight>0</wp14:pctHeight>
+            </wp14:sizeRelV>
+          </wp:anchor>
+        </w:drawing>
+      </w:r>
+      <w:r>
+        <w:rPr>
+          <w:rFonts w:ascii="Courier New" w:hAnsi="Courier New" w:cs="Courier New"/>
+          <w:b/>
+          <w:bCs/>
+          <w:color w:val="1044EE"/>
+          <w:sz w:val="21"/>
+          <w:szCs w:val="21"/>
+          <w:lang w:bidi="he-IL"/>
+        </w:rPr>
+        <w:t xml:space="preserve">  </w:t>
+      </w:r>
+      <w:r>
+        <w:rPr>
+          <w:rFonts w:ascii="Courier New" w:hAnsi="Courier New" w:cs="Courier New"/>
+          <w:b/>
+          <w:bCs/>
+          <w:color w:val="1044EE"/>
+          <w:sz w:val="21"/>
+          <w:szCs w:val="21"/>
+          <w:lang w:bidi="he-IL"/>
+        </w:rPr>
+        <w:t>AAC</w:t>
+      </w:r>
+      <w:r>
+        <w:rPr>
+          <w:rFonts w:ascii="Courier New" w:hAnsi="Courier New" w:cs="Courier New"/>
+          <w:b/>
+          <w:bCs/>
+          <w:color w:val="1044EE"/>
+          <w:sz w:val="21"/>
+          <w:szCs w:val="21"/>
+          <w:lang w:bidi="he-IL"/>
+        </w:rPr>
+        <w:t xml:space="preserve"> </w:t>
+      </w:r>
+      <w:r>
+        <w:rPr>
+          <w:rFonts w:ascii="Courier New" w:hAnsi="Courier New" w:cs="Courier New"/>
+          <w:b/>
+          <w:bCs/>
+          <w:color w:val="1044EE"/>
+          <w:sz w:val="21"/>
+          <w:szCs w:val="21"/>
+          <w:highlight w:val="yellow"/>
+          <w:lang w:bidi="he-IL"/>
+        </w:rPr>
+        <w:t>GAC</w:t>
+      </w:r>
+      <w:r>
+        <w:rPr>
+          <w:rFonts w:ascii="Courier New" w:hAnsi="Courier New" w:cs="Courier New"/>
+          <w:b/>
+          <w:bCs/>
+          <w:color w:val="1044EE"/>
+          <w:sz w:val="21"/>
+          <w:szCs w:val="21"/>
+          <w:lang w:bidi="he-IL"/>
+        </w:rPr>
+        <w:t xml:space="preserve"> </w:t>
+      </w:r>
+      <w:r>
+        <w:rPr>
+          <w:rFonts w:ascii="Courier New" w:hAnsi="Courier New" w:cs="Courier New"/>
+          <w:b/>
+          <w:bCs/>
+          <w:color w:val="1044EE"/>
+          <w:sz w:val="21"/>
+          <w:szCs w:val="21"/>
+          <w:lang w:bidi="he-IL"/>
+        </w:rPr>
+        <w:t>AGC</w:t>
+      </w:r>
+      <w:r>
+        <w:rPr>
+          <w:rFonts w:ascii="Courier New" w:hAnsi="Courier New" w:cs="Courier New"/>
+          <w:b/>
+          <w:bCs/>
+          <w:color w:val="1044EE"/>
+          <w:sz w:val="21"/>
+          <w:szCs w:val="21"/>
+          <w:lang w:bidi="he-IL"/>
+        </w:rPr>
+        <w:t xml:space="preserve"> </w:t>
+      </w:r>
+      <w:r>
+        <w:rPr>
+          <w:rFonts w:ascii="Courier New" w:hAnsi="Courier New" w:cs="Courier New"/>
+          <w:b/>
+          <w:bCs/>
+          <w:color w:val="1044EE"/>
+          <w:sz w:val="21"/>
+          <w:szCs w:val="21"/>
+          <w:highlight w:val="yellow"/>
+          <w:lang w:bidi="he-IL"/>
+        </w:rPr>
+        <w:t>CAA</w:t>
+      </w:r>
+      <w:r>
+        <w:rPr>
+          <w:rFonts w:ascii="Courier New" w:hAnsi="Courier New" w:cs="Courier New"/>
+          <w:b/>
+          <w:bCs/>
+          <w:color w:val="1044EE"/>
+          <w:sz w:val="21"/>
+          <w:szCs w:val="21"/>
+          <w:lang w:bidi="he-IL"/>
+        </w:rPr>
+        <w:t xml:space="preserve"> </w:t>
+      </w:r>
+      <w:r>
+        <w:rPr>
+          <w:rFonts w:ascii="Courier New" w:hAnsi="Courier New" w:cs="Courier New"/>
+          <w:b/>
+          <w:bCs/>
+          <w:color w:val="1044EE"/>
+          <w:sz w:val="21"/>
+          <w:szCs w:val="21"/>
+          <w:lang w:bidi="he-IL"/>
+        </w:rPr>
+        <w:t>GAG</w:t>
+      </w:r>
+      <w:r>
+        <w:rPr>
+          <w:rFonts w:ascii="Courier New" w:hAnsi="Courier New" w:cs="Courier New"/>
+          <w:b/>
+          <w:bCs/>
+          <w:color w:val="1044EE"/>
+          <w:sz w:val="21"/>
+          <w:szCs w:val="21"/>
+          <w:lang w:bidi="he-IL"/>
+        </w:rPr>
+        <w:t xml:space="preserve"> </w:t>
+      </w:r>
+      <w:r>
+        <w:rPr>
+          <w:rFonts w:ascii="Courier New" w:hAnsi="Courier New" w:cs="Courier New"/>
+          <w:b/>
+          <w:bCs/>
+          <w:color w:val="1044EE"/>
+          <w:sz w:val="21"/>
+          <w:szCs w:val="21"/>
+          <w:highlight w:val="yellow"/>
+          <w:lang w:bidi="he-IL"/>
+        </w:rPr>
+        <w:t>TTC</w:t>
+      </w:r>
+      <w:r>
+        <w:rPr>
+          <w:rFonts w:ascii="Courier New" w:hAnsi="Courier New" w:cs="Courier New"/>
+          <w:b/>
+          <w:bCs/>
+          <w:color w:val="1044EE"/>
+          <w:sz w:val="21"/>
+          <w:szCs w:val="21"/>
+          <w:lang w:bidi="he-IL"/>
+        </w:rPr>
+        <w:t xml:space="preserve"> </w:t>
+      </w:r>
+      <w:r>
+        <w:rPr>
+          <w:rFonts w:ascii="Courier New" w:hAnsi="Courier New" w:cs="Courier New"/>
+          <w:b/>
+          <w:bCs/>
+          <w:color w:val="1044EE"/>
+          <w:sz w:val="21"/>
+          <w:szCs w:val="21"/>
+          <w:lang w:bidi="he-IL"/>
+        </w:rPr>
+        <w:t>GCG</w:t>
+      </w:r>
+      <w:r>
+        <w:rPr>
+          <w:rFonts w:ascii="Courier New" w:hAnsi="Courier New" w:cs="Courier New"/>
+          <w:b/>
+          <w:bCs/>
+          <w:color w:val="1044EE"/>
+          <w:sz w:val="21"/>
+          <w:szCs w:val="21"/>
+          <w:lang w:bidi="he-IL"/>
+        </w:rPr>
+        <w:t xml:space="preserve"> </w:t>
+      </w:r>
+      <w:r>
+        <w:rPr>
+          <w:rFonts w:ascii="Courier New" w:hAnsi="Courier New" w:cs="Courier New"/>
+          <w:b/>
+          <w:bCs/>
+          <w:color w:val="1044EE"/>
+          <w:sz w:val="21"/>
+          <w:szCs w:val="21"/>
+          <w:highlight w:val="yellow"/>
+          <w:lang w:bidi="he-IL"/>
+        </w:rPr>
+        <w:t>GAG</w:t>
+      </w:r>
+      <w:r>
+        <w:rPr>
+          <w:rFonts w:ascii="Courier New" w:hAnsi="Courier New" w:cs="Courier New"/>
+          <w:b/>
+          <w:bCs/>
+          <w:color w:val="1044EE"/>
+          <w:sz w:val="21"/>
+          <w:szCs w:val="21"/>
+          <w:lang w:bidi="he-IL"/>
+        </w:rPr>
+        <w:t xml:space="preserve"> </w:t>
+      </w:r>
+      <w:r>
+        <w:rPr>
+          <w:rFonts w:ascii="Courier New" w:hAnsi="Courier New" w:cs="Courier New"/>
+          <w:b/>
+          <w:bCs/>
+          <w:color w:val="1044EE"/>
+          <w:sz w:val="21"/>
+          <w:szCs w:val="21"/>
+          <w:lang w:bidi="he-IL"/>
+        </w:rPr>
+        <w:t xml:space="preserve"> </w:t>
+      </w:r>
+      <w:r>
+        <w:rPr>
+          <w:rFonts w:ascii="Courier New" w:hAnsi="Courier New" w:cs="Courier New"/>
+          <w:b/>
+          <w:bCs/>
+          <w:color w:val="1044EE"/>
+          <w:sz w:val="21"/>
+          <w:szCs w:val="21"/>
+          <w:lang w:bidi="he-IL"/>
+        </w:rPr>
+        <w:t>CTC</w:t>
+      </w:r>
+      <w:r>
+        <w:rPr>
+          <w:rFonts w:ascii="Courier New" w:hAnsi="Courier New" w:cs="Courier New"/>
+          <w:b/>
+          <w:bCs/>
+          <w:color w:val="1044EE"/>
+          <w:sz w:val="21"/>
+          <w:szCs w:val="21"/>
+          <w:lang w:bidi="he-IL"/>
+        </w:rPr>
+        <w:t xml:space="preserve"> </w:t>
+      </w:r>
+      <w:r>
+        <w:rPr>
+          <w:rFonts w:ascii="Courier New" w:hAnsi="Courier New" w:cs="Courier New"/>
+          <w:b/>
+          <w:bCs/>
+          <w:color w:val="1044EE"/>
+          <w:sz w:val="21"/>
+          <w:szCs w:val="21"/>
+          <w:highlight w:val="yellow"/>
+          <w:lang w:bidi="he-IL"/>
+        </w:rPr>
+        <w:t>TGG</w:t>
+      </w:r>
+      <w:r>
+        <w:rPr>
+          <w:rFonts w:ascii="Courier New" w:hAnsi="Courier New" w:cs="Courier New"/>
+          <w:b/>
+          <w:bCs/>
+          <w:color w:val="1044EE"/>
+          <w:sz w:val="21"/>
+          <w:szCs w:val="21"/>
+          <w:lang w:bidi="he-IL"/>
+        </w:rPr>
+        <w:t xml:space="preserve"> </w:t>
+      </w:r>
+      <w:r>
+        <w:rPr>
+          <w:rFonts w:ascii="Courier New" w:hAnsi="Courier New" w:cs="Courier New"/>
+          <w:b/>
+          <w:bCs/>
+          <w:color w:val="1044EE"/>
+          <w:sz w:val="21"/>
+          <w:szCs w:val="21"/>
+          <w:lang w:bidi="he-IL"/>
+        </w:rPr>
+        <w:t>GAG</w:t>
+      </w:r>
+      <w:r>
+        <w:rPr>
+          <w:rFonts w:ascii="Courier New" w:hAnsi="Courier New" w:cs="Courier New"/>
+          <w:b/>
+          <w:bCs/>
+          <w:color w:val="1044EE"/>
+          <w:sz w:val="21"/>
+          <w:szCs w:val="21"/>
+          <w:lang w:bidi="he-IL"/>
+        </w:rPr>
+        <w:t xml:space="preserve"> </w:t>
+      </w:r>
+      <w:r>
+        <w:rPr>
+          <w:rFonts w:ascii="Courier New" w:hAnsi="Courier New" w:cs="Courier New"/>
+          <w:b/>
+          <w:bCs/>
+          <w:color w:val="1044EE"/>
+          <w:sz w:val="21"/>
+          <w:szCs w:val="21"/>
+          <w:highlight w:val="yellow"/>
+          <w:lang w:bidi="he-IL"/>
+        </w:rPr>
+        <w:t>AAG</w:t>
+      </w:r>
+      <w:r>
+        <w:rPr>
+          <w:rFonts w:ascii="Courier New" w:hAnsi="Courier New" w:cs="Courier New"/>
+          <w:b/>
+          <w:bCs/>
+          <w:color w:val="1044EE"/>
+          <w:sz w:val="21"/>
+          <w:szCs w:val="21"/>
+          <w:lang w:bidi="he-IL"/>
+        </w:rPr>
+        <w:t xml:space="preserve">  </w:t>
+      </w:r>
+      <w:r>
+        <w:rPr>
+          <w:rFonts w:ascii="Courier New" w:hAnsi="Courier New" w:cs="Courier New"/>
+          <w:b/>
+          <w:bCs/>
+          <w:color w:val="1044EE"/>
+          <w:sz w:val="21"/>
+          <w:szCs w:val="21"/>
+          <w:lang w:bidi="he-IL"/>
+        </w:rPr>
+        <w:t>AAT</w:t>
+      </w:r>
+      <w:r>
+        <w:rPr>
+          <w:rFonts w:ascii="Courier New" w:hAnsi="Courier New" w:cs="Courier New"/>
+          <w:b/>
+          <w:bCs/>
+          <w:color w:val="1044EE"/>
+          <w:sz w:val="21"/>
+          <w:szCs w:val="21"/>
+          <w:lang w:bidi="he-IL"/>
+        </w:rPr>
+        <w:t xml:space="preserve"> </w:t>
+      </w:r>
+      <w:r>
+        <w:rPr>
+          <w:rFonts w:ascii="Courier New" w:hAnsi="Courier New" w:cs="Courier New"/>
+          <w:b/>
+          <w:bCs/>
+          <w:color w:val="1044EE"/>
+          <w:sz w:val="21"/>
+          <w:szCs w:val="21"/>
+          <w:highlight w:val="yellow"/>
+          <w:lang w:bidi="he-IL"/>
+        </w:rPr>
+        <w:t>TTG</w:t>
+      </w:r>
+      <w:r>
+        <w:rPr>
+          <w:rFonts w:ascii="Courier New" w:hAnsi="Courier New" w:cs="Courier New"/>
+          <w:color w:val="1044EE"/>
+          <w:sz w:val="21"/>
+          <w:szCs w:val="21"/>
+          <w:lang w:bidi="he-IL"/>
+        </w:rPr>
+        <w:t xml:space="preserve"> </w:t>
+      </w:r>
+      <w:r>
+        <w:rPr>
+          <w:rFonts w:ascii="Courier New" w:hAnsi="Courier New" w:cs="Courier New"/>
+          <w:b/>
+          <w:bCs/>
+          <w:color w:val="FF0000"/>
+          <w:sz w:val="21"/>
+          <w:szCs w:val="21"/>
+          <w:lang w:bidi="he-IL"/>
+        </w:rPr>
+        <w:t>AT</w:t>
+      </w:r>
+      <w:r>
+        <w:rPr>
+          <w:rFonts w:ascii="Courier New" w:hAnsi="Courier New" w:cs="Courier New"/>
+          <w:b/>
+          <w:bCs/>
+          <w:color w:val="FF0000"/>
+          <w:sz w:val="21"/>
+          <w:szCs w:val="21"/>
+          <w:lang w:bidi="he-IL"/>
+        </w:rPr>
+        <w:t>(T)</w:t>
+      </w:r>
+      <w:r>
+        <w:rPr>
+          <w:rFonts w:ascii="Courier New" w:hAnsi="Courier New" w:cs="Courier New"/>
+          <w:b/>
+          <w:bCs/>
+          <w:color w:val="FF0000"/>
+          <w:sz w:val="21"/>
+          <w:szCs w:val="21"/>
+          <w:lang w:bidi="he-IL"/>
+        </w:rPr>
+        <w:t xml:space="preserve"> </w:t>
+      </w:r>
+      <w:r>
+        <w:rPr>
+          <w:rFonts w:ascii="Courier New" w:hAnsi="Courier New" w:cs="Courier New"/>
+          <w:b/>
+          <w:bCs/>
+          <w:color w:val="AAAAAA"/>
+          <w:sz w:val="21"/>
+          <w:szCs w:val="21"/>
+        </w:rPr>
+        <w:t>g</w:t>
+      </w:r>
+      <w:r>
+        <w:rPr>
+          <w:rFonts w:ascii="Courier New" w:hAnsi="Courier New" w:cs="Courier New"/>
+          <w:b/>
+          <w:bCs/>
+          <w:color w:val="AAAAAA"/>
+          <w:sz w:val="21"/>
+          <w:szCs w:val="21"/>
+        </w:rPr>
+        <w:t xml:space="preserve">   </w:t>
+      </w:r>
+      <w:r>
+        <w:rPr>
+          <w:rFonts w:ascii="Courier New" w:hAnsi="Courier New" w:cs="Courier New"/>
+          <w:b/>
+          <w:bCs/>
+          <w:color w:val="AAAAAA"/>
+          <w:sz w:val="21"/>
+          <w:szCs w:val="21"/>
+        </w:rPr>
+        <w:t>t</w:t>
+      </w:r>
+    </w:p>
+    <w:p>
+      <w:pPr>
+        <w:tabs>
+          <w:tab w:val="left" w:pos="2002"/>
+        </w:tabs>
+        <w:rPr>
+          <w:rFonts w:ascii="Courier New" w:hAnsi="Courier New" w:cs="Courier New"/>
         </w:rPr>
       </w:pPr>
     </w:p>
@@ -1845,10 +1826,115 @@
         </w:tabs>
         <w:rPr>
           <w:rFonts w:ascii="Courier New" w:hAnsi="Courier New" w:cs="Courier New"/>
-          <w:sz w:val="21"/>
-          <w:szCs w:val="21"/>
         </w:rPr>
       </w:pPr>
+    </w:p>
+    <w:p>
+      <w:pPr>
+        <w:tabs>
+          <w:tab w:val="left" w:pos="2002"/>
+        </w:tabs>
+        <w:rPr>
+          <w:rFonts w:ascii="Courier New" w:hAnsi="Courier New" w:cs="Courier New"/>
+          <w:b/>
+          <w:bCs/>
+          <w:color w:val="AAAAAA"/>
+          <w:sz w:val="19"/>
+          <w:szCs w:val="19"/>
+        </w:rPr>
+      </w:pPr>
+    </w:p>
+    <w:p>
+      <w:pPr>
+        <w:tabs>
+          <w:tab w:val="left" w:pos="2002"/>
+        </w:tabs>
+        <w:rPr>
+          <w:rFonts w:ascii="Courier New" w:hAnsi="Courier New" w:cs="Courier New"/>
+          <w:b/>
+          <w:bCs/>
+          <w:color w:val="AAAAAA"/>
+          <w:sz w:val="19"/>
+          <w:szCs w:val="19"/>
+        </w:rPr>
+      </w:pPr>
+    </w:p>
+    <w:p>
+      <w:pPr>
+        <w:tabs>
+          <w:tab w:val="left" w:pos="2002"/>
+        </w:tabs>
+        <w:rPr>
+          <w:rFonts w:ascii="Courier New" w:hAnsi="Courier New" w:cs="Courier New"/>
+          <w:sz w:val="21"/>
+          <w:szCs w:val="21"/>
+        </w:rPr>
+      </w:pPr>
+      <w:r>
+        <w:rPr>
+          <w:rFonts w:ascii="Courier New" w:hAnsi="Courier New" w:cs="Courier New"/>
+          <w:b/>
+          <w:bCs/>
+          <w:color w:val="AAAAAA"/>
+          <w:sz w:val="21"/>
+          <w:szCs w:val="21"/>
+        </w:rPr>
+        <w:drawing>
+          <wp:anchor distT="0" distB="0" distL="114300" distR="114300" simplePos="0" relativeHeight="251710464" behindDoc="0" locked="0" layoutInCell="1" allowOverlap="1" wp14:anchorId="563B18D9" wp14:editId="52F27BBB">
+            <wp:simplePos x="0" y="0"/>
+            <wp:positionH relativeFrom="column">
+              <wp:posOffset>2341845</wp:posOffset>
+            </wp:positionH>
+            <wp:positionV relativeFrom="paragraph">
+              <wp:posOffset>144145</wp:posOffset>
+            </wp:positionV>
+            <wp:extent cx="3465342" cy="443961"/>
+            <wp:effectExtent l="0" t="0" r="1905" b="635"/>
+            <wp:wrapNone/>
+            <wp:docPr id="64" name="Picture 64" descr="Diagram&#10;&#10;Description automatically generated"/>
+            <wp:cNvGraphicFramePr>
+              <a:graphicFrameLocks xmlns:a="http://schemas.openxmlformats.org/drawingml/2006/main" noChangeAspect="1"/>
+            </wp:cNvGraphicFramePr>
+            <a:graphic xmlns:a="http://schemas.openxmlformats.org/drawingml/2006/main">
+              <a:graphicData uri="http://schemas.openxmlformats.org/drawingml/2006/picture">
+                <pic:pic xmlns:pic="http://schemas.openxmlformats.org/drawingml/2006/picture">
+                  <pic:nvPicPr>
+                    <pic:cNvPr id="64" name="Picture 64" descr="Diagram&#10;&#10;Description automatically generated"/>
+                    <pic:cNvPicPr/>
+                  </pic:nvPicPr>
+                  <pic:blipFill>
+                    <a:blip r:embed="rId10" cstate="print">
+                      <a:extLst>
+                        <a:ext uri="{28A0092B-C50C-407E-A947-70E740481C1C}">
+                          <a14:useLocalDpi xmlns:a14="http://schemas.microsoft.com/office/drawing/2010/main" val="0"/>
+                        </a:ext>
+                      </a:extLst>
+                    </a:blip>
+                    <a:stretch>
+                      <a:fillRect/>
+                    </a:stretch>
+                  </pic:blipFill>
+                  <pic:spPr>
+                    <a:xfrm>
+                      <a:off x="0" y="0"/>
+                      <a:ext cx="3465342" cy="443961"/>
+                    </a:xfrm>
+                    <a:prstGeom prst="rect">
+                      <a:avLst/>
+                    </a:prstGeom>
+                  </pic:spPr>
+                </pic:pic>
+              </a:graphicData>
+            </a:graphic>
+            <wp14:sizeRelH relativeFrom="page">
+              <wp14:pctWidth>0</wp14:pctWidth>
+            </wp14:sizeRelH>
+            <wp14:sizeRelV relativeFrom="page">
+              <wp14:pctHeight>0</wp14:pctHeight>
+            </wp14:sizeRelV>
+          </wp:anchor>
+        </w:drawing>
+      </w:r>
       <w:r>
         <w:rPr>
           <w:noProof/>
@@ -1858,13 +1944,13 @@
         <mc:AlternateContent>
           <mc:Choice Requires="wps">
             <w:drawing>
-              <wp:anchor distT="0" distB="0" distL="114300" distR="114300" simplePos="0" relativeHeight="251651063" behindDoc="1" locked="0" layoutInCell="1" allowOverlap="1" wp14:anchorId="7C1D0351" wp14:editId="6778A4C5">
+              <wp:anchor distT="0" distB="0" distL="114300" distR="114300" simplePos="0" relativeHeight="251651063" behindDoc="1" locked="0" layoutInCell="1" allowOverlap="1" wp14:anchorId="7C1D0351" wp14:editId="6EA782DB">
                 <wp:simplePos x="0" y="0"/>
                 <wp:positionH relativeFrom="column">
-                  <wp:posOffset>1969994</wp:posOffset>
+                  <wp:posOffset>1880870</wp:posOffset>
                 </wp:positionH>
                 <wp:positionV relativeFrom="paragraph">
-                  <wp:posOffset>112470</wp:posOffset>
+                  <wp:posOffset>68015</wp:posOffset>
                 </wp:positionV>
                 <wp:extent cx="492760" cy="889000"/>
                 <wp:effectExtent l="0" t="0" r="2540" b="0"/>
@@ -1933,7 +2019,7 @@
           </mc:Choice>
           <mc:Fallback>
             <w:pict>
-              <v:shape w14:anchorId="7C1D0351" id="Text Box 48" o:spid="_x0000_s1027" type="#_x0000_t202" style="position:absolute;margin-left:155.1pt;margin-top:8.85pt;width:38.8pt;height:70pt;z-index:-251665417;visibility:visible;mso-wrap-style:square;mso-width-percent:0;mso-height-percent:0;mso-wrap-distance-left:9pt;mso-wrap-distance-top:0;mso-wrap-distance-right:9pt;mso-wrap-distance-bottom:0;mso-position-horizontal:absolute;mso-position-horizontal-relative:text;mso-position-vertical:absolute;mso-position-vertical-relative:text;mso-width-percent:0;mso-height-percent:0;mso-width-relative:margin;mso-height-relative:margin;v-text-anchor:top" o:gfxdata="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" fillcolor="white [3201]" stroked="f" strokeweight=".5pt">
+              <v:shape w14:anchorId="7C1D0351" id="Text Box 48" o:spid="_x0000_s1027" type="#_x0000_t202" style="position:absolute;margin-left:148.1pt;margin-top:5.35pt;width:38.8pt;height:70pt;z-index:-251665417;visibility:visible;mso-wrap-style:square;mso-width-percent:0;mso-height-percent:0;mso-wrap-distance-left:9pt;mso-wrap-distance-top:0;mso-wrap-distance-right:9pt;mso-wrap-distance-bottom:0;mso-position-horizontal:absolute;mso-position-horizontal-relative:text;mso-position-vertical:absolute;mso-position-vertical-relative:text;mso-width-percent:0;mso-height-percent:0;mso-width-relative:margin;mso-height-relative:margin;v-text-anchor:top" o:gfxdata="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" fillcolor="white [3201]" stroked="f" strokeweight=".5pt">
                 <v:textbox>
                   <w:txbxContent>
                     <w:p>
@@ -1965,416 +2051,15 @@
       <w:r>
         <w:rPr>
           <w:rFonts w:ascii="Courier New" w:hAnsi="Courier New" w:cs="Courier New"/>
-          <w:b/>
-          <w:bCs/>
-          <w:color w:val="AAAAAA"/>
-          <w:sz w:val="21"/>
-          <w:szCs w:val="21"/>
-        </w:rPr>
-        <w:t xml:space="preserve"> </w:t>
-      </w:r>
-      <w:r>
-        <w:rPr>
-          <w:rFonts w:ascii="Courier New" w:hAnsi="Courier New" w:cs="Courier New"/>
-          <w:b/>
-          <w:bCs/>
-          <w:color w:val="AAAAAA"/>
-          <w:sz w:val="21"/>
-          <w:szCs w:val="21"/>
-        </w:rPr>
-        <w:t xml:space="preserve">(t) </w:t>
-      </w:r>
-      <w:r>
-        <w:rPr>
-          <w:rFonts w:ascii="Courier New" w:hAnsi="Courier New" w:cs="Courier New"/>
-          <w:b/>
-          <w:bCs/>
-          <w:color w:val="AAAAAA"/>
-          <w:sz w:val="21"/>
-          <w:szCs w:val="21"/>
-        </w:rPr>
-        <w:t xml:space="preserve"> </w:t>
-      </w:r>
-      <w:r>
-        <w:rPr>
-          <w:rFonts w:ascii="Courier New" w:hAnsi="Courier New" w:cs="Courier New"/>
-          <w:b/>
-          <w:bCs/>
-          <w:color w:val="AAAAAA"/>
-          <w:sz w:val="21"/>
-          <w:szCs w:val="21"/>
-        </w:rPr>
-        <w:t xml:space="preserve">a   a   </w:t>
-      </w:r>
-      <w:r>
-        <w:rPr>
-          <w:rFonts w:ascii="Courier New" w:hAnsi="Courier New" w:cs="Courier New"/>
-          <w:b/>
-          <w:bCs/>
-          <w:color w:val="AAAAAA"/>
-          <w:sz w:val="21"/>
-          <w:szCs w:val="21"/>
-        </w:rPr>
-        <w:t xml:space="preserve"> </w:t>
-      </w:r>
-      <w:r>
-        <w:rPr>
-          <w:rFonts w:ascii="Courier New" w:hAnsi="Courier New" w:cs="Courier New"/>
-          <w:b/>
-          <w:bCs/>
-          <w:color w:val="AAAAAA"/>
-          <w:sz w:val="21"/>
-          <w:szCs w:val="21"/>
-        </w:rPr>
-        <w:t>g   t</w:t>
-      </w:r>
-      <w:r>
-        <w:rPr>
-          <w:rFonts w:ascii="Courier New" w:hAnsi="Courier New" w:cs="Courier New"/>
-          <w:b/>
-          <w:bCs/>
-          <w:color w:val="AAAAAA"/>
-          <w:sz w:val="21"/>
-          <w:szCs w:val="21"/>
-        </w:rPr>
-        <w:tab/>
-      </w:r>
-      <w:r>
-        <w:rPr>
-          <w:rFonts w:ascii="Courier New" w:hAnsi="Courier New" w:cs="Courier New"/>
-          <w:b/>
-          <w:bCs/>
-          <w:color w:val="AAAAAA"/>
-          <w:sz w:val="21"/>
-          <w:szCs w:val="21"/>
-        </w:rPr>
-        <w:tab/>
-      </w:r>
-      <w:r>
-        <w:rPr>
-          <w:rFonts w:ascii="Courier New" w:hAnsi="Courier New" w:cs="Courier New"/>
-          <w:b/>
-          <w:bCs/>
-          <w:color w:val="AAAAAA"/>
-          <w:sz w:val="21"/>
-          <w:szCs w:val="21"/>
-        </w:rPr>
-        <w:tab/>
-        <w:t xml:space="preserve"> </w:t>
-      </w:r>
-      <w:r>
-        <w:rPr>
-          <w:rFonts w:ascii="Courier New" w:hAnsi="Courier New" w:cs="Courier New"/>
-          <w:b/>
-          <w:bCs/>
-          <w:color w:val="AAAAAA"/>
-          <w:sz w:val="21"/>
-          <w:szCs w:val="21"/>
-        </w:rPr>
-        <w:t xml:space="preserve">  </w:t>
-      </w:r>
-      <w:r>
-        <w:rPr>
-          <w:rFonts w:ascii="Courier New" w:hAnsi="Courier New" w:cs="Courier New"/>
-          <w:b/>
-          <w:bCs/>
-          <w:color w:val="AAAAAA"/>
-          <w:sz w:val="21"/>
-          <w:szCs w:val="21"/>
-        </w:rPr>
-        <w:t xml:space="preserve">a  a   </w:t>
-      </w:r>
-      <w:r>
-        <w:rPr>
-          <w:rFonts w:ascii="Courier New" w:hAnsi="Courier New" w:cs="Courier New"/>
-          <w:b/>
-          <w:bCs/>
-          <w:color w:val="AAAAAA"/>
-          <w:sz w:val="21"/>
-          <w:szCs w:val="21"/>
-        </w:rPr>
-        <w:t xml:space="preserve"> </w:t>
-      </w:r>
-      <w:r>
-        <w:rPr>
-          <w:rFonts w:ascii="Courier New" w:hAnsi="Courier New" w:cs="Courier New"/>
-          <w:b/>
-          <w:bCs/>
-          <w:color w:val="AAAAAA"/>
-          <w:sz w:val="21"/>
-          <w:szCs w:val="21"/>
-        </w:rPr>
-        <w:t>g</w:t>
-      </w:r>
-      <w:r>
-        <w:rPr>
-          <w:rFonts w:ascii="Courier New" w:hAnsi="Courier New" w:cs="Courier New"/>
-          <w:b/>
-          <w:bCs/>
-          <w:color w:val="FF0000"/>
-          <w:sz w:val="21"/>
-          <w:szCs w:val="21"/>
-          <w:lang w:bidi="he-IL"/>
-        </w:rPr>
-        <w:t xml:space="preserve"> (</w:t>
-      </w:r>
-      <w:r>
-        <w:rPr>
-          <w:rFonts w:ascii="Courier New" w:hAnsi="Courier New" w:cs="Courier New"/>
-          <w:b/>
-          <w:bCs/>
-          <w:color w:val="FF0000"/>
-          <w:sz w:val="21"/>
-          <w:szCs w:val="21"/>
-          <w:lang w:bidi="he-IL"/>
-        </w:rPr>
-        <w:t>AT</w:t>
-      </w:r>
-      <w:r>
-        <w:rPr>
-          <w:rFonts w:ascii="Courier New" w:hAnsi="Courier New" w:cs="Courier New"/>
-          <w:b/>
-          <w:bCs/>
-          <w:color w:val="FF0000"/>
-          <w:sz w:val="21"/>
-          <w:szCs w:val="21"/>
-          <w:lang w:bidi="he-IL"/>
-        </w:rPr>
-        <w:t>)</w:t>
-      </w:r>
-      <w:r>
-        <w:rPr>
-          <w:rFonts w:ascii="Courier New" w:hAnsi="Courier New" w:cs="Courier New"/>
-          <w:b/>
-          <w:bCs/>
-          <w:color w:val="FF0000"/>
-          <w:sz w:val="21"/>
-          <w:szCs w:val="21"/>
-          <w:lang w:bidi="he-IL"/>
-        </w:rPr>
-        <w:t>T</w:t>
-      </w:r>
-      <w:r>
-        <w:rPr>
-          <w:sz w:val="21"/>
-          <w:szCs w:val="21"/>
-        </w:rPr>
-        <w:t xml:space="preserve"> </w:t>
-      </w:r>
-      <w:r>
-        <w:rPr>
-          <w:rFonts w:ascii="Courier New" w:hAnsi="Courier New" w:cs="Courier New"/>
-          <w:b/>
-          <w:bCs/>
-          <w:color w:val="1044EE"/>
-          <w:sz w:val="21"/>
-          <w:szCs w:val="21"/>
-          <w:lang w:bidi="he-IL"/>
-        </w:rPr>
-        <w:t xml:space="preserve"> </w:t>
-      </w:r>
-      <w:r>
-        <w:rPr>
-          <w:rFonts w:ascii="Courier New" w:hAnsi="Courier New" w:cs="Courier New"/>
-          <w:b/>
-          <w:bCs/>
-          <w:color w:val="1044EE"/>
-          <w:sz w:val="21"/>
-          <w:szCs w:val="21"/>
-          <w:highlight w:val="yellow"/>
-          <w:lang w:bidi="he-IL"/>
-        </w:rPr>
-        <w:t>ATT</w:t>
-      </w:r>
-      <w:r>
-        <w:rPr>
-          <w:rFonts w:ascii="Courier New" w:hAnsi="Courier New" w:cs="Courier New"/>
-          <w:b/>
-          <w:bCs/>
-          <w:color w:val="1044EE"/>
-          <w:sz w:val="21"/>
-          <w:szCs w:val="21"/>
-          <w:lang w:bidi="he-IL"/>
-        </w:rPr>
-        <w:t xml:space="preserve"> </w:t>
-      </w:r>
-      <w:r>
-        <w:rPr>
-          <w:rFonts w:ascii="Courier New" w:hAnsi="Courier New" w:cs="Courier New"/>
-          <w:b/>
-          <w:bCs/>
-          <w:color w:val="1044EE"/>
-          <w:sz w:val="21"/>
-          <w:szCs w:val="21"/>
-          <w:lang w:bidi="he-IL"/>
-        </w:rPr>
-        <w:t>CAG</w:t>
-      </w:r>
-      <w:r>
-        <w:rPr>
-          <w:rFonts w:ascii="Courier New" w:hAnsi="Courier New" w:cs="Courier New"/>
-          <w:b/>
-          <w:bCs/>
-          <w:color w:val="1044EE"/>
-          <w:sz w:val="21"/>
-          <w:szCs w:val="21"/>
-          <w:lang w:bidi="he-IL"/>
-        </w:rPr>
-        <w:t xml:space="preserve"> </w:t>
-      </w:r>
-      <w:r>
-        <w:rPr>
-          <w:rFonts w:ascii="Courier New" w:hAnsi="Courier New" w:cs="Courier New"/>
-          <w:b/>
-          <w:bCs/>
-          <w:color w:val="1044EE"/>
-          <w:sz w:val="21"/>
-          <w:szCs w:val="21"/>
-          <w:highlight w:val="yellow"/>
-          <w:lang w:bidi="he-IL"/>
-        </w:rPr>
-        <w:t>CCC</w:t>
-      </w:r>
-      <w:r>
-        <w:rPr>
-          <w:rFonts w:ascii="Courier New" w:hAnsi="Courier New" w:cs="Courier New"/>
-          <w:b/>
-          <w:bCs/>
-          <w:color w:val="1044EE"/>
-          <w:sz w:val="21"/>
-          <w:szCs w:val="21"/>
-          <w:lang w:bidi="he-IL"/>
-        </w:rPr>
-        <w:t xml:space="preserve"> </w:t>
-      </w:r>
-      <w:r>
-        <w:rPr>
-          <w:rFonts w:ascii="Courier New" w:hAnsi="Courier New" w:cs="Courier New"/>
-          <w:b/>
-          <w:bCs/>
-          <w:color w:val="1044EE"/>
-          <w:sz w:val="21"/>
-          <w:szCs w:val="21"/>
-          <w:lang w:bidi="he-IL"/>
-        </w:rPr>
-        <w:t>CCA</w:t>
-      </w:r>
-      <w:r>
-        <w:rPr>
-          <w:rFonts w:ascii="Courier New" w:hAnsi="Courier New" w:cs="Courier New"/>
-          <w:b/>
-          <w:bCs/>
-          <w:color w:val="1044EE"/>
-          <w:sz w:val="21"/>
-          <w:szCs w:val="21"/>
-          <w:lang w:bidi="he-IL"/>
-        </w:rPr>
-        <w:t xml:space="preserve"> </w:t>
-      </w:r>
-      <w:r>
-        <w:rPr>
-          <w:rFonts w:ascii="Courier New" w:hAnsi="Courier New" w:cs="Courier New"/>
-          <w:b/>
-          <w:bCs/>
-          <w:color w:val="1044EE"/>
-          <w:sz w:val="21"/>
-          <w:szCs w:val="21"/>
-          <w:highlight w:val="yellow"/>
-          <w:lang w:bidi="he-IL"/>
-        </w:rPr>
-        <w:t>GGT</w:t>
-      </w:r>
-      <w:r>
-        <w:rPr>
-          <w:rFonts w:ascii="Courier New" w:hAnsi="Courier New" w:cs="Courier New"/>
-          <w:b/>
-          <w:bCs/>
-          <w:color w:val="1044EE"/>
-          <w:sz w:val="21"/>
-          <w:szCs w:val="21"/>
-          <w:lang w:bidi="he-IL"/>
-        </w:rPr>
-        <w:t xml:space="preserve">  </w:t>
-      </w:r>
-    </w:p>
-    <w:p>
-      <w:pPr>
-        <w:rPr>
-          <w:rFonts w:ascii="Courier New" w:hAnsi="Courier New" w:cs="Courier New"/>
-        </w:rPr>
-      </w:pPr>
-      <w:r>
-        <w:rPr>
-          <w:rFonts w:ascii="Courier New" w:hAnsi="Courier New" w:cs="Courier New"/>
         </w:rPr>
         <w:drawing>
-          <wp:anchor distT="0" distB="0" distL="114300" distR="114300" simplePos="0" relativeHeight="251699200" behindDoc="0" locked="0" layoutInCell="1" allowOverlap="1" wp14:anchorId="470591EC" wp14:editId="3FA0BF71">
-            <wp:simplePos x="0" y="0"/>
-            <wp:positionH relativeFrom="column">
-              <wp:posOffset>2793552</wp:posOffset>
-            </wp:positionH>
-            <wp:positionV relativeFrom="paragraph">
-              <wp:posOffset>32922</wp:posOffset>
-            </wp:positionV>
-            <wp:extent cx="2945850" cy="468630"/>
-            <wp:effectExtent l="0" t="0" r="635" b="1270"/>
-            <wp:wrapNone/>
-            <wp:docPr id="47" name="Picture 47" descr="Diagram&#10;&#10;Description automatically generated with medium confidence"/>
-            <wp:cNvGraphicFramePr>
-              <a:graphicFrameLocks xmlns:a="http://schemas.openxmlformats.org/drawingml/2006/main" noChangeAspect="1"/>
-            </wp:cNvGraphicFramePr>
-            <a:graphic xmlns:a="http://schemas.openxmlformats.org/drawingml/2006/main">
-              <a:graphicData uri="http://schemas.openxmlformats.org/drawingml/2006/picture">
-                <pic:pic xmlns:pic="http://schemas.openxmlformats.org/drawingml/2006/picture">
-                  <pic:nvPicPr>
-                    <pic:cNvPr id="47" name="Picture 47" descr="Diagram&#10;&#10;Description automatically generated with medium confidence"/>
-                    <pic:cNvPicPr/>
-                  </pic:nvPicPr>
-                  <pic:blipFill>
-                    <a:blip r:embed="rId9" cstate="print">
-                      <a:extLst>
-                        <a:ext uri="{28A0092B-C50C-407E-A947-70E740481C1C}">
-                          <a14:useLocalDpi xmlns:a14="http://schemas.microsoft.com/office/drawing/2010/main" val="0"/>
-                        </a:ext>
-                      </a:extLst>
-                    </a:blip>
-                    <a:stretch>
-                      <a:fillRect/>
-                    </a:stretch>
-                  </pic:blipFill>
-                  <pic:spPr>
-                    <a:xfrm>
-                      <a:off x="0" y="0"/>
-                      <a:ext cx="2945850" cy="468630"/>
-                    </a:xfrm>
-                    <a:prstGeom prst="rect">
-                      <a:avLst/>
-                    </a:prstGeom>
-                  </pic:spPr>
-                </pic:pic>
-              </a:graphicData>
-            </a:graphic>
-            <wp14:sizeRelH relativeFrom="page">
-              <wp14:pctWidth>0</wp14:pctWidth>
-            </wp14:sizeRelH>
-            <wp14:sizeRelV relativeFrom="page">
-              <wp14:pctHeight>0</wp14:pctHeight>
-            </wp14:sizeRelV>
-          </wp:anchor>
-        </w:drawing>
-      </w:r>
-      <w:r>
-        <w:rPr>
-          <w:rFonts w:ascii="Courier New" w:hAnsi="Courier New" w:cs="Courier New"/>
-        </w:rPr>
-        <w:drawing>
-          <wp:anchor distT="0" distB="0" distL="114300" distR="114300" simplePos="0" relativeHeight="251698176" behindDoc="0" locked="0" layoutInCell="1" allowOverlap="1" wp14:anchorId="01ED9F7A" wp14:editId="5DF12C71">
+          <wp:anchor distT="0" distB="0" distL="114300" distR="114300" simplePos="0" relativeHeight="251698176" behindDoc="0" locked="0" layoutInCell="1" allowOverlap="1" wp14:anchorId="01ED9F7A" wp14:editId="695F0654">
             <wp:simplePos x="0" y="0"/>
             <wp:positionH relativeFrom="column">
               <wp:posOffset>-137160</wp:posOffset>
             </wp:positionH>
             <wp:positionV relativeFrom="paragraph">
-              <wp:posOffset>63500</wp:posOffset>
+              <wp:posOffset>152470</wp:posOffset>
             </wp:positionV>
             <wp:extent cx="1864995" cy="438150"/>
             <wp:effectExtent l="0" t="0" r="1905" b="6350"/>
@@ -2391,7 +2076,7 @@
                     <pic:cNvPicPr/>
                   </pic:nvPicPr>
                   <pic:blipFill>
-                    <a:blip r:embed="rId10" cstate="print">
+                    <a:blip r:embed="rId11" cstate="print">
                       <a:extLst>
                         <a:ext uri="{28A0092B-C50C-407E-A947-70E740481C1C}">
                           <a14:useLocalDpi xmlns:a14="http://schemas.microsoft.com/office/drawing/2010/main" val="0"/>
@@ -2423,6 +2108,302 @@
           </wp:anchor>
         </w:drawing>
       </w:r>
+      <w:r>
+        <w:rPr>
+          <w:rFonts w:ascii="Courier New" w:hAnsi="Courier New" w:cs="Courier New"/>
+          <w:b/>
+          <w:bCs/>
+          <w:color w:val="AAAAAA"/>
+          <w:sz w:val="21"/>
+          <w:szCs w:val="21"/>
+        </w:rPr>
+        <w:t xml:space="preserve"> </w:t>
+      </w:r>
+      <w:r>
+        <w:rPr>
+          <w:rFonts w:ascii="Courier New" w:hAnsi="Courier New" w:cs="Courier New"/>
+          <w:b/>
+          <w:bCs/>
+          <w:color w:val="AAAAAA"/>
+          <w:sz w:val="21"/>
+          <w:szCs w:val="21"/>
+        </w:rPr>
+        <w:t xml:space="preserve">(t) </w:t>
+      </w:r>
+      <w:r>
+        <w:rPr>
+          <w:rFonts w:ascii="Courier New" w:hAnsi="Courier New" w:cs="Courier New"/>
+          <w:b/>
+          <w:bCs/>
+          <w:color w:val="AAAAAA"/>
+          <w:sz w:val="21"/>
+          <w:szCs w:val="21"/>
+        </w:rPr>
+        <w:t xml:space="preserve"> </w:t>
+      </w:r>
+      <w:r>
+        <w:rPr>
+          <w:rFonts w:ascii="Courier New" w:hAnsi="Courier New" w:cs="Courier New"/>
+          <w:b/>
+          <w:bCs/>
+          <w:color w:val="AAAAAA"/>
+          <w:sz w:val="21"/>
+          <w:szCs w:val="21"/>
+        </w:rPr>
+        <w:t xml:space="preserve">a   a   </w:t>
+      </w:r>
+      <w:r>
+        <w:rPr>
+          <w:rFonts w:ascii="Courier New" w:hAnsi="Courier New" w:cs="Courier New"/>
+          <w:b/>
+          <w:bCs/>
+          <w:color w:val="AAAAAA"/>
+          <w:sz w:val="21"/>
+          <w:szCs w:val="21"/>
+        </w:rPr>
+        <w:t xml:space="preserve"> </w:t>
+      </w:r>
+      <w:r>
+        <w:rPr>
+          <w:rFonts w:ascii="Courier New" w:hAnsi="Courier New" w:cs="Courier New"/>
+          <w:b/>
+          <w:bCs/>
+          <w:color w:val="AAAAAA"/>
+          <w:sz w:val="21"/>
+          <w:szCs w:val="21"/>
+        </w:rPr>
+        <w:t>g   t</w:t>
+      </w:r>
+      <w:r>
+        <w:rPr>
+          <w:rFonts w:ascii="Courier New" w:hAnsi="Courier New" w:cs="Courier New"/>
+          <w:b/>
+          <w:bCs/>
+          <w:color w:val="AAAAAA"/>
+          <w:sz w:val="21"/>
+          <w:szCs w:val="21"/>
+        </w:rPr>
+        <w:tab/>
+      </w:r>
+      <w:r>
+        <w:rPr>
+          <w:rFonts w:ascii="Courier New" w:hAnsi="Courier New" w:cs="Courier New"/>
+          <w:b/>
+          <w:bCs/>
+          <w:color w:val="AAAAAA"/>
+          <w:sz w:val="21"/>
+          <w:szCs w:val="21"/>
+        </w:rPr>
+        <w:tab/>
+      </w:r>
+      <w:r>
+        <w:rPr>
+          <w:rFonts w:ascii="Courier New" w:hAnsi="Courier New" w:cs="Courier New"/>
+          <w:b/>
+          <w:bCs/>
+          <w:color w:val="AAAAAA"/>
+          <w:sz w:val="21"/>
+          <w:szCs w:val="21"/>
+        </w:rPr>
+        <w:t xml:space="preserve">   </w:t>
+      </w:r>
+      <w:r>
+        <w:rPr>
+          <w:rFonts w:ascii="Courier New" w:hAnsi="Courier New" w:cs="Courier New"/>
+          <w:b/>
+          <w:bCs/>
+          <w:color w:val="AAAAAA"/>
+          <w:sz w:val="21"/>
+          <w:szCs w:val="21"/>
+        </w:rPr>
+        <w:t>a a  g</w:t>
+      </w:r>
+      <w:r>
+        <w:rPr>
+          <w:rFonts w:ascii="Courier New" w:hAnsi="Courier New" w:cs="Courier New"/>
+          <w:b/>
+          <w:bCs/>
+          <w:color w:val="FF0000"/>
+          <w:sz w:val="21"/>
+          <w:szCs w:val="21"/>
+          <w:lang w:bidi="he-IL"/>
+        </w:rPr>
+        <w:t xml:space="preserve"> (</w:t>
+      </w:r>
+      <w:r>
+        <w:rPr>
+          <w:rFonts w:ascii="Courier New" w:hAnsi="Courier New" w:cs="Courier New"/>
+          <w:b/>
+          <w:bCs/>
+          <w:color w:val="FF0000"/>
+          <w:sz w:val="21"/>
+          <w:szCs w:val="21"/>
+          <w:lang w:bidi="he-IL"/>
+        </w:rPr>
+        <w:t>AT</w:t>
+      </w:r>
+      <w:r>
+        <w:rPr>
+          <w:rFonts w:ascii="Courier New" w:hAnsi="Courier New" w:cs="Courier New"/>
+          <w:b/>
+          <w:bCs/>
+          <w:color w:val="FF0000"/>
+          <w:sz w:val="21"/>
+          <w:szCs w:val="21"/>
+          <w:lang w:bidi="he-IL"/>
+        </w:rPr>
+        <w:t>)</w:t>
+      </w:r>
+      <w:r>
+        <w:rPr>
+          <w:rFonts w:ascii="Courier New" w:hAnsi="Courier New" w:cs="Courier New"/>
+          <w:b/>
+          <w:bCs/>
+          <w:color w:val="FF0000"/>
+          <w:sz w:val="21"/>
+          <w:szCs w:val="21"/>
+          <w:lang w:bidi="he-IL"/>
+        </w:rPr>
+        <w:t>T</w:t>
+      </w:r>
+      <w:r>
+        <w:rPr>
+          <w:rFonts w:ascii="Courier New" w:hAnsi="Courier New" w:cs="Courier New"/>
+          <w:b/>
+          <w:bCs/>
+          <w:color w:val="1044EE"/>
+          <w:sz w:val="21"/>
+          <w:szCs w:val="21"/>
+          <w:highlight w:val="yellow"/>
+          <w:lang w:bidi="he-IL"/>
+        </w:rPr>
+        <w:t>ATT</w:t>
+      </w:r>
+      <w:r>
+        <w:rPr>
+          <w:rFonts w:ascii="Courier New" w:hAnsi="Courier New" w:cs="Courier New"/>
+          <w:b/>
+          <w:bCs/>
+          <w:color w:val="1044EE"/>
+          <w:sz w:val="21"/>
+          <w:szCs w:val="21"/>
+          <w:lang w:bidi="he-IL"/>
+        </w:rPr>
+        <w:t>CAG</w:t>
+      </w:r>
+      <w:r>
+        <w:rPr>
+          <w:rFonts w:ascii="Courier New" w:hAnsi="Courier New" w:cs="Courier New"/>
+          <w:b/>
+          <w:bCs/>
+          <w:color w:val="1044EE"/>
+          <w:sz w:val="21"/>
+          <w:szCs w:val="21"/>
+          <w:highlight w:val="yellow"/>
+          <w:lang w:bidi="he-IL"/>
+        </w:rPr>
+        <w:t>CCC</w:t>
+      </w:r>
+      <w:r>
+        <w:rPr>
+          <w:rFonts w:ascii="Courier New" w:hAnsi="Courier New" w:cs="Courier New"/>
+          <w:b/>
+          <w:bCs/>
+          <w:color w:val="1044EE"/>
+          <w:sz w:val="21"/>
+          <w:szCs w:val="21"/>
+          <w:lang w:bidi="he-IL"/>
+        </w:rPr>
+        <w:t>CCA</w:t>
+      </w:r>
+      <w:r>
+        <w:rPr>
+          <w:rFonts w:ascii="Courier New" w:hAnsi="Courier New" w:cs="Courier New"/>
+          <w:b/>
+          <w:bCs/>
+          <w:color w:val="1044EE"/>
+          <w:sz w:val="21"/>
+          <w:szCs w:val="21"/>
+          <w:highlight w:val="yellow"/>
+          <w:lang w:bidi="he-IL"/>
+        </w:rPr>
+        <w:t>GGT</w:t>
+      </w:r>
+      <w:r>
+        <w:rPr>
+          <w:rFonts w:ascii="Courier New" w:hAnsi="Courier New" w:cs="Courier New"/>
+          <w:b/>
+          <w:bCs/>
+          <w:color w:val="1044EE"/>
+          <w:sz w:val="21"/>
+          <w:szCs w:val="21"/>
+          <w:lang w:bidi="he-IL"/>
+        </w:rPr>
+        <w:t xml:space="preserve"> </w:t>
+      </w:r>
+      <w:r>
+        <w:rPr>
+          <w:rFonts w:ascii="Courier New" w:hAnsi="Courier New" w:cs="Courier New"/>
+          <w:b/>
+          <w:bCs/>
+          <w:color w:val="1044EE"/>
+          <w:sz w:val="21"/>
+          <w:szCs w:val="21"/>
+          <w:lang w:bidi="he-IL"/>
+        </w:rPr>
+        <w:t>GGT</w:t>
+      </w:r>
+      <w:r>
+        <w:rPr>
+          <w:rFonts w:ascii="Courier New" w:hAnsi="Courier New" w:cs="Courier New"/>
+          <w:b/>
+          <w:bCs/>
+          <w:color w:val="1044EE"/>
+          <w:sz w:val="21"/>
+          <w:szCs w:val="21"/>
+          <w:highlight w:val="yellow"/>
+          <w:lang w:bidi="he-IL"/>
+        </w:rPr>
+        <w:t>GGC</w:t>
+      </w:r>
+      <w:r>
+        <w:rPr>
+          <w:rFonts w:ascii="Courier New" w:hAnsi="Courier New" w:cs="Courier New"/>
+          <w:b/>
+          <w:bCs/>
+          <w:color w:val="1044EE"/>
+          <w:sz w:val="21"/>
+          <w:szCs w:val="21"/>
+          <w:lang w:bidi="he-IL"/>
+        </w:rPr>
+        <w:t>TCT</w:t>
+      </w:r>
+      <w:r>
+        <w:rPr>
+          <w:rFonts w:ascii="Courier New" w:hAnsi="Courier New" w:cs="Courier New"/>
+          <w:b/>
+          <w:bCs/>
+          <w:color w:val="1044EE"/>
+          <w:sz w:val="21"/>
+          <w:szCs w:val="21"/>
+          <w:highlight w:val="yellow"/>
+          <w:lang w:bidi="he-IL"/>
+        </w:rPr>
+        <w:t>TGC</w:t>
+      </w:r>
+    </w:p>
+    <w:p>
+      <w:pPr>
+        <w:rPr>
+          <w:rFonts w:ascii="Courier New" w:hAnsi="Courier New" w:cs="Courier New"/>
+        </w:rPr>
+      </w:pPr>
+      <w:r>
+        <w:rPr>
+          <w:rFonts w:ascii="Courier New" w:hAnsi="Courier New" w:cs="Courier New"/>
+        </w:rPr>
+        <w:t xml:space="preserve"> </w:t>
+      </w:r>
     </w:p>
     <w:p>
       <w:pPr>
@@ -2462,263 +2443,19 @@
         </w:rPr>
       </w:pPr>
       <w:r>
-        <w:rPr>
-          <w:b/>
-          <w:bCs/>
-          <w:color w:val="1044EE"/>
-          <w:sz w:val="21"/>
-          <w:szCs w:val="21"/>
-        </w:rPr>
-        <w:t xml:space="preserve">  </w:t>
-      </w:r>
-      <w:r>
-        <w:rPr>
-          <w:b/>
-          <w:bCs/>
-          <w:color w:val="1044EE"/>
-          <w:sz w:val="21"/>
-          <w:szCs w:val="21"/>
-        </w:rPr>
-        <w:t>GGT</w:t>
-      </w:r>
-      <w:r>
-        <w:rPr>
-          <w:b/>
-          <w:bCs/>
-          <w:color w:val="1044EE"/>
-          <w:sz w:val="21"/>
-          <w:szCs w:val="21"/>
-          <w:highlight w:val="yellow"/>
-        </w:rPr>
-        <w:t>GGC</w:t>
-      </w:r>
-      <w:r>
-        <w:rPr>
-          <w:b/>
-          <w:bCs/>
-          <w:color w:val="1044EE"/>
-          <w:sz w:val="21"/>
-          <w:szCs w:val="21"/>
-        </w:rPr>
-        <w:t>TCT</w:t>
-      </w:r>
-      <w:r>
-        <w:rPr>
-          <w:b/>
-          <w:bCs/>
-          <w:color w:val="1044EE"/>
-          <w:sz w:val="21"/>
-          <w:szCs w:val="21"/>
-          <w:highlight w:val="yellow"/>
-        </w:rPr>
-        <w:t>TGC</w:t>
-      </w:r>
-      <w:r>
-        <w:rPr>
-          <w:b/>
-          <w:bCs/>
-          <w:color w:val="1044EE"/>
-          <w:sz w:val="21"/>
-          <w:szCs w:val="21"/>
-        </w:rPr>
-        <w:t>TGG</w:t>
-      </w:r>
-      <w:r>
-        <w:rPr>
-          <w:b/>
-          <w:bCs/>
-          <w:color w:val="1044EE"/>
-          <w:sz w:val="21"/>
-          <w:szCs w:val="21"/>
-          <w:highlight w:val="yellow"/>
-        </w:rPr>
-        <w:t>GAC</w:t>
-      </w:r>
-      <w:r>
-        <w:rPr>
-          <w:b/>
-          <w:bCs/>
-          <w:color w:val="1044EE"/>
-          <w:sz w:val="21"/>
-          <w:szCs w:val="21"/>
-        </w:rPr>
-        <w:t>ATC</w:t>
-      </w:r>
-      <w:r>
-        <w:rPr>
-          <w:b/>
-          <w:bCs/>
-          <w:color w:val="1044EE"/>
-          <w:sz w:val="21"/>
-          <w:szCs w:val="21"/>
-          <w:highlight w:val="yellow"/>
-        </w:rPr>
-        <w:t>ATT</w:t>
-      </w:r>
-      <w:r>
-        <w:rPr>
-          <w:b/>
-          <w:bCs/>
-          <w:color w:val="1044EE"/>
-          <w:sz w:val="21"/>
-          <w:szCs w:val="21"/>
-        </w:rPr>
-        <w:t xml:space="preserve"> </w:t>
-      </w:r>
-      <w:r>
-        <w:rPr>
-          <w:b/>
-          <w:bCs/>
-          <w:color w:val="1044EE"/>
-          <w:sz w:val="21"/>
-          <w:szCs w:val="21"/>
-        </w:rPr>
-        <w:t>AAT</w:t>
-      </w:r>
-      <w:r>
-        <w:rPr>
-          <w:b/>
-          <w:bCs/>
-          <w:color w:val="1044EE"/>
-          <w:sz w:val="21"/>
-          <w:szCs w:val="21"/>
-          <w:highlight w:val="yellow"/>
-        </w:rPr>
-        <w:t>GAT</w:t>
-      </w:r>
-      <w:r>
-        <w:rPr>
-          <w:b/>
-          <w:bCs/>
-          <w:color w:val="1044EE"/>
-          <w:sz w:val="21"/>
-          <w:szCs w:val="21"/>
-        </w:rPr>
-        <w:t>GAG</w:t>
-      </w:r>
-      <w:r>
-        <w:rPr>
-          <w:b/>
-          <w:bCs/>
-          <w:color w:val="1044EE"/>
-          <w:sz w:val="11"/>
-          <w:szCs w:val="11"/>
-        </w:rPr>
-        <w:t xml:space="preserve"> </w:t>
-      </w:r>
-      <w:r>
-        <w:rPr>
-          <w:rStyle w:val="adorn"/>
-          <w:b/>
-          <w:bCs/>
-          <w:color w:val="AAAAAA"/>
-          <w:sz w:val="21"/>
-          <w:szCs w:val="21"/>
-        </w:rPr>
-        <w:t>g</w:t>
-      </w:r>
-      <w:r>
-        <w:rPr>
-          <w:rStyle w:val="adorn"/>
-          <w:b/>
-          <w:bCs/>
-          <w:color w:val="AAAAAA"/>
-          <w:sz w:val="21"/>
-          <w:szCs w:val="21"/>
-        </w:rPr>
-        <w:t xml:space="preserve">  </w:t>
-      </w:r>
-      <w:r>
-        <w:rPr>
-          <w:rStyle w:val="adorn"/>
-          <w:b/>
-          <w:bCs/>
-          <w:color w:val="AAAAAA"/>
-          <w:sz w:val="21"/>
-          <w:szCs w:val="21"/>
-        </w:rPr>
-        <w:t>t</w:t>
-      </w:r>
-      <w:r>
-        <w:rPr>
-          <w:rStyle w:val="adorn"/>
-          <w:b/>
-          <w:bCs/>
-          <w:color w:val="AAAAAA"/>
-          <w:sz w:val="21"/>
-          <w:szCs w:val="21"/>
-        </w:rPr>
-        <w:t xml:space="preserve">  </w:t>
-      </w:r>
-      <w:r>
-        <w:rPr>
-          <w:rStyle w:val="adorn"/>
-          <w:b/>
-          <w:bCs/>
-          <w:color w:val="AAAAAA"/>
-          <w:sz w:val="21"/>
-          <w:szCs w:val="21"/>
-        </w:rPr>
-        <w:t>a</w:t>
-      </w:r>
-      <w:r>
-        <w:rPr>
-          <w:rStyle w:val="adorn"/>
-          <w:b/>
-          <w:bCs/>
-          <w:color w:val="AAAAAA"/>
-          <w:sz w:val="21"/>
-          <w:szCs w:val="21"/>
-        </w:rPr>
-        <w:t xml:space="preserve">  </w:t>
-      </w:r>
-      <w:r>
-        <w:rPr>
-          <w:rStyle w:val="adorn"/>
-          <w:b/>
-          <w:bCs/>
-          <w:color w:val="AAAAAA"/>
-          <w:sz w:val="21"/>
-          <w:szCs w:val="21"/>
-        </w:rPr>
-        <w:t>t</w:t>
-      </w:r>
-      <w:r>
-        <w:rPr>
-          <w:rStyle w:val="adorn"/>
-          <w:b/>
-          <w:bCs/>
-          <w:color w:val="AAAAAA"/>
-          <w:sz w:val="21"/>
-          <w:szCs w:val="21"/>
-        </w:rPr>
-        <w:t xml:space="preserve">  </w:t>
-      </w:r>
-      <w:r>
-        <w:rPr>
-          <w:rStyle w:val="adorn"/>
-          <w:b/>
-          <w:bCs/>
-          <w:color w:val="AAAAAA"/>
-          <w:sz w:val="21"/>
-          <w:szCs w:val="21"/>
-        </w:rPr>
-        <w:t>t</w:t>
-      </w:r>
-      <w:r>
         <w:drawing>
-          <wp:anchor distT="0" distB="0" distL="114300" distR="114300" simplePos="0" relativeHeight="251700224" behindDoc="0" locked="0" layoutInCell="1" allowOverlap="1" wp14:anchorId="4692D72F" wp14:editId="0C0EDFDA">
+          <wp:anchor distT="0" distB="0" distL="114300" distR="114300" simplePos="0" relativeHeight="251711488" behindDoc="0" locked="0" layoutInCell="1" allowOverlap="1" wp14:anchorId="7CFA72CB" wp14:editId="2295C6CC">
             <wp:simplePos x="0" y="0"/>
             <wp:positionH relativeFrom="column">
-              <wp:posOffset>-181610</wp:posOffset>
+              <wp:posOffset>-153670</wp:posOffset>
             </wp:positionH>
             <wp:positionV relativeFrom="paragraph">
-              <wp:posOffset>177949</wp:posOffset>
+              <wp:posOffset>153752</wp:posOffset>
             </wp:positionV>
-            <wp:extent cx="4288155" cy="479425"/>
-            <wp:effectExtent l="0" t="0" r="4445" b="3175"/>
+            <wp:extent cx="3449320" cy="472440"/>
+            <wp:effectExtent l="0" t="0" r="5080" b="0"/>
             <wp:wrapNone/>
-            <wp:docPr id="49" name="Picture 49"/>
+            <wp:docPr id="66" name="Picture 66" descr="Diagram&#10;&#10;Description automatically generated"/>
             <wp:cNvGraphicFramePr>
               <a:graphicFrameLocks xmlns:a="http://schemas.openxmlformats.org/drawingml/2006/main" noChangeAspect="1"/>
             </wp:cNvGraphicFramePr>
@@ -2726,143 +2463,7 @@
               <a:graphicData uri="http://schemas.openxmlformats.org/drawingml/2006/picture">
                 <pic:pic xmlns:pic="http://schemas.openxmlformats.org/drawingml/2006/picture">
                   <pic:nvPicPr>
-                    <pic:cNvPr id="1" name=""/>
-                    <pic:cNvPicPr/>
-                  </pic:nvPicPr>
-                  <pic:blipFill>
-                    <a:blip r:embed="rId11" cstate="print">
-                      <a:extLst>
-                        <a:ext uri="{28A0092B-C50C-407E-A947-70E740481C1C}">
-                          <a14:useLocalDpi xmlns:a14="http://schemas.microsoft.com/office/drawing/2010/main" val="0"/>
-                        </a:ext>
-                      </a:extLst>
-                    </a:blip>
-                    <a:stretch>
-                      <a:fillRect/>
-                    </a:stretch>
-                  </pic:blipFill>
-                  <pic:spPr>
-                    <a:xfrm>
-                      <a:off x="0" y="0"/>
-                      <a:ext cx="4288155" cy="479425"/>
-                    </a:xfrm>
-                    <a:prstGeom prst="rect">
-                      <a:avLst/>
-                    </a:prstGeom>
-                  </pic:spPr>
-                </pic:pic>
-              </a:graphicData>
-            </a:graphic>
-            <wp14:sizeRelH relativeFrom="page">
-              <wp14:pctWidth>0</wp14:pctWidth>
-            </wp14:sizeRelH>
-            <wp14:sizeRelV relativeFrom="page">
-              <wp14:pctHeight>0</wp14:pctHeight>
-            </wp14:sizeRelV>
-          </wp:anchor>
-        </w:drawing>
-      </w:r>
-    </w:p>
-    <w:p>
-      <w:pPr>
-        <w:rPr>
-          <w:rFonts w:ascii="Courier New" w:hAnsi="Courier New" w:cs="Courier New"/>
-        </w:rPr>
-      </w:pPr>
-    </w:p>
-    <w:p>
-      <w:pPr>
-        <w:rPr>
-          <w:rFonts w:ascii="Courier New" w:hAnsi="Courier New" w:cs="Courier New"/>
-        </w:rPr>
-      </w:pPr>
-    </w:p>
-    <w:p>
-      <w:pPr>
-        <w:rPr>
-          <w:rFonts w:ascii="Courier New" w:hAnsi="Courier New" w:cs="Courier New"/>
-        </w:rPr>
-      </w:pPr>
-    </w:p>
-    <w:p>
-      <w:pPr>
-        <w:rPr>
-          <w:rFonts w:ascii="Courier New" w:hAnsi="Courier New" w:cs="Courier New"/>
-        </w:rPr>
-      </w:pPr>
-    </w:p>
-    <w:p>
-      <w:pPr>
-        <w:rPr>
-          <w:rFonts w:ascii="Courier New" w:hAnsi="Courier New" w:cs="Courier New"/>
-        </w:rPr>
-      </w:pPr>
-    </w:p>
-    <w:p>
-      <w:pPr>
-        <w:rPr>
-          <w:rFonts w:ascii="Courier New" w:hAnsi="Courier New" w:cs="Courier New"/>
-        </w:rPr>
-      </w:pPr>
-      <w:r>
-        <w:rPr>
-          <w:rFonts w:ascii="Courier New" w:hAnsi="Courier New" w:cs="Courier New"/>
-        </w:rPr>
-        <w:t>End of translation danio rerio:</w:t>
-      </w:r>
-    </w:p>
-    <w:p>
-      <w:pPr>
-        <w:rPr>
-          <w:rStyle w:val="adorn"/>
-          <w:rFonts w:ascii="Courier New" w:hAnsi="Courier New" w:cs="Courier New"/>
-          <w:color w:val="1044EE"/>
-          <w:sz w:val="19"/>
-          <w:szCs w:val="19"/>
-        </w:rPr>
-      </w:pPr>
-      <w:r>
-        <w:rPr>
-          <w:rFonts w:ascii="Courier New" w:hAnsi="Courier New" w:cs="Courier New"/>
-        </w:rPr>
-        <w:t xml:space="preserve"> </w:t>
-      </w:r>
-    </w:p>
-    <w:p>
-      <w:pPr>
-        <w:rPr>
-          <w:rFonts w:ascii="Courier New" w:hAnsi="Courier New" w:cs="Courier New"/>
-          <w:b/>
-          <w:bCs/>
-          <w:sz w:val="32"/>
-          <w:szCs w:val="32"/>
-        </w:rPr>
-      </w:pPr>
-      <w:r>
-        <w:rPr>
-          <w:rFonts w:ascii="Courier New" w:hAnsi="Courier New" w:cs="Courier New"/>
-        </w:rPr>
-        <w:drawing>
-          <wp:anchor distT="0" distB="0" distL="114300" distR="114300" simplePos="0" relativeHeight="251701248" behindDoc="0" locked="0" layoutInCell="1" allowOverlap="1" wp14:anchorId="32C87485" wp14:editId="47ED75D2">
-            <wp:simplePos x="0" y="0"/>
-            <wp:positionH relativeFrom="column">
-              <wp:posOffset>-181610</wp:posOffset>
-            </wp:positionH>
-            <wp:positionV relativeFrom="paragraph">
-              <wp:posOffset>164719</wp:posOffset>
-            </wp:positionV>
-            <wp:extent cx="3599543" cy="472248"/>
-            <wp:effectExtent l="0" t="0" r="0" b="0"/>
-            <wp:wrapNone/>
-            <wp:docPr id="50" name="Picture 50" descr="A picture containing antenna&#10;&#10;Description automatically generated"/>
-            <wp:cNvGraphicFramePr>
-              <a:graphicFrameLocks xmlns:a="http://schemas.openxmlformats.org/drawingml/2006/main" noChangeAspect="1"/>
-            </wp:cNvGraphicFramePr>
-            <a:graphic xmlns:a="http://schemas.openxmlformats.org/drawingml/2006/main">
-              <a:graphicData uri="http://schemas.openxmlformats.org/drawingml/2006/picture">
-                <pic:pic xmlns:pic="http://schemas.openxmlformats.org/drawingml/2006/picture">
-                  <pic:nvPicPr>
-                    <pic:cNvPr id="50" name="Picture 50" descr="A picture containing antenna&#10;&#10;Description automatically generated"/>
+                    <pic:cNvPr id="66" name="Picture 66" descr="Diagram&#10;&#10;Description automatically generated"/>
                     <pic:cNvPicPr/>
                   </pic:nvPicPr>
                   <pic:blipFill>
@@ -2880,7 +2481,7 @@
                   <pic:spPr>
                     <a:xfrm>
                       <a:off x="0" y="0"/>
-                      <a:ext cx="3599543" cy="472248"/>
+                      <a:ext cx="3449320" cy="472440"/>
                     </a:xfrm>
                     <a:prstGeom prst="rect">
                       <a:avLst/>
@@ -2900,12 +2501,558 @@
       </w:r>
       <w:r>
         <w:rPr>
+          <w:b/>
+          <w:bCs/>
+          <w:color w:val="1044EE"/>
+          <w:sz w:val="21"/>
+          <w:szCs w:val="21"/>
+        </w:rPr>
+        <w:t xml:space="preserve"> </w:t>
+      </w:r>
+      <w:r>
+        <w:rPr>
+          <w:b/>
+          <w:bCs/>
+          <w:color w:val="1044EE"/>
+          <w:sz w:val="21"/>
+          <w:szCs w:val="21"/>
+        </w:rPr>
+        <w:t xml:space="preserve"> </w:t>
+      </w:r>
+      <w:r>
+        <w:rPr>
+          <w:b/>
+          <w:bCs/>
+          <w:color w:val="1044EE"/>
+          <w:sz w:val="21"/>
+          <w:szCs w:val="21"/>
+        </w:rPr>
+        <w:t>TGG</w:t>
+      </w:r>
+      <w:r>
+        <w:rPr>
+          <w:b/>
+          <w:bCs/>
+          <w:color w:val="1044EE"/>
+          <w:sz w:val="21"/>
+          <w:szCs w:val="21"/>
+          <w:highlight w:val="yellow"/>
+        </w:rPr>
+        <w:t>GAC</w:t>
+      </w:r>
+      <w:r>
+        <w:rPr>
+          <w:b/>
+          <w:bCs/>
+          <w:color w:val="1044EE"/>
+          <w:sz w:val="21"/>
+          <w:szCs w:val="21"/>
+        </w:rPr>
+        <w:t>ATC</w:t>
+      </w:r>
+      <w:r>
+        <w:rPr>
+          <w:b/>
+          <w:bCs/>
+          <w:color w:val="1044EE"/>
+          <w:sz w:val="21"/>
+          <w:szCs w:val="21"/>
+          <w:highlight w:val="yellow"/>
+        </w:rPr>
+        <w:t>ATT</w:t>
+      </w:r>
+      <w:r>
+        <w:rPr>
+          <w:b/>
+          <w:bCs/>
+          <w:color w:val="1044EE"/>
+          <w:sz w:val="21"/>
+          <w:szCs w:val="21"/>
+        </w:rPr>
+        <w:t xml:space="preserve"> </w:t>
+      </w:r>
+      <w:r>
+        <w:rPr>
+          <w:b/>
+          <w:bCs/>
+          <w:color w:val="1044EE"/>
+          <w:sz w:val="21"/>
+          <w:szCs w:val="21"/>
+        </w:rPr>
+        <w:t>AAT</w:t>
+      </w:r>
+      <w:r>
+        <w:rPr>
+          <w:b/>
+          <w:bCs/>
+          <w:color w:val="1044EE"/>
+          <w:sz w:val="21"/>
+          <w:szCs w:val="21"/>
+          <w:highlight w:val="yellow"/>
+        </w:rPr>
+        <w:t>GAT</w:t>
+      </w:r>
+      <w:r>
+        <w:rPr>
+          <w:b/>
+          <w:bCs/>
+          <w:color w:val="1044EE"/>
+          <w:sz w:val="21"/>
+          <w:szCs w:val="21"/>
+        </w:rPr>
+        <w:t>GAG</w:t>
+      </w:r>
+      <w:r>
+        <w:rPr>
+          <w:b/>
+          <w:bCs/>
+          <w:color w:val="1044EE"/>
+          <w:sz w:val="11"/>
+          <w:szCs w:val="11"/>
+        </w:rPr>
+        <w:t xml:space="preserve"> </w:t>
+      </w:r>
+      <w:r>
+        <w:rPr>
+          <w:b/>
+          <w:bCs/>
+          <w:color w:val="1044EE"/>
+          <w:sz w:val="11"/>
+          <w:szCs w:val="11"/>
+        </w:rPr>
+        <w:t xml:space="preserve"> </w:t>
+      </w:r>
+      <w:r>
+        <w:rPr>
+          <w:rStyle w:val="adorn"/>
+          <w:b/>
+          <w:bCs/>
+          <w:color w:val="AAAAAA"/>
+          <w:sz w:val="21"/>
+          <w:szCs w:val="21"/>
+        </w:rPr>
+        <w:t>g</w:t>
+      </w:r>
+      <w:r>
+        <w:rPr>
+          <w:rStyle w:val="adorn"/>
+          <w:b/>
+          <w:bCs/>
+          <w:color w:val="AAAAAA"/>
+          <w:sz w:val="21"/>
+          <w:szCs w:val="21"/>
+        </w:rPr>
+        <w:t xml:space="preserve">  </w:t>
+      </w:r>
+      <w:r>
+        <w:rPr>
+          <w:rStyle w:val="adorn"/>
+          <w:b/>
+          <w:bCs/>
+          <w:color w:val="AAAAAA"/>
+          <w:sz w:val="21"/>
+          <w:szCs w:val="21"/>
+        </w:rPr>
+        <w:t xml:space="preserve"> </w:t>
+      </w:r>
+      <w:r>
+        <w:rPr>
+          <w:rStyle w:val="adorn"/>
+          <w:b/>
+          <w:bCs/>
+          <w:color w:val="AAAAAA"/>
+          <w:sz w:val="21"/>
+          <w:szCs w:val="21"/>
+        </w:rPr>
+        <w:t>t</w:t>
+      </w:r>
+      <w:r>
+        <w:rPr>
+          <w:rStyle w:val="adorn"/>
+          <w:b/>
+          <w:bCs/>
+          <w:color w:val="AAAAAA"/>
+          <w:sz w:val="21"/>
+          <w:szCs w:val="21"/>
+        </w:rPr>
+        <w:t xml:space="preserve">  </w:t>
+      </w:r>
+      <w:r>
+        <w:rPr>
+          <w:rStyle w:val="adorn"/>
+          <w:b/>
+          <w:bCs/>
+          <w:color w:val="AAAAAA"/>
+          <w:sz w:val="21"/>
+          <w:szCs w:val="21"/>
+        </w:rPr>
+        <w:t>a</w:t>
+      </w:r>
+      <w:r>
+        <w:rPr>
+          <w:rStyle w:val="adorn"/>
+          <w:b/>
+          <w:bCs/>
+          <w:color w:val="AAAAAA"/>
+          <w:sz w:val="21"/>
+          <w:szCs w:val="21"/>
+        </w:rPr>
+        <w:t xml:space="preserve">  </w:t>
+      </w:r>
+      <w:r>
+        <w:rPr>
+          <w:rStyle w:val="adorn"/>
+          <w:b/>
+          <w:bCs/>
+          <w:color w:val="AAAAAA"/>
+          <w:sz w:val="21"/>
+          <w:szCs w:val="21"/>
+        </w:rPr>
+        <w:t>t</w:t>
+      </w:r>
+      <w:r>
+        <w:rPr>
+          <w:rStyle w:val="adorn"/>
+          <w:b/>
+          <w:bCs/>
+          <w:color w:val="AAAAAA"/>
+          <w:sz w:val="21"/>
+          <w:szCs w:val="21"/>
+        </w:rPr>
+        <w:t xml:space="preserve">  </w:t>
+      </w:r>
+      <w:r>
+        <w:rPr>
+          <w:rStyle w:val="adorn"/>
+          <w:b/>
+          <w:bCs/>
+          <w:color w:val="AAAAAA"/>
+          <w:sz w:val="21"/>
+          <w:szCs w:val="21"/>
+        </w:rPr>
+        <w:t>t</w:t>
+      </w:r>
+    </w:p>
+    <w:p>
+      <w:pPr>
+        <w:rPr>
+          <w:rFonts w:ascii="Courier New" w:hAnsi="Courier New" w:cs="Courier New"/>
+        </w:rPr>
+      </w:pPr>
+    </w:p>
+    <w:p>
+      <w:pPr>
+        <w:rPr>
+          <w:rFonts w:ascii="Courier New" w:hAnsi="Courier New" w:cs="Courier New"/>
+        </w:rPr>
+      </w:pPr>
+    </w:p>
+    <w:p>
+      <w:pPr>
+        <w:rPr>
+          <w:rFonts w:ascii="Courier New" w:hAnsi="Courier New" w:cs="Courier New"/>
+        </w:rPr>
+      </w:pPr>
+    </w:p>
+    <w:p>
+      <w:pPr>
+        <w:rPr>
+          <w:rFonts w:ascii="Courier New" w:hAnsi="Courier New" w:cs="Courier New"/>
+        </w:rPr>
+      </w:pPr>
+    </w:p>
+    <w:p>
+      <w:pPr>
+        <w:rPr>
+          <w:rFonts w:ascii="Courier New" w:hAnsi="Courier New" w:cs="Courier New"/>
+        </w:rPr>
+      </w:pPr>
+    </w:p>
+    <w:p>
+      <w:pPr>
+        <w:rPr>
+          <w:rFonts w:ascii="Courier New" w:hAnsi="Courier New" w:cs="Courier New"/>
+        </w:rPr>
+      </w:pPr>
+      <w:r>
+        <w:rPr>
+          <w:rFonts w:ascii="Courier New" w:hAnsi="Courier New" w:cs="Courier New"/>
+        </w:rPr>
+        <w:t>End of translation danio rerio:</w:t>
+      </w:r>
+    </w:p>
+    <w:p>
+      <w:pPr>
+        <w:rPr>
           <w:rStyle w:val="adorn"/>
           <w:rFonts w:ascii="Courier New" w:hAnsi="Courier New" w:cs="Courier New"/>
           <w:color w:val="1044EE"/>
           <w:sz w:val="19"/>
           <w:szCs w:val="19"/>
         </w:rPr>
+      </w:pPr>
+      <w:r>
+        <w:rPr>
+          <w:rFonts w:ascii="Courier New" w:hAnsi="Courier New" w:cs="Courier New"/>
+        </w:rPr>
+        <w:t xml:space="preserve"> </w:t>
+      </w:r>
+    </w:p>
+    <w:p>
+      <w:pPr>
+        <w:rPr>
+          <w:rStyle w:val="adorn"/>
+          <w:rFonts w:ascii="Courier New" w:hAnsi="Courier New" w:cs="Courier New"/>
+          <w:b/>
+          <w:bCs/>
+          <w:color w:val="CD6839"/>
+          <w:sz w:val="21"/>
+          <w:szCs w:val="21"/>
+        </w:rPr>
+      </w:pPr>
+      <w:r>
+        <w:rPr>
+          <w:rFonts w:ascii="Courier New" w:hAnsi="Courier New" w:cs="Courier New"/>
+          <w:sz w:val="32"/>
+          <w:szCs w:val="32"/>
+        </w:rPr>
+        <w:drawing>
+          <wp:anchor distT="0" distB="0" distL="114300" distR="114300" simplePos="0" relativeHeight="251712512" behindDoc="0" locked="0" layoutInCell="1" allowOverlap="1" wp14:anchorId="22C99BE3" wp14:editId="2BE69100">
+            <wp:simplePos x="0" y="0"/>
+            <wp:positionH relativeFrom="column">
+              <wp:posOffset>-291229</wp:posOffset>
+            </wp:positionH>
+            <wp:positionV relativeFrom="paragraph">
+              <wp:posOffset>118110</wp:posOffset>
+            </wp:positionV>
+            <wp:extent cx="3698060" cy="463443"/>
+            <wp:effectExtent l="0" t="0" r="0" b="0"/>
+            <wp:wrapNone/>
+            <wp:docPr id="67" name="Picture 67"/>
+            <wp:cNvGraphicFramePr>
+              <a:graphicFrameLocks xmlns:a="http://schemas.openxmlformats.org/drawingml/2006/main" noChangeAspect="1"/>
+            </wp:cNvGraphicFramePr>
+            <a:graphic xmlns:a="http://schemas.openxmlformats.org/drawingml/2006/main">
+              <a:graphicData uri="http://schemas.openxmlformats.org/drawingml/2006/picture">
+                <pic:pic xmlns:pic="http://schemas.openxmlformats.org/drawingml/2006/picture">
+                  <pic:nvPicPr>
+                    <pic:cNvPr id="1" name=""/>
+                    <pic:cNvPicPr/>
+                  </pic:nvPicPr>
+                  <pic:blipFill>
+                    <a:blip r:embed="rId13" cstate="print">
+                      <a:extLst>
+                        <a:ext uri="{28A0092B-C50C-407E-A947-70E740481C1C}">
+                          <a14:useLocalDpi xmlns:a14="http://schemas.microsoft.com/office/drawing/2010/main" val="0"/>
+                        </a:ext>
+                      </a:extLst>
+                    </a:blip>
+                    <a:stretch>
+                      <a:fillRect/>
+                    </a:stretch>
+                  </pic:blipFill>
+                  <pic:spPr>
+                    <a:xfrm>
+                      <a:off x="0" y="0"/>
+                      <a:ext cx="3698060" cy="463443"/>
+                    </a:xfrm>
+                    <a:prstGeom prst="rect">
+                      <a:avLst/>
+                    </a:prstGeom>
+                  </pic:spPr>
+                </pic:pic>
+              </a:graphicData>
+            </a:graphic>
+            <wp14:sizeRelH relativeFrom="page">
+              <wp14:pctWidth>0</wp14:pctWidth>
+            </wp14:sizeRelH>
+            <wp14:sizeRelV relativeFrom="page">
+              <wp14:pctHeight>0</wp14:pctHeight>
+            </wp14:sizeRelV>
+          </wp:anchor>
+        </w:drawing>
+      </w:r>
+      <w:r>
+        <w:rPr>
+          <w:rStyle w:val="adorn"/>
+          <w:rFonts w:ascii="Courier New" w:hAnsi="Courier New" w:cs="Courier New"/>
+          <w:color w:val="1044EE"/>
+          <w:sz w:val="19"/>
+          <w:szCs w:val="19"/>
+        </w:rPr>
+        <w:t xml:space="preserve"> </w:t>
+      </w:r>
+      <w:r>
+        <w:rPr>
+          <w:rStyle w:val="adorn"/>
+          <w:rFonts w:ascii="Courier New" w:hAnsi="Courier New" w:cs="Courier New"/>
+          <w:b/>
+          <w:bCs/>
+          <w:color w:val="1044EE"/>
+          <w:sz w:val="21"/>
+          <w:szCs w:val="21"/>
+          <w:highlight w:val="yellow"/>
+        </w:rPr>
+        <w:t>GAC</w:t>
+      </w:r>
+      <w:r>
+        <w:rPr>
+          <w:rStyle w:val="adorn"/>
+          <w:rFonts w:ascii="Courier New" w:hAnsi="Courier New" w:cs="Courier New"/>
+          <w:b/>
+          <w:bCs/>
+          <w:color w:val="1044EE"/>
+          <w:sz w:val="21"/>
+          <w:szCs w:val="21"/>
+        </w:rPr>
+        <w:t>GAA</w:t>
+      </w:r>
+      <w:r>
+        <w:rPr>
+          <w:rStyle w:val="adorn"/>
+          <w:rFonts w:ascii="Courier New" w:hAnsi="Courier New" w:cs="Courier New"/>
+          <w:b/>
+          <w:bCs/>
+          <w:color w:val="1044EE"/>
+          <w:sz w:val="21"/>
+          <w:szCs w:val="21"/>
+          <w:highlight w:val="yellow"/>
+        </w:rPr>
+        <w:t>GGA</w:t>
+      </w:r>
+      <w:r>
+        <w:rPr>
+          <w:rStyle w:val="adorn"/>
+          <w:rFonts w:ascii="Courier New" w:hAnsi="Courier New" w:cs="Courier New"/>
+          <w:b/>
+          <w:bCs/>
+          <w:color w:val="1044EE"/>
+          <w:sz w:val="21"/>
+          <w:szCs w:val="21"/>
+        </w:rPr>
+        <w:t>AGA</w:t>
+      </w:r>
+      <w:r>
+        <w:rPr>
+          <w:rStyle w:val="adorn"/>
+          <w:rFonts w:ascii="Courier New" w:hAnsi="Courier New" w:cs="Courier New"/>
+          <w:b/>
+          <w:bCs/>
+          <w:color w:val="1044EE"/>
+          <w:sz w:val="21"/>
+          <w:szCs w:val="21"/>
+        </w:rPr>
+        <w:t xml:space="preserve"> </w:t>
+      </w:r>
+      <w:r>
+        <w:rPr>
+          <w:rStyle w:val="adorn"/>
+          <w:rFonts w:ascii="Courier New" w:hAnsi="Courier New" w:cs="Courier New"/>
+          <w:b/>
+          <w:bCs/>
+          <w:color w:val="1044EE"/>
+          <w:sz w:val="21"/>
+          <w:szCs w:val="21"/>
+        </w:rPr>
+        <w:t xml:space="preserve"> </w:t>
+      </w:r>
+      <w:r>
+        <w:rPr>
+          <w:rStyle w:val="adorn"/>
+          <w:rFonts w:ascii="Courier New" w:hAnsi="Courier New" w:cs="Courier New"/>
+          <w:b/>
+          <w:bCs/>
+          <w:color w:val="1044EE"/>
+          <w:sz w:val="21"/>
+          <w:szCs w:val="21"/>
+          <w:highlight w:val="yellow"/>
+        </w:rPr>
+        <w:t>AGC</w:t>
+      </w:r>
+      <w:r>
+        <w:rPr>
+          <w:rStyle w:val="adorn"/>
+          <w:rFonts w:ascii="Courier New" w:hAnsi="Courier New" w:cs="Courier New"/>
+          <w:b/>
+          <w:bCs/>
+          <w:color w:val="1044EE"/>
+          <w:sz w:val="21"/>
+          <w:szCs w:val="21"/>
+        </w:rPr>
+        <w:t>GAC</w:t>
+      </w:r>
+      <w:r>
+        <w:rPr>
+          <w:rStyle w:val="adorn"/>
+          <w:rFonts w:ascii="Courier New" w:hAnsi="Courier New" w:cs="Courier New"/>
+          <w:b/>
+          <w:bCs/>
+          <w:color w:val="1044EE"/>
+          <w:sz w:val="21"/>
+          <w:szCs w:val="21"/>
+          <w:highlight w:val="yellow"/>
+        </w:rPr>
+        <w:t>TCT</w:t>
+      </w:r>
+      <w:r>
+        <w:rPr>
+          <w:rStyle w:val="adorn"/>
+          <w:rFonts w:ascii="Courier New" w:hAnsi="Courier New" w:cs="Courier New"/>
+          <w:b/>
+          <w:bCs/>
+          <w:color w:val="1044EE"/>
+          <w:sz w:val="21"/>
+          <w:szCs w:val="21"/>
+        </w:rPr>
+        <w:t>GAT</w:t>
+      </w:r>
+      <w:r>
+        <w:rPr>
+          <w:rStyle w:val="adorn"/>
+          <w:rFonts w:ascii="Courier New" w:hAnsi="Courier New" w:cs="Courier New"/>
+          <w:b/>
+          <w:bCs/>
+          <w:color w:val="1044EE"/>
+          <w:sz w:val="21"/>
+          <w:szCs w:val="21"/>
+        </w:rPr>
+        <w:t xml:space="preserve"> </w:t>
+      </w:r>
+      <w:r>
+        <w:rPr>
+          <w:rStyle w:val="adorn"/>
+          <w:rFonts w:ascii="Courier New" w:hAnsi="Courier New" w:cs="Courier New"/>
+          <w:b/>
+          <w:bCs/>
+          <w:color w:val="1044EE"/>
+          <w:sz w:val="21"/>
+          <w:szCs w:val="21"/>
+          <w:highlight w:val="yellow"/>
+        </w:rPr>
+        <w:t>TAA</w:t>
+      </w:r>
+      <w:r>
+        <w:rPr>
+          <w:rStyle w:val="adorn"/>
+          <w:rFonts w:ascii="Courier New" w:hAnsi="Courier New" w:cs="Courier New"/>
+          <w:b/>
+          <w:bCs/>
+          <w:color w:val="CD6839"/>
+          <w:sz w:val="21"/>
+          <w:szCs w:val="21"/>
+        </w:rPr>
+        <w:t>GG</w:t>
+      </w:r>
+      <w:r>
+        <w:rPr>
+          <w:rStyle w:val="adorn"/>
+          <w:rFonts w:ascii="Courier New" w:hAnsi="Courier New" w:cs="Courier New"/>
+          <w:b/>
+          <w:bCs/>
+          <w:color w:val="CD6839"/>
+          <w:sz w:val="21"/>
+          <w:szCs w:val="21"/>
+        </w:rPr>
         <w:t xml:space="preserve">  </w:t>
       </w:r>
       <w:r>
@@ -2914,12 +3061,11 @@
           <w:rFonts w:ascii="Courier New" w:hAnsi="Courier New" w:cs="Courier New"/>
           <w:b/>
           <w:bCs/>
-          <w:color w:val="1044EE"/>
-          <w:sz w:val="21"/>
-          <w:szCs w:val="21"/>
-          <w:highlight w:val="yellow"/>
-        </w:rPr>
-        <w:t>GAC</w:t>
+          <w:color w:val="CD6839"/>
+          <w:sz w:val="21"/>
+          <w:szCs w:val="21"/>
+        </w:rPr>
+        <w:t>T</w:t>
       </w:r>
       <w:r>
         <w:rPr>
@@ -2927,11 +3073,11 @@
           <w:rFonts w:ascii="Courier New" w:hAnsi="Courier New" w:cs="Courier New"/>
           <w:b/>
           <w:bCs/>
-          <w:color w:val="1044EE"/>
-          <w:sz w:val="21"/>
-          <w:szCs w:val="21"/>
-        </w:rPr>
-        <w:t>GAA</w:t>
+          <w:color w:val="CD6839"/>
+          <w:sz w:val="21"/>
+          <w:szCs w:val="21"/>
+        </w:rPr>
+        <w:t xml:space="preserve"> </w:t>
       </w:r>
       <w:r>
         <w:rPr>
@@ -2939,12 +3085,11 @@
           <w:rFonts w:ascii="Courier New" w:hAnsi="Courier New" w:cs="Courier New"/>
           <w:b/>
           <w:bCs/>
-          <w:color w:val="1044EE"/>
-          <w:sz w:val="21"/>
-          <w:szCs w:val="21"/>
-          <w:highlight w:val="yellow"/>
-        </w:rPr>
-        <w:t>GGA</w:t>
+          <w:color w:val="CD6839"/>
+          <w:sz w:val="21"/>
+          <w:szCs w:val="21"/>
+        </w:rPr>
+        <w:t>G</w:t>
       </w:r>
       <w:r>
         <w:rPr>
@@ -2952,11 +3097,11 @@
           <w:rFonts w:ascii="Courier New" w:hAnsi="Courier New" w:cs="Courier New"/>
           <w:b/>
           <w:bCs/>
-          <w:color w:val="1044EE"/>
-          <w:sz w:val="21"/>
-          <w:szCs w:val="21"/>
-        </w:rPr>
-        <w:t>AGA</w:t>
+          <w:color w:val="CD6839"/>
+          <w:sz w:val="21"/>
+          <w:szCs w:val="21"/>
+        </w:rPr>
+        <w:t xml:space="preserve"> </w:t>
       </w:r>
       <w:r>
         <w:rPr>
@@ -2964,11 +3109,11 @@
           <w:rFonts w:ascii="Courier New" w:hAnsi="Courier New" w:cs="Courier New"/>
           <w:b/>
           <w:bCs/>
-          <w:color w:val="1044EE"/>
-          <w:sz w:val="21"/>
-          <w:szCs w:val="21"/>
-        </w:rPr>
-        <w:t xml:space="preserve"> </w:t>
+          <w:color w:val="CD6839"/>
+          <w:sz w:val="21"/>
+          <w:szCs w:val="21"/>
+        </w:rPr>
+        <w:t>A</w:t>
       </w:r>
       <w:r>
         <w:rPr>
@@ -2976,7 +3121,7 @@
           <w:rFonts w:ascii="Courier New" w:hAnsi="Courier New" w:cs="Courier New"/>
           <w:b/>
           <w:bCs/>
-          <w:color w:val="1044EE"/>
+          <w:color w:val="CD6839"/>
           <w:sz w:val="21"/>
           <w:szCs w:val="21"/>
         </w:rPr>
@@ -2988,171 +3133,44 @@
           <w:rFonts w:ascii="Courier New" w:hAnsi="Courier New" w:cs="Courier New"/>
           <w:b/>
           <w:bCs/>
-          <w:color w:val="1044EE"/>
-          <w:sz w:val="21"/>
-          <w:szCs w:val="21"/>
-          <w:highlight w:val="yellow"/>
-        </w:rPr>
-        <w:t>AGC</w:t>
-      </w:r>
-      <w:r>
+          <w:color w:val="CD6839"/>
+          <w:sz w:val="21"/>
+          <w:szCs w:val="21"/>
+        </w:rPr>
+        <w:t>T</w:t>
+      </w:r>
+    </w:p>
+    <w:p>
+      <w:pPr>
+        <w:rPr>
+          <w:rFonts w:ascii="Courier New" w:hAnsi="Courier New" w:cs="Courier New"/>
+          <w:sz w:val="32"/>
+          <w:szCs w:val="32"/>
+        </w:rPr>
+      </w:pPr>
+    </w:p>
+    <w:p>
+      <w:pPr>
         <w:rPr>
           <w:rStyle w:val="adorn"/>
           <w:rFonts w:ascii="Courier New" w:hAnsi="Courier New" w:cs="Courier New"/>
           <w:b/>
           <w:bCs/>
-          <w:color w:val="1044EE"/>
-          <w:sz w:val="21"/>
-          <w:szCs w:val="21"/>
-        </w:rPr>
-        <w:t>GAC</w:t>
-      </w:r>
-      <w:r>
-        <w:rPr>
-          <w:rStyle w:val="adorn"/>
-          <w:rFonts w:ascii="Courier New" w:hAnsi="Courier New" w:cs="Courier New"/>
-          <w:b/>
-          <w:bCs/>
-          <w:color w:val="1044EE"/>
-          <w:sz w:val="21"/>
-          <w:szCs w:val="21"/>
-          <w:highlight w:val="yellow"/>
-        </w:rPr>
-        <w:t>TCT</w:t>
-      </w:r>
-      <w:r>
-        <w:rPr>
-          <w:rStyle w:val="adorn"/>
-          <w:rFonts w:ascii="Courier New" w:hAnsi="Courier New" w:cs="Courier New"/>
-          <w:b/>
-          <w:bCs/>
-          <w:color w:val="1044EE"/>
-          <w:sz w:val="21"/>
-          <w:szCs w:val="21"/>
-        </w:rPr>
-        <w:t>GAT</w:t>
-      </w:r>
-      <w:r>
-        <w:rPr>
-          <w:rStyle w:val="adorn"/>
-          <w:rFonts w:ascii="Courier New" w:hAnsi="Courier New" w:cs="Courier New"/>
-          <w:b/>
-          <w:bCs/>
-          <w:color w:val="1044EE"/>
-          <w:sz w:val="21"/>
-          <w:szCs w:val="21"/>
-          <w:highlight w:val="yellow"/>
-        </w:rPr>
-        <w:t>TAA</w:t>
-      </w:r>
-      <w:r>
-        <w:rPr>
-          <w:rStyle w:val="adorn"/>
-          <w:rFonts w:ascii="Courier New" w:hAnsi="Courier New" w:cs="Courier New"/>
-          <w:b/>
-          <w:bCs/>
           <w:color w:val="CD6839"/>
           <w:sz w:val="21"/>
           <w:szCs w:val="21"/>
         </w:rPr>
-        <w:t>GG</w:t>
-      </w:r>
-      <w:r>
-        <w:rPr>
-          <w:rStyle w:val="adorn"/>
-          <w:rFonts w:ascii="Courier New" w:hAnsi="Courier New" w:cs="Courier New"/>
-          <w:b/>
-          <w:bCs/>
-          <w:color w:val="CD6839"/>
-          <w:sz w:val="21"/>
-          <w:szCs w:val="21"/>
-        </w:rPr>
-        <w:t xml:space="preserve">  </w:t>
-      </w:r>
-      <w:r>
-        <w:rPr>
-          <w:rStyle w:val="adorn"/>
-          <w:rFonts w:ascii="Courier New" w:hAnsi="Courier New" w:cs="Courier New"/>
-          <w:b/>
-          <w:bCs/>
-          <w:color w:val="CD6839"/>
-          <w:sz w:val="21"/>
-          <w:szCs w:val="21"/>
-        </w:rPr>
-        <w:t>T</w:t>
-      </w:r>
-      <w:r>
-        <w:rPr>
-          <w:rStyle w:val="adorn"/>
-          <w:rFonts w:ascii="Courier New" w:hAnsi="Courier New" w:cs="Courier New"/>
-          <w:b/>
-          <w:bCs/>
-          <w:color w:val="CD6839"/>
-          <w:sz w:val="21"/>
-          <w:szCs w:val="21"/>
-        </w:rPr>
-        <w:t xml:space="preserve"> </w:t>
-      </w:r>
-      <w:r>
-        <w:rPr>
-          <w:rStyle w:val="adorn"/>
-          <w:rFonts w:ascii="Courier New" w:hAnsi="Courier New" w:cs="Courier New"/>
-          <w:b/>
-          <w:bCs/>
-          <w:color w:val="CD6839"/>
-          <w:sz w:val="21"/>
-          <w:szCs w:val="21"/>
-        </w:rPr>
-        <w:t>G</w:t>
-      </w:r>
-      <w:r>
-        <w:rPr>
-          <w:rStyle w:val="adorn"/>
-          <w:rFonts w:ascii="Courier New" w:hAnsi="Courier New" w:cs="Courier New"/>
-          <w:b/>
-          <w:bCs/>
-          <w:color w:val="CD6839"/>
-          <w:sz w:val="21"/>
-          <w:szCs w:val="21"/>
-        </w:rPr>
-        <w:t xml:space="preserve"> </w:t>
-      </w:r>
-      <w:r>
-        <w:rPr>
-          <w:rStyle w:val="adorn"/>
-          <w:rFonts w:ascii="Courier New" w:hAnsi="Courier New" w:cs="Courier New"/>
-          <w:b/>
-          <w:bCs/>
-          <w:color w:val="CD6839"/>
-          <w:sz w:val="21"/>
-          <w:szCs w:val="21"/>
-        </w:rPr>
-        <w:t>A</w:t>
-      </w:r>
-      <w:r>
-        <w:rPr>
-          <w:rStyle w:val="adorn"/>
-          <w:rFonts w:ascii="Courier New" w:hAnsi="Courier New" w:cs="Courier New"/>
-          <w:b/>
-          <w:bCs/>
-          <w:color w:val="CD6839"/>
-          <w:sz w:val="21"/>
-          <w:szCs w:val="21"/>
-        </w:rPr>
-        <w:t xml:space="preserve"> </w:t>
-      </w:r>
-      <w:r>
-        <w:rPr>
-          <w:rStyle w:val="adorn"/>
-          <w:rFonts w:ascii="Courier New" w:hAnsi="Courier New" w:cs="Courier New"/>
-          <w:b/>
-          <w:bCs/>
-          <w:color w:val="CD6839"/>
-          <w:sz w:val="21"/>
-          <w:szCs w:val="21"/>
-        </w:rPr>
-        <w:t>T</w:t>
-      </w:r>
+      </w:pPr>
+    </w:p>
+    <w:p>
+      <w:pPr>
+        <w:jc w:val="center"/>
+        <w:rPr>
+          <w:rFonts w:ascii="Courier New" w:hAnsi="Courier New" w:cs="Courier New"/>
+          <w:sz w:val="32"/>
+          <w:szCs w:val="32"/>
+        </w:rPr>
+      </w:pPr>
     </w:p>
     <w:sectPr>
       <w:pgSz w:w="12240" w:h="15840"/>
@@ -4045,4 +4063,16 @@
     </a:ext>
   </a:extLst>
 </a:theme>
+</file>
+
+<file path=customXml/item1.xml><?xml version="1.0" encoding="utf-8"?>
+<b:Sources xmlns:b="http://schemas.openxmlformats.org/officeDocument/2006/bibliography" xmlns="http://schemas.openxmlformats.org/officeDocument/2006/bibliography" SelectedStyle="/APASixthEditionOfficeOnline.xsl" StyleName="APA" Version="6"/>
+</file>
+
+<file path=customXml/itemProps1.xml><?xml version="1.0" encoding="utf-8"?>
+<ds:datastoreItem xmlns:ds="http://schemas.openxmlformats.org/officeDocument/2006/customXml" ds:itemID="{3F958BDD-A69B-7241-83C0-B78032459BC5}">
+  <ds:schemaRefs>
+    <ds:schemaRef ds:uri="http://schemas.openxmlformats.org/officeDocument/2006/bibliography"/>
+  </ds:schemaRefs>
+</ds:datastoreItem>
 </file>
</xml_diff>

<commit_message>
fix all figures and citations, all edits incorporated, now need to read over
</commit_message>
<xml_diff>
--- a/ICCC-author-kit/figures.docx
+++ b/ICCC-author-kit/figures.docx
@@ -300,6 +300,7 @@
       <w:r>
         <w:rPr>
           <w:rFonts w:ascii="Courier New" w:hAnsi="Courier New" w:cs="Courier New"/>
+          <w:noProof/>
         </w:rPr>
         <w:drawing>
           <wp:inline distT="0" distB="0" distL="0" distR="0" wp14:anchorId="09F63D51" wp14:editId="60595045">
@@ -541,7 +542,7 @@
           <w:szCs w:val="21"/>
           <w:lang w:bidi="he-IL"/>
         </w:rPr>
-        <w:t>C</w:t>
+        <w:t>C A</w:t>
       </w:r>
       <w:r>
         <w:rPr>
@@ -589,7 +590,7 @@
           <w:szCs w:val="21"/>
           <w:lang w:bidi="he-IL"/>
         </w:rPr>
-        <w:t>A</w:t>
+        <w:t xml:space="preserve">A </w:t>
       </w:r>
       <w:r>
         <w:rPr>
@@ -613,7 +614,115 @@
           <w:szCs w:val="21"/>
           <w:lang w:bidi="he-IL"/>
         </w:rPr>
-        <w:t>A</w:t>
+        <w:t xml:space="preserve">G  </w:t>
+      </w:r>
+      <w:r>
+        <w:rPr>
+          <w:rFonts w:ascii="Courier New" w:hAnsi="Courier New" w:cs="Courier New"/>
+          <w:b/>
+          <w:bCs/>
+          <w:color w:val="AAAAAA"/>
+          <w:sz w:val="21"/>
+          <w:szCs w:val="21"/>
+          <w:lang w:bidi="he-IL"/>
+        </w:rPr>
+        <w:t xml:space="preserve">g t a   </w:t>
+      </w:r>
+      <w:r>
+        <w:rPr>
+          <w:rFonts w:ascii="Courier New" w:hAnsi="Courier New" w:cs="Courier New"/>
+          <w:b/>
+          <w:bCs/>
+          <w:color w:val="AAAAAA"/>
+          <w:sz w:val="21"/>
+          <w:szCs w:val="21"/>
+          <w:lang w:bidi="he-IL"/>
+        </w:rPr>
+        <w:t xml:space="preserve"> </w:t>
+      </w:r>
+      <w:r>
+        <w:rPr>
+          <w:rFonts w:ascii="Courier New" w:hAnsi="Courier New" w:cs="Courier New"/>
+          <w:b/>
+          <w:bCs/>
+          <w:color w:val="AAAAAA"/>
+          <w:sz w:val="21"/>
+          <w:szCs w:val="21"/>
+          <w:lang w:bidi="he-IL"/>
+        </w:rPr>
+        <w:t xml:space="preserve">a c a a          </w:t>
+      </w:r>
+      <w:r>
+        <w:rPr>
+          <w:rFonts w:ascii="Courier New" w:hAnsi="Courier New" w:cs="Courier New"/>
+          <w:b/>
+          <w:bCs/>
+          <w:color w:val="AAAAAA"/>
+          <w:sz w:val="21"/>
+          <w:szCs w:val="21"/>
+          <w:lang w:bidi="he-IL"/>
+        </w:rPr>
+        <w:t xml:space="preserve"> </w:t>
+      </w:r>
+      <w:r>
+        <w:rPr>
+          <w:rFonts w:ascii="Courier New" w:hAnsi="Courier New" w:cs="Courier New"/>
+          <w:b/>
+          <w:bCs/>
+          <w:color w:val="AAAAAA"/>
+          <w:sz w:val="21"/>
+          <w:szCs w:val="21"/>
+          <w:lang w:bidi="he-IL"/>
+        </w:rPr>
+        <w:t xml:space="preserve"> </w:t>
+      </w:r>
+      <w:r>
+        <w:rPr>
+          <w:rFonts w:ascii="Courier New" w:hAnsi="Courier New" w:cs="Courier New"/>
+          <w:b/>
+          <w:bCs/>
+          <w:color w:val="AAAAAA"/>
+          <w:sz w:val="21"/>
+          <w:szCs w:val="21"/>
+          <w:lang w:bidi="he-IL"/>
+        </w:rPr>
+        <w:t xml:space="preserve">t c a c  </w:t>
+      </w:r>
+      <w:r>
+        <w:rPr>
+          <w:rFonts w:ascii="Courier New" w:hAnsi="Courier New" w:cs="Courier New"/>
+          <w:b/>
+          <w:bCs/>
+          <w:color w:val="AAAAAA"/>
+          <w:sz w:val="21"/>
+          <w:szCs w:val="21"/>
+          <w:lang w:bidi="he-IL"/>
+        </w:rPr>
+        <w:t xml:space="preserve"> </w:t>
+      </w:r>
+      <w:r>
+        <w:rPr>
+          <w:rFonts w:ascii="Courier New" w:hAnsi="Courier New" w:cs="Courier New"/>
+          <w:b/>
+          <w:bCs/>
+          <w:color w:val="AAAAAA"/>
+          <w:sz w:val="21"/>
+          <w:szCs w:val="21"/>
+          <w:lang w:bidi="he-IL"/>
+        </w:rPr>
+        <w:t xml:space="preserve">a g </w:t>
+      </w:r>
+      <w:r>
+        <w:rPr>
+          <w:rFonts w:ascii="Courier New" w:hAnsi="Courier New" w:cs="Courier New"/>
+          <w:b/>
+          <w:bCs/>
+          <w:color w:val="AAAAAA"/>
+          <w:sz w:val="21"/>
+          <w:szCs w:val="21"/>
+          <w:lang w:bidi="he-IL"/>
+        </w:rPr>
+        <w:t xml:space="preserve"> </w:t>
       </w:r>
       <w:r>
         <w:rPr>
@@ -625,7 +734,7 @@
           <w:szCs w:val="21"/>
           <w:lang w:bidi="he-IL"/>
         </w:rPr>
-        <w:t xml:space="preserve"> </w:t>
+        <w:t xml:space="preserve">C A </w:t>
       </w:r>
       <w:r>
         <w:rPr>
@@ -644,438 +753,6 @@
           <w:rFonts w:ascii="Courier New" w:hAnsi="Courier New" w:cs="Courier New"/>
           <w:b/>
           <w:bCs/>
-          <w:color w:val="CD6839"/>
-          <w:sz w:val="21"/>
-          <w:szCs w:val="21"/>
-          <w:lang w:bidi="he-IL"/>
-        </w:rPr>
-        <w:t>G</w:t>
-      </w:r>
-      <w:r>
-        <w:rPr>
-          <w:rFonts w:ascii="Courier New" w:hAnsi="Courier New" w:cs="Courier New"/>
-          <w:b/>
-          <w:bCs/>
-          <w:color w:val="CD6839"/>
-          <w:sz w:val="21"/>
-          <w:szCs w:val="21"/>
-          <w:lang w:bidi="he-IL"/>
-        </w:rPr>
-        <w:t xml:space="preserve">  </w:t>
-      </w:r>
-      <w:r>
-        <w:rPr>
-          <w:rFonts w:ascii="Courier New" w:hAnsi="Courier New" w:cs="Courier New"/>
-          <w:b/>
-          <w:bCs/>
-          <w:color w:val="AAAAAA"/>
-          <w:sz w:val="21"/>
-          <w:szCs w:val="21"/>
-          <w:lang w:bidi="he-IL"/>
-        </w:rPr>
-        <w:t>g</w:t>
-      </w:r>
-      <w:r>
-        <w:rPr>
-          <w:rFonts w:ascii="Courier New" w:hAnsi="Courier New" w:cs="Courier New"/>
-          <w:b/>
-          <w:bCs/>
-          <w:color w:val="AAAAAA"/>
-          <w:sz w:val="21"/>
-          <w:szCs w:val="21"/>
-          <w:lang w:bidi="he-IL"/>
-        </w:rPr>
-        <w:t xml:space="preserve"> </w:t>
-      </w:r>
-      <w:r>
-        <w:rPr>
-          <w:rFonts w:ascii="Courier New" w:hAnsi="Courier New" w:cs="Courier New"/>
-          <w:b/>
-          <w:bCs/>
-          <w:color w:val="AAAAAA"/>
-          <w:sz w:val="21"/>
-          <w:szCs w:val="21"/>
-          <w:lang w:bidi="he-IL"/>
-        </w:rPr>
-        <w:t>t</w:t>
-      </w:r>
-      <w:r>
-        <w:rPr>
-          <w:rFonts w:ascii="Courier New" w:hAnsi="Courier New" w:cs="Courier New"/>
-          <w:b/>
-          <w:bCs/>
-          <w:color w:val="AAAAAA"/>
-          <w:sz w:val="21"/>
-          <w:szCs w:val="21"/>
-          <w:lang w:bidi="he-IL"/>
-        </w:rPr>
-        <w:t xml:space="preserve"> </w:t>
-      </w:r>
-      <w:r>
-        <w:rPr>
-          <w:rFonts w:ascii="Courier New" w:hAnsi="Courier New" w:cs="Courier New"/>
-          <w:b/>
-          <w:bCs/>
-          <w:color w:val="AAAAAA"/>
-          <w:sz w:val="21"/>
-          <w:szCs w:val="21"/>
-          <w:lang w:bidi="he-IL"/>
-        </w:rPr>
-        <w:t>a</w:t>
-      </w:r>
-      <w:r>
-        <w:rPr>
-          <w:rFonts w:ascii="Courier New" w:hAnsi="Courier New" w:cs="Courier New"/>
-          <w:b/>
-          <w:bCs/>
-          <w:color w:val="AAAAAA"/>
-          <w:sz w:val="21"/>
-          <w:szCs w:val="21"/>
-          <w:lang w:bidi="he-IL"/>
-        </w:rPr>
-        <w:t xml:space="preserve">   </w:t>
-      </w:r>
-      <w:r>
-        <w:rPr>
-          <w:rFonts w:ascii="Courier New" w:hAnsi="Courier New" w:cs="Courier New"/>
-          <w:b/>
-          <w:bCs/>
-          <w:color w:val="AAAAAA"/>
-          <w:sz w:val="21"/>
-          <w:szCs w:val="21"/>
-          <w:lang w:bidi="he-IL"/>
-        </w:rPr>
-        <w:t xml:space="preserve"> </w:t>
-      </w:r>
-      <w:r>
-        <w:rPr>
-          <w:rFonts w:ascii="Courier New" w:hAnsi="Courier New" w:cs="Courier New"/>
-          <w:b/>
-          <w:bCs/>
-          <w:color w:val="AAAAAA"/>
-          <w:sz w:val="21"/>
-          <w:szCs w:val="21"/>
-          <w:lang w:bidi="he-IL"/>
-        </w:rPr>
-        <w:t>a</w:t>
-      </w:r>
-      <w:r>
-        <w:rPr>
-          <w:rFonts w:ascii="Courier New" w:hAnsi="Courier New" w:cs="Courier New"/>
-          <w:b/>
-          <w:bCs/>
-          <w:color w:val="AAAAAA"/>
-          <w:sz w:val="21"/>
-          <w:szCs w:val="21"/>
-          <w:lang w:bidi="he-IL"/>
-        </w:rPr>
-        <w:t xml:space="preserve"> </w:t>
-      </w:r>
-      <w:r>
-        <w:rPr>
-          <w:rFonts w:ascii="Courier New" w:hAnsi="Courier New" w:cs="Courier New"/>
-          <w:b/>
-          <w:bCs/>
-          <w:color w:val="AAAAAA"/>
-          <w:sz w:val="21"/>
-          <w:szCs w:val="21"/>
-          <w:lang w:bidi="he-IL"/>
-        </w:rPr>
-        <w:t>c</w:t>
-      </w:r>
-      <w:r>
-        <w:rPr>
-          <w:rFonts w:ascii="Courier New" w:hAnsi="Courier New" w:cs="Courier New"/>
-          <w:b/>
-          <w:bCs/>
-          <w:color w:val="AAAAAA"/>
-          <w:sz w:val="21"/>
-          <w:szCs w:val="21"/>
-          <w:lang w:bidi="he-IL"/>
-        </w:rPr>
-        <w:t xml:space="preserve"> </w:t>
-      </w:r>
-      <w:r>
-        <w:rPr>
-          <w:rFonts w:ascii="Courier New" w:hAnsi="Courier New" w:cs="Courier New"/>
-          <w:b/>
-          <w:bCs/>
-          <w:color w:val="AAAAAA"/>
-          <w:sz w:val="21"/>
-          <w:szCs w:val="21"/>
-          <w:lang w:bidi="he-IL"/>
-        </w:rPr>
-        <w:t>a</w:t>
-      </w:r>
-      <w:r>
-        <w:rPr>
-          <w:rFonts w:ascii="Courier New" w:hAnsi="Courier New" w:cs="Courier New"/>
-          <w:b/>
-          <w:bCs/>
-          <w:color w:val="AAAAAA"/>
-          <w:sz w:val="21"/>
-          <w:szCs w:val="21"/>
-          <w:lang w:bidi="he-IL"/>
-        </w:rPr>
-        <w:t xml:space="preserve"> </w:t>
-      </w:r>
-      <w:r>
-        <w:rPr>
-          <w:rFonts w:ascii="Courier New" w:hAnsi="Courier New" w:cs="Courier New"/>
-          <w:b/>
-          <w:bCs/>
-          <w:color w:val="AAAAAA"/>
-          <w:sz w:val="21"/>
-          <w:szCs w:val="21"/>
-          <w:lang w:bidi="he-IL"/>
-        </w:rPr>
-        <w:t xml:space="preserve">a </w:t>
-      </w:r>
-      <w:r>
-        <w:rPr>
-          <w:rFonts w:ascii="Courier New" w:hAnsi="Courier New" w:cs="Courier New"/>
-          <w:b/>
-          <w:bCs/>
-          <w:color w:val="AAAAAA"/>
-          <w:sz w:val="21"/>
-          <w:szCs w:val="21"/>
-          <w:lang w:bidi="he-IL"/>
-        </w:rPr>
-        <w:t xml:space="preserve">         </w:t>
-      </w:r>
-      <w:r>
-        <w:rPr>
-          <w:rFonts w:ascii="Courier New" w:hAnsi="Courier New" w:cs="Courier New"/>
-          <w:b/>
-          <w:bCs/>
-          <w:color w:val="AAAAAA"/>
-          <w:sz w:val="21"/>
-          <w:szCs w:val="21"/>
-          <w:lang w:bidi="he-IL"/>
-        </w:rPr>
-        <w:t xml:space="preserve"> </w:t>
-      </w:r>
-      <w:r>
-        <w:rPr>
-          <w:rFonts w:ascii="Courier New" w:hAnsi="Courier New" w:cs="Courier New"/>
-          <w:b/>
-          <w:bCs/>
-          <w:color w:val="AAAAAA"/>
-          <w:sz w:val="21"/>
-          <w:szCs w:val="21"/>
-          <w:lang w:bidi="he-IL"/>
-        </w:rPr>
-        <w:t>t</w:t>
-      </w:r>
-      <w:r>
-        <w:rPr>
-          <w:rFonts w:ascii="Courier New" w:hAnsi="Courier New" w:cs="Courier New"/>
-          <w:b/>
-          <w:bCs/>
-          <w:color w:val="AAAAAA"/>
-          <w:sz w:val="21"/>
-          <w:szCs w:val="21"/>
-          <w:lang w:bidi="he-IL"/>
-        </w:rPr>
-        <w:t xml:space="preserve"> </w:t>
-      </w:r>
-      <w:r>
-        <w:rPr>
-          <w:rFonts w:ascii="Courier New" w:hAnsi="Courier New" w:cs="Courier New"/>
-          <w:b/>
-          <w:bCs/>
-          <w:color w:val="AAAAAA"/>
-          <w:sz w:val="21"/>
-          <w:szCs w:val="21"/>
-          <w:lang w:bidi="he-IL"/>
-        </w:rPr>
-        <w:t>c</w:t>
-      </w:r>
-      <w:r>
-        <w:rPr>
-          <w:rFonts w:ascii="Courier New" w:hAnsi="Courier New" w:cs="Courier New"/>
-          <w:b/>
-          <w:bCs/>
-          <w:color w:val="AAAAAA"/>
-          <w:sz w:val="21"/>
-          <w:szCs w:val="21"/>
-          <w:lang w:bidi="he-IL"/>
-        </w:rPr>
-        <w:t xml:space="preserve"> </w:t>
-      </w:r>
-      <w:r>
-        <w:rPr>
-          <w:rFonts w:ascii="Courier New" w:hAnsi="Courier New" w:cs="Courier New"/>
-          <w:b/>
-          <w:bCs/>
-          <w:color w:val="AAAAAA"/>
-          <w:sz w:val="21"/>
-          <w:szCs w:val="21"/>
-          <w:lang w:bidi="he-IL"/>
-        </w:rPr>
-        <w:t>a</w:t>
-      </w:r>
-      <w:r>
-        <w:rPr>
-          <w:rFonts w:ascii="Courier New" w:hAnsi="Courier New" w:cs="Courier New"/>
-          <w:b/>
-          <w:bCs/>
-          <w:color w:val="AAAAAA"/>
-          <w:sz w:val="21"/>
-          <w:szCs w:val="21"/>
-          <w:lang w:bidi="he-IL"/>
-        </w:rPr>
-        <w:t xml:space="preserve"> </w:t>
-      </w:r>
-      <w:r>
-        <w:rPr>
-          <w:rFonts w:ascii="Courier New" w:hAnsi="Courier New" w:cs="Courier New"/>
-          <w:b/>
-          <w:bCs/>
-          <w:color w:val="AAAAAA"/>
-          <w:sz w:val="21"/>
-          <w:szCs w:val="21"/>
-          <w:lang w:bidi="he-IL"/>
-        </w:rPr>
-        <w:t>c</w:t>
-      </w:r>
-      <w:r>
-        <w:rPr>
-          <w:rFonts w:ascii="Courier New" w:hAnsi="Courier New" w:cs="Courier New"/>
-          <w:b/>
-          <w:bCs/>
-          <w:color w:val="AAAAAA"/>
-          <w:sz w:val="21"/>
-          <w:szCs w:val="21"/>
-          <w:lang w:bidi="he-IL"/>
-        </w:rPr>
-        <w:t xml:space="preserve">  </w:t>
-      </w:r>
-      <w:r>
-        <w:rPr>
-          <w:rFonts w:ascii="Courier New" w:hAnsi="Courier New" w:cs="Courier New"/>
-          <w:b/>
-          <w:bCs/>
-          <w:color w:val="AAAAAA"/>
-          <w:sz w:val="21"/>
-          <w:szCs w:val="21"/>
-          <w:lang w:bidi="he-IL"/>
-        </w:rPr>
-        <w:t xml:space="preserve"> </w:t>
-      </w:r>
-      <w:r>
-        <w:rPr>
-          <w:rFonts w:ascii="Courier New" w:hAnsi="Courier New" w:cs="Courier New"/>
-          <w:b/>
-          <w:bCs/>
-          <w:color w:val="AAAAAA"/>
-          <w:sz w:val="21"/>
-          <w:szCs w:val="21"/>
-          <w:lang w:bidi="he-IL"/>
-        </w:rPr>
-        <w:t xml:space="preserve"> </w:t>
-      </w:r>
-      <w:r>
-        <w:rPr>
-          <w:rFonts w:ascii="Courier New" w:hAnsi="Courier New" w:cs="Courier New"/>
-          <w:b/>
-          <w:bCs/>
-          <w:color w:val="AAAAAA"/>
-          <w:sz w:val="21"/>
-          <w:szCs w:val="21"/>
-          <w:lang w:bidi="he-IL"/>
-        </w:rPr>
-        <w:t>a</w:t>
-      </w:r>
-      <w:r>
-        <w:rPr>
-          <w:rFonts w:ascii="Courier New" w:hAnsi="Courier New" w:cs="Courier New"/>
-          <w:b/>
-          <w:bCs/>
-          <w:color w:val="AAAAAA"/>
-          <w:sz w:val="21"/>
-          <w:szCs w:val="21"/>
-          <w:lang w:bidi="he-IL"/>
-        </w:rPr>
-        <w:t xml:space="preserve"> </w:t>
-      </w:r>
-      <w:r>
-        <w:rPr>
-          <w:rFonts w:ascii="Courier New" w:hAnsi="Courier New" w:cs="Courier New"/>
-          <w:b/>
-          <w:bCs/>
-          <w:color w:val="AAAAAA"/>
-          <w:sz w:val="21"/>
-          <w:szCs w:val="21"/>
-          <w:lang w:bidi="he-IL"/>
-        </w:rPr>
-        <w:t>g</w:t>
-      </w:r>
-      <w:r>
-        <w:rPr>
-          <w:rFonts w:ascii="Courier New" w:hAnsi="Courier New" w:cs="Courier New"/>
-          <w:b/>
-          <w:bCs/>
-          <w:color w:val="AAAAAA"/>
-          <w:sz w:val="21"/>
-          <w:szCs w:val="21"/>
-          <w:lang w:bidi="he-IL"/>
-        </w:rPr>
-        <w:t xml:space="preserve"> </w:t>
-      </w:r>
-      <w:r>
-        <w:rPr>
-          <w:rFonts w:ascii="Courier New" w:hAnsi="Courier New" w:cs="Courier New"/>
-          <w:b/>
-          <w:bCs/>
-          <w:color w:val="CD6839"/>
-          <w:sz w:val="21"/>
-          <w:szCs w:val="21"/>
-          <w:lang w:bidi="he-IL"/>
-        </w:rPr>
-        <w:t>C</w:t>
-      </w:r>
-      <w:r>
-        <w:rPr>
-          <w:rFonts w:ascii="Courier New" w:hAnsi="Courier New" w:cs="Courier New"/>
-          <w:b/>
-          <w:bCs/>
-          <w:color w:val="CD6839"/>
-          <w:sz w:val="21"/>
-          <w:szCs w:val="21"/>
-          <w:lang w:bidi="he-IL"/>
-        </w:rPr>
-        <w:t xml:space="preserve"> </w:t>
-      </w:r>
-      <w:r>
-        <w:rPr>
-          <w:rFonts w:ascii="Courier New" w:hAnsi="Courier New" w:cs="Courier New"/>
-          <w:b/>
-          <w:bCs/>
-          <w:color w:val="CD6839"/>
-          <w:sz w:val="21"/>
-          <w:szCs w:val="21"/>
-          <w:lang w:bidi="he-IL"/>
-        </w:rPr>
-        <w:t>A</w:t>
-      </w:r>
-      <w:r>
-        <w:rPr>
-          <w:rFonts w:ascii="Courier New" w:hAnsi="Courier New" w:cs="Courier New"/>
-          <w:b/>
-          <w:bCs/>
-          <w:color w:val="CD6839"/>
-          <w:sz w:val="21"/>
-          <w:szCs w:val="21"/>
-          <w:lang w:bidi="he-IL"/>
-        </w:rPr>
-        <w:t xml:space="preserve"> </w:t>
-      </w:r>
-      <w:r>
-        <w:rPr>
-          <w:rFonts w:ascii="Courier New" w:hAnsi="Courier New" w:cs="Courier New"/>
-          <w:b/>
-          <w:bCs/>
           <w:color w:val="1044EE"/>
           <w:sz w:val="21"/>
           <w:szCs w:val="21"/>
@@ -1094,18 +771,6 @@
           <w:szCs w:val="21"/>
           <w:lang w:bidi="he-IL"/>
         </w:rPr>
-        <w:t xml:space="preserve"> </w:t>
-      </w:r>
-      <w:r>
-        <w:rPr>
-          <w:rFonts w:ascii="Courier New" w:hAnsi="Courier New" w:cs="Courier New"/>
-          <w:b/>
-          <w:bCs/>
-          <w:color w:val="1044EE"/>
-          <w:sz w:val="21"/>
-          <w:szCs w:val="21"/>
-          <w:lang w:bidi="he-IL"/>
-        </w:rPr>
         <w:t>GCG</w:t>
       </w:r>
       <w:r>
@@ -1116,18 +781,6 @@
           <w:color w:val="1044EE"/>
           <w:sz w:val="21"/>
           <w:szCs w:val="21"/>
-          <w:lang w:bidi="he-IL"/>
-        </w:rPr>
-        <w:t xml:space="preserve"> </w:t>
-      </w:r>
-      <w:r>
-        <w:rPr>
-          <w:rFonts w:ascii="Courier New" w:hAnsi="Courier New" w:cs="Courier New"/>
-          <w:b/>
-          <w:bCs/>
-          <w:color w:val="1044EE"/>
-          <w:sz w:val="21"/>
-          <w:szCs w:val="21"/>
           <w:highlight w:val="yellow"/>
           <w:lang w:bidi="he-IL"/>
         </w:rPr>
@@ -1138,6 +791,7 @@
           <w:rFonts w:ascii="Courier New" w:hAnsi="Courier New" w:cs="Courier New"/>
           <w:b/>
           <w:bCs/>
+          <w:noProof/>
         </w:rPr>
         <w:drawing>
           <wp:anchor distT="0" distB="0" distL="114300" distR="114300" simplePos="0" relativeHeight="251696128" behindDoc="0" locked="0" layoutInCell="1" allowOverlap="1" wp14:anchorId="537BCEA8" wp14:editId="261AED85">
@@ -1210,18 +864,18 @@
           <w:rFonts w:ascii="Courier New" w:hAnsi="Courier New" w:cs="Courier New"/>
         </w:rPr>
         <w:drawing>
-          <wp:anchor distT="0" distB="0" distL="114300" distR="114300" simplePos="0" relativeHeight="251708416" behindDoc="0" locked="0" layoutInCell="1" allowOverlap="1" wp14:anchorId="041DA87A" wp14:editId="580A2159">
+          <wp:anchor distT="0" distB="0" distL="114300" distR="114300" simplePos="0" relativeHeight="251718656" behindDoc="0" locked="0" layoutInCell="1" allowOverlap="1" wp14:anchorId="1B43172E" wp14:editId="20F2348B">
             <wp:simplePos x="0" y="0"/>
             <wp:positionH relativeFrom="column">
-              <wp:posOffset>3234316</wp:posOffset>
+              <wp:posOffset>3300649</wp:posOffset>
             </wp:positionH>
             <wp:positionV relativeFrom="paragraph">
-              <wp:posOffset>17780</wp:posOffset>
+              <wp:posOffset>18415</wp:posOffset>
             </wp:positionV>
-            <wp:extent cx="2567452" cy="440527"/>
-            <wp:effectExtent l="0" t="0" r="0" b="4445"/>
+            <wp:extent cx="2508630" cy="442409"/>
+            <wp:effectExtent l="0" t="0" r="0" b="2540"/>
             <wp:wrapNone/>
-            <wp:docPr id="59" name="Picture 59" descr="Diagram&#10;&#10;Description automatically generated"/>
+            <wp:docPr id="2" name="Picture 2" descr="Diagram&#10;&#10;Description automatically generated with medium confidence"/>
             <wp:cNvGraphicFramePr>
               <a:graphicFrameLocks xmlns:a="http://schemas.openxmlformats.org/drawingml/2006/main" noChangeAspect="1"/>
             </wp:cNvGraphicFramePr>
@@ -1229,7 +883,7 @@
               <a:graphicData uri="http://schemas.openxmlformats.org/drawingml/2006/picture">
                 <pic:pic xmlns:pic="http://schemas.openxmlformats.org/drawingml/2006/picture">
                   <pic:nvPicPr>
-                    <pic:cNvPr id="59" name="Picture 59" descr="Diagram&#10;&#10;Description automatically generated"/>
+                    <pic:cNvPr id="2" name="Picture 2" descr="Diagram&#10;&#10;Description automatically generated with medium confidence"/>
                     <pic:cNvPicPr/>
                   </pic:nvPicPr>
                   <pic:blipFill>
@@ -1247,7 +901,7 @@
                   <pic:spPr>
                     <a:xfrm>
                       <a:off x="0" y="0"/>
-                      <a:ext cx="2567452" cy="440527"/>
+                      <a:ext cx="2508630" cy="442409"/>
                     </a:xfrm>
                     <a:prstGeom prst="rect">
                       <a:avLst/>
@@ -1317,20 +971,26 @@
       <w:r>
         <w:rPr>
           <w:rFonts w:ascii="Courier New" w:hAnsi="Courier New" w:cs="Courier New"/>
+          <w:b/>
+          <w:bCs/>
+          <w:color w:val="1044EE"/>
+          <w:sz w:val="21"/>
+          <w:szCs w:val="21"/>
+          <w:lang w:bidi="he-IL"/>
         </w:rPr>
         <w:drawing>
-          <wp:anchor distT="0" distB="0" distL="114300" distR="114300" simplePos="0" relativeHeight="251709440" behindDoc="0" locked="0" layoutInCell="1" allowOverlap="1" wp14:anchorId="0EF871E7" wp14:editId="52470652">
+          <wp:anchor distT="0" distB="0" distL="114300" distR="114300" simplePos="0" relativeHeight="251719680" behindDoc="0" locked="0" layoutInCell="1" allowOverlap="1" wp14:anchorId="3810E947" wp14:editId="020DDE86">
             <wp:simplePos x="0" y="0"/>
             <wp:positionH relativeFrom="column">
-              <wp:posOffset>-143435</wp:posOffset>
+              <wp:posOffset>-135629</wp:posOffset>
             </wp:positionH>
             <wp:positionV relativeFrom="paragraph">
-              <wp:posOffset>137720</wp:posOffset>
+              <wp:posOffset>151130</wp:posOffset>
             </wp:positionV>
-            <wp:extent cx="5943600" cy="461645"/>
+            <wp:extent cx="5943600" cy="470535"/>
             <wp:effectExtent l="0" t="0" r="0" b="0"/>
             <wp:wrapNone/>
-            <wp:docPr id="61" name="Picture 61"/>
+            <wp:docPr id="8" name="Picture 8"/>
             <wp:cNvGraphicFramePr>
               <a:graphicFrameLocks xmlns:a="http://schemas.openxmlformats.org/drawingml/2006/main" noChangeAspect="1"/>
             </wp:cNvGraphicFramePr>
@@ -1356,7 +1016,7 @@
                   <pic:spPr>
                     <a:xfrm>
                       <a:off x="0" y="0"/>
-                      <a:ext cx="5943600" cy="461645"/>
+                      <a:ext cx="5943600" cy="470535"/>
                     </a:xfrm>
                     <a:prstGeom prst="rect">
                       <a:avLst/>
@@ -1396,19 +1056,19 @@
           <w:szCs w:val="21"/>
           <w:lang w:bidi="he-IL"/>
         </w:rPr>
-        <w:t>AAC</w:t>
-      </w:r>
-      <w:r>
-        <w:rPr>
-          <w:rFonts w:ascii="Courier New" w:hAnsi="Courier New" w:cs="Courier New"/>
-          <w:b/>
-          <w:bCs/>
-          <w:color w:val="1044EE"/>
-          <w:sz w:val="21"/>
-          <w:szCs w:val="21"/>
-          <w:lang w:bidi="he-IL"/>
-        </w:rPr>
-        <w:t xml:space="preserve"> </w:t>
+        <w:t xml:space="preserve"> </w:t>
+      </w:r>
+      <w:r>
+        <w:rPr>
+          <w:rFonts w:ascii="Courier New" w:hAnsi="Courier New" w:cs="Courier New"/>
+          <w:b/>
+          <w:bCs/>
+          <w:color w:val="1044EE"/>
+          <w:sz w:val="21"/>
+          <w:szCs w:val="21"/>
+          <w:lang w:bidi="he-IL"/>
+        </w:rPr>
+        <w:t xml:space="preserve">AAC </w:t>
       </w:r>
       <w:r>
         <w:rPr>
@@ -1433,31 +1093,7 @@
           <w:szCs w:val="21"/>
           <w:lang w:bidi="he-IL"/>
         </w:rPr>
-        <w:t xml:space="preserve"> </w:t>
-      </w:r>
-      <w:r>
-        <w:rPr>
-          <w:rFonts w:ascii="Courier New" w:hAnsi="Courier New" w:cs="Courier New"/>
-          <w:b/>
-          <w:bCs/>
-          <w:color w:val="1044EE"/>
-          <w:sz w:val="21"/>
-          <w:szCs w:val="21"/>
-          <w:lang w:bidi="he-IL"/>
-        </w:rPr>
-        <w:t>AGC</w:t>
-      </w:r>
-      <w:r>
-        <w:rPr>
-          <w:rFonts w:ascii="Courier New" w:hAnsi="Courier New" w:cs="Courier New"/>
-          <w:b/>
-          <w:bCs/>
-          <w:color w:val="1044EE"/>
-          <w:sz w:val="21"/>
-          <w:szCs w:val="21"/>
-          <w:lang w:bidi="he-IL"/>
-        </w:rPr>
-        <w:t xml:space="preserve"> </w:t>
+        <w:t xml:space="preserve"> AGC </w:t>
       </w:r>
       <w:r>
         <w:rPr>
@@ -1482,16 +1118,42 @@
           <w:szCs w:val="21"/>
           <w:lang w:bidi="he-IL"/>
         </w:rPr>
-        <w:t xml:space="preserve"> </w:t>
-      </w:r>
-      <w:r>
-        <w:rPr>
-          <w:rFonts w:ascii="Courier New" w:hAnsi="Courier New" w:cs="Courier New"/>
-          <w:b/>
-          <w:bCs/>
-          <w:color w:val="1044EE"/>
-          <w:sz w:val="21"/>
-          <w:szCs w:val="21"/>
+        <w:t xml:space="preserve"> GAG </w:t>
+      </w:r>
+      <w:r>
+        <w:rPr>
+          <w:rFonts w:ascii="Courier New" w:hAnsi="Courier New" w:cs="Courier New"/>
+          <w:b/>
+          <w:bCs/>
+          <w:color w:val="1044EE"/>
+          <w:sz w:val="21"/>
+          <w:szCs w:val="21"/>
+          <w:highlight w:val="yellow"/>
+          <w:lang w:bidi="he-IL"/>
+        </w:rPr>
+        <w:t>TTC</w:t>
+      </w:r>
+      <w:r>
+        <w:rPr>
+          <w:rFonts w:ascii="Courier New" w:hAnsi="Courier New" w:cs="Courier New"/>
+          <w:b/>
+          <w:bCs/>
+          <w:color w:val="1044EE"/>
+          <w:sz w:val="21"/>
+          <w:szCs w:val="21"/>
+          <w:lang w:bidi="he-IL"/>
+        </w:rPr>
+        <w:t xml:space="preserve"> GCG </w:t>
+      </w:r>
+      <w:r>
+        <w:rPr>
+          <w:rFonts w:ascii="Courier New" w:hAnsi="Courier New" w:cs="Courier New"/>
+          <w:b/>
+          <w:bCs/>
+          <w:color w:val="1044EE"/>
+          <w:sz w:val="21"/>
+          <w:szCs w:val="21"/>
+          <w:highlight w:val="yellow"/>
           <w:lang w:bidi="he-IL"/>
         </w:rPr>
         <w:t>GAG</w:t>
@@ -1516,46 +1178,46 @@
           <w:color w:val="1044EE"/>
           <w:sz w:val="21"/>
           <w:szCs w:val="21"/>
+          <w:lang w:bidi="he-IL"/>
+        </w:rPr>
+        <w:t xml:space="preserve"> </w:t>
+      </w:r>
+      <w:r>
+        <w:rPr>
+          <w:rFonts w:ascii="Courier New" w:hAnsi="Courier New" w:cs="Courier New"/>
+          <w:b/>
+          <w:bCs/>
+          <w:color w:val="1044EE"/>
+          <w:sz w:val="21"/>
+          <w:szCs w:val="21"/>
+          <w:lang w:bidi="he-IL"/>
+        </w:rPr>
+        <w:t xml:space="preserve">CTC </w:t>
+      </w:r>
+      <w:r>
+        <w:rPr>
+          <w:rFonts w:ascii="Courier New" w:hAnsi="Courier New" w:cs="Courier New"/>
+          <w:b/>
+          <w:bCs/>
+          <w:color w:val="1044EE"/>
+          <w:sz w:val="21"/>
+          <w:szCs w:val="21"/>
           <w:highlight w:val="yellow"/>
           <w:lang w:bidi="he-IL"/>
         </w:rPr>
-        <w:t>TTC</w:t>
-      </w:r>
-      <w:r>
-        <w:rPr>
-          <w:rFonts w:ascii="Courier New" w:hAnsi="Courier New" w:cs="Courier New"/>
-          <w:b/>
-          <w:bCs/>
-          <w:color w:val="1044EE"/>
-          <w:sz w:val="21"/>
-          <w:szCs w:val="21"/>
-          <w:lang w:bidi="he-IL"/>
-        </w:rPr>
-        <w:t xml:space="preserve"> </w:t>
-      </w:r>
-      <w:r>
-        <w:rPr>
-          <w:rFonts w:ascii="Courier New" w:hAnsi="Courier New" w:cs="Courier New"/>
-          <w:b/>
-          <w:bCs/>
-          <w:color w:val="1044EE"/>
-          <w:sz w:val="21"/>
-          <w:szCs w:val="21"/>
-          <w:lang w:bidi="he-IL"/>
-        </w:rPr>
-        <w:t>GCG</w:t>
-      </w:r>
-      <w:r>
-        <w:rPr>
-          <w:rFonts w:ascii="Courier New" w:hAnsi="Courier New" w:cs="Courier New"/>
-          <w:b/>
-          <w:bCs/>
-          <w:color w:val="1044EE"/>
-          <w:sz w:val="21"/>
-          <w:szCs w:val="21"/>
-          <w:lang w:bidi="he-IL"/>
-        </w:rPr>
-        <w:t xml:space="preserve"> </w:t>
+        <w:t>TGG</w:t>
+      </w:r>
+      <w:r>
+        <w:rPr>
+          <w:rFonts w:ascii="Courier New" w:hAnsi="Courier New" w:cs="Courier New"/>
+          <w:b/>
+          <w:bCs/>
+          <w:color w:val="1044EE"/>
+          <w:sz w:val="21"/>
+          <w:szCs w:val="21"/>
+          <w:lang w:bidi="he-IL"/>
+        </w:rPr>
+        <w:t xml:space="preserve"> GAG </w:t>
       </w:r>
       <w:r>
         <w:rPr>
@@ -1568,55 +1230,19 @@
           <w:highlight w:val="yellow"/>
           <w:lang w:bidi="he-IL"/>
         </w:rPr>
-        <w:t>GAG</w:t>
-      </w:r>
-      <w:r>
-        <w:rPr>
-          <w:rFonts w:ascii="Courier New" w:hAnsi="Courier New" w:cs="Courier New"/>
-          <w:b/>
-          <w:bCs/>
-          <w:color w:val="1044EE"/>
-          <w:sz w:val="21"/>
-          <w:szCs w:val="21"/>
-          <w:lang w:bidi="he-IL"/>
-        </w:rPr>
-        <w:t xml:space="preserve"> </w:t>
-      </w:r>
-      <w:r>
-        <w:rPr>
-          <w:rFonts w:ascii="Courier New" w:hAnsi="Courier New" w:cs="Courier New"/>
-          <w:b/>
-          <w:bCs/>
-          <w:color w:val="1044EE"/>
-          <w:sz w:val="21"/>
-          <w:szCs w:val="21"/>
-          <w:lang w:bidi="he-IL"/>
-        </w:rPr>
-        <w:t xml:space="preserve"> </w:t>
-      </w:r>
-      <w:r>
-        <w:rPr>
-          <w:rFonts w:ascii="Courier New" w:hAnsi="Courier New" w:cs="Courier New"/>
-          <w:b/>
-          <w:bCs/>
-          <w:color w:val="1044EE"/>
-          <w:sz w:val="21"/>
-          <w:szCs w:val="21"/>
-          <w:lang w:bidi="he-IL"/>
-        </w:rPr>
-        <w:t>CTC</w:t>
-      </w:r>
-      <w:r>
-        <w:rPr>
-          <w:rFonts w:ascii="Courier New" w:hAnsi="Courier New" w:cs="Courier New"/>
-          <w:b/>
-          <w:bCs/>
-          <w:color w:val="1044EE"/>
-          <w:sz w:val="21"/>
-          <w:szCs w:val="21"/>
-          <w:lang w:bidi="he-IL"/>
-        </w:rPr>
-        <w:t xml:space="preserve"> </w:t>
+        <w:t>AAG</w:t>
+      </w:r>
+      <w:r>
+        <w:rPr>
+          <w:rFonts w:ascii="Courier New" w:hAnsi="Courier New" w:cs="Courier New"/>
+          <w:b/>
+          <w:bCs/>
+          <w:color w:val="1044EE"/>
+          <w:sz w:val="21"/>
+          <w:szCs w:val="21"/>
+          <w:lang w:bidi="he-IL"/>
+        </w:rPr>
+        <w:t xml:space="preserve"> AAT </w:t>
       </w:r>
       <w:r>
         <w:rPr>
@@ -1629,104 +1255,6 @@
           <w:highlight w:val="yellow"/>
           <w:lang w:bidi="he-IL"/>
         </w:rPr>
-        <w:t>TGG</w:t>
-      </w:r>
-      <w:r>
-        <w:rPr>
-          <w:rFonts w:ascii="Courier New" w:hAnsi="Courier New" w:cs="Courier New"/>
-          <w:b/>
-          <w:bCs/>
-          <w:color w:val="1044EE"/>
-          <w:sz w:val="21"/>
-          <w:szCs w:val="21"/>
-          <w:lang w:bidi="he-IL"/>
-        </w:rPr>
-        <w:t xml:space="preserve"> </w:t>
-      </w:r>
-      <w:r>
-        <w:rPr>
-          <w:rFonts w:ascii="Courier New" w:hAnsi="Courier New" w:cs="Courier New"/>
-          <w:b/>
-          <w:bCs/>
-          <w:color w:val="1044EE"/>
-          <w:sz w:val="21"/>
-          <w:szCs w:val="21"/>
-          <w:lang w:bidi="he-IL"/>
-        </w:rPr>
-        <w:t>GAG</w:t>
-      </w:r>
-      <w:r>
-        <w:rPr>
-          <w:rFonts w:ascii="Courier New" w:hAnsi="Courier New" w:cs="Courier New"/>
-          <w:b/>
-          <w:bCs/>
-          <w:color w:val="1044EE"/>
-          <w:sz w:val="21"/>
-          <w:szCs w:val="21"/>
-          <w:lang w:bidi="he-IL"/>
-        </w:rPr>
-        <w:t xml:space="preserve"> </w:t>
-      </w:r>
-      <w:r>
-        <w:rPr>
-          <w:rFonts w:ascii="Courier New" w:hAnsi="Courier New" w:cs="Courier New"/>
-          <w:b/>
-          <w:bCs/>
-          <w:color w:val="1044EE"/>
-          <w:sz w:val="21"/>
-          <w:szCs w:val="21"/>
-          <w:highlight w:val="yellow"/>
-          <w:lang w:bidi="he-IL"/>
-        </w:rPr>
-        <w:t>AAG</w:t>
-      </w:r>
-      <w:r>
-        <w:rPr>
-          <w:rFonts w:ascii="Courier New" w:hAnsi="Courier New" w:cs="Courier New"/>
-          <w:b/>
-          <w:bCs/>
-          <w:color w:val="1044EE"/>
-          <w:sz w:val="21"/>
-          <w:szCs w:val="21"/>
-          <w:lang w:bidi="he-IL"/>
-        </w:rPr>
-        <w:t xml:space="preserve">  </w:t>
-      </w:r>
-      <w:r>
-        <w:rPr>
-          <w:rFonts w:ascii="Courier New" w:hAnsi="Courier New" w:cs="Courier New"/>
-          <w:b/>
-          <w:bCs/>
-          <w:color w:val="1044EE"/>
-          <w:sz w:val="21"/>
-          <w:szCs w:val="21"/>
-          <w:lang w:bidi="he-IL"/>
-        </w:rPr>
-        <w:t>AAT</w:t>
-      </w:r>
-      <w:r>
-        <w:rPr>
-          <w:rFonts w:ascii="Courier New" w:hAnsi="Courier New" w:cs="Courier New"/>
-          <w:b/>
-          <w:bCs/>
-          <w:color w:val="1044EE"/>
-          <w:sz w:val="21"/>
-          <w:szCs w:val="21"/>
-          <w:lang w:bidi="he-IL"/>
-        </w:rPr>
-        <w:t xml:space="preserve"> </w:t>
-      </w:r>
-      <w:r>
-        <w:rPr>
-          <w:rFonts w:ascii="Courier New" w:hAnsi="Courier New" w:cs="Courier New"/>
-          <w:b/>
-          <w:bCs/>
-          <w:color w:val="1044EE"/>
-          <w:sz w:val="21"/>
-          <w:szCs w:val="21"/>
-          <w:highlight w:val="yellow"/>
-          <w:lang w:bidi="he-IL"/>
-        </w:rPr>
         <w:t>TTG</w:t>
       </w:r>
       <w:r>
@@ -1749,7 +1277,7 @@
           <w:szCs w:val="21"/>
           <w:lang w:bidi="he-IL"/>
         </w:rPr>
-        <w:t>AT</w:t>
+        <w:t>AT(T)</w:t>
       </w:r>
       <w:r>
         <w:rPr>
@@ -1761,18 +1289,6 @@
           <w:szCs w:val="21"/>
           <w:lang w:bidi="he-IL"/>
         </w:rPr>
-        <w:t>(T)</w:t>
-      </w:r>
-      <w:r>
-        <w:rPr>
-          <w:rFonts w:ascii="Courier New" w:hAnsi="Courier New" w:cs="Courier New"/>
-          <w:b/>
-          <w:bCs/>
-          <w:color w:val="FF0000"/>
-          <w:sz w:val="21"/>
-          <w:szCs w:val="21"/>
-          <w:lang w:bidi="he-IL"/>
-        </w:rPr>
         <w:t xml:space="preserve"> </w:t>
       </w:r>
       <w:r>
@@ -1784,29 +1300,7 @@
           <w:sz w:val="21"/>
           <w:szCs w:val="21"/>
         </w:rPr>
-        <w:t>g</w:t>
-      </w:r>
-      <w:r>
-        <w:rPr>
-          <w:rFonts w:ascii="Courier New" w:hAnsi="Courier New" w:cs="Courier New"/>
-          <w:b/>
-          <w:bCs/>
-          <w:color w:val="AAAAAA"/>
-          <w:sz w:val="21"/>
-          <w:szCs w:val="21"/>
-        </w:rPr>
-        <w:t xml:space="preserve">   </w:t>
-      </w:r>
-      <w:r>
-        <w:rPr>
-          <w:rFonts w:ascii="Courier New" w:hAnsi="Courier New" w:cs="Courier New"/>
-          <w:b/>
-          <w:bCs/>
-          <w:color w:val="AAAAAA"/>
-          <w:sz w:val="21"/>
-          <w:szCs w:val="21"/>
-        </w:rPr>
-        <w:t>t</w:t>
+        <w:t>g   t</w:t>
       </w:r>
     </w:p>
     <w:p>
@@ -1872,6 +1366,66 @@
       </w:pPr>
       <w:r>
         <w:rPr>
+          <w:rFonts w:ascii="Courier New" w:hAnsi="Courier New" w:cs="Courier New"/>
+        </w:rPr>
+        <w:drawing>
+          <wp:anchor distT="0" distB="0" distL="114300" distR="114300" simplePos="0" relativeHeight="251723776" behindDoc="0" locked="0" layoutInCell="1" allowOverlap="1" wp14:anchorId="2E0A3378" wp14:editId="7DA62012">
+            <wp:simplePos x="0" y="0"/>
+            <wp:positionH relativeFrom="column">
+              <wp:posOffset>2295612</wp:posOffset>
+            </wp:positionH>
+            <wp:positionV relativeFrom="paragraph">
+              <wp:posOffset>151765</wp:posOffset>
+            </wp:positionV>
+            <wp:extent cx="3519124" cy="466585"/>
+            <wp:effectExtent l="0" t="0" r="0" b="3810"/>
+            <wp:wrapNone/>
+            <wp:docPr id="12" name="Picture 12" descr="Diagram&#10;&#10;Description automatically generated"/>
+            <wp:cNvGraphicFramePr>
+              <a:graphicFrameLocks xmlns:a="http://schemas.openxmlformats.org/drawingml/2006/main" noChangeAspect="1"/>
+            </wp:cNvGraphicFramePr>
+            <a:graphic xmlns:a="http://schemas.openxmlformats.org/drawingml/2006/main">
+              <a:graphicData uri="http://schemas.openxmlformats.org/drawingml/2006/picture">
+                <pic:pic xmlns:pic="http://schemas.openxmlformats.org/drawingml/2006/picture">
+                  <pic:nvPicPr>
+                    <pic:cNvPr id="12" name="Picture 12" descr="Diagram&#10;&#10;Description automatically generated"/>
+                    <pic:cNvPicPr/>
+                  </pic:nvPicPr>
+                  <pic:blipFill>
+                    <a:blip r:embed="rId10" cstate="print">
+                      <a:extLst>
+                        <a:ext uri="{28A0092B-C50C-407E-A947-70E740481C1C}">
+                          <a14:useLocalDpi xmlns:a14="http://schemas.microsoft.com/office/drawing/2010/main" val="0"/>
+                        </a:ext>
+                      </a:extLst>
+                    </a:blip>
+                    <a:stretch>
+                      <a:fillRect/>
+                    </a:stretch>
+                  </pic:blipFill>
+                  <pic:spPr>
+                    <a:xfrm>
+                      <a:off x="0" y="0"/>
+                      <a:ext cx="3519124" cy="466585"/>
+                    </a:xfrm>
+                    <a:prstGeom prst="rect">
+                      <a:avLst/>
+                    </a:prstGeom>
+                  </pic:spPr>
+                </pic:pic>
+              </a:graphicData>
+            </a:graphic>
+            <wp14:sizeRelH relativeFrom="page">
+              <wp14:pctWidth>0</wp14:pctWidth>
+            </wp14:sizeRelH>
+            <wp14:sizeRelV relativeFrom="page">
+              <wp14:pctHeight>0</wp14:pctHeight>
+            </wp14:sizeRelV>
+          </wp:anchor>
+        </w:drawing>
+      </w:r>
+      <w:r>
+        <w:rPr>
           <w:noProof/>
           <w:sz w:val="21"/>
           <w:szCs w:val="21"/>
@@ -1879,7 +1433,7 @@
         <mc:AlternateContent>
           <mc:Choice Requires="wps">
             <w:drawing>
-              <wp:anchor distT="0" distB="0" distL="114300" distR="114300" simplePos="0" relativeHeight="251651063" behindDoc="1" locked="0" layoutInCell="1" allowOverlap="1" wp14:anchorId="7C1D0351" wp14:editId="07EA0CD1">
+              <wp:anchor distT="0" distB="0" distL="114300" distR="114300" simplePos="0" relativeHeight="251651063" behindDoc="1" locked="0" layoutInCell="1" allowOverlap="1" wp14:anchorId="7C1D0351" wp14:editId="47500BF8">
                 <wp:simplePos x="0" y="0"/>
                 <wp:positionH relativeFrom="column">
                   <wp:posOffset>1824399</wp:posOffset>
@@ -1954,7 +1508,11 @@
           </mc:Choice>
           <mc:Fallback>
             <w:pict>
-              <v:shape w14:anchorId="7C1D0351" id="Text Box 48" o:spid="_x0000_s1027" type="#_x0000_t202" style="position:absolute;margin-left:143.65pt;margin-top:5.35pt;width:38.8pt;height:70pt;z-index:-251665417;visibility:visible;mso-wrap-style:square;mso-width-percent:0;mso-height-percent:0;mso-wrap-distance-left:9pt;mso-wrap-distance-top:0;mso-wrap-distance-right:9pt;mso-wrap-distance-bottom:0;mso-position-horizontal:absolute;mso-position-horizontal-relative:text;mso-position-vertical:absolute;mso-position-vertical-relative:text;mso-width-percent:0;mso-height-percent:0;mso-width-relative:margin;mso-height-relative:margin;v-text-anchor:top" o:gfxdata="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" fillcolor="white [3201]" stroked="f" strokeweight=".5pt">
+              <v:shapetype w14:anchorId="7C1D0351" id="_x0000_t202" coordsize="21600,21600" o:spt="202" path="m,l,21600r21600,l21600,xe">
+                <v:stroke joinstyle="miter"/>
+                <v:path gradientshapeok="t" o:connecttype="rect"/>
+              </v:shapetype>
+              <v:shape id="Text Box 48" o:spid="_x0000_s1027" type="#_x0000_t202" style="position:absolute;margin-left:143.65pt;margin-top:5.35pt;width:38.8pt;height:70pt;z-index:-251665417;visibility:visible;mso-wrap-style:square;mso-width-percent:0;mso-height-percent:0;mso-wrap-distance-left:9pt;mso-wrap-distance-top:0;mso-wrap-distance-right:9pt;mso-wrap-distance-bottom:0;mso-position-horizontal:absolute;mso-position-horizontal-relative:text;mso-position-vertical:absolute;mso-position-vertical-relative:text;mso-width-percent:0;mso-height-percent:0;mso-width-relative:margin;mso-height-relative:margin;v-text-anchor:top" o:gfxdata="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" fillcolor="white [3201]" stroked="f" strokeweight=".5pt">
                 <v:textbox>
                   <w:txbxContent>
                     <w:p>
@@ -1986,74 +1544,10 @@
       <w:r>
         <w:rPr>
           <w:rFonts w:ascii="Courier New" w:hAnsi="Courier New" w:cs="Courier New"/>
-          <w:b/>
-          <w:bCs/>
-          <w:color w:val="AAAAAA"/>
-          <w:sz w:val="21"/>
-          <w:szCs w:val="21"/>
+          <w:noProof/>
         </w:rPr>
         <w:drawing>
-          <wp:anchor distT="0" distB="0" distL="114300" distR="114300" simplePos="0" relativeHeight="251710464" behindDoc="0" locked="0" layoutInCell="1" allowOverlap="1" wp14:anchorId="563B18D9" wp14:editId="74B87853">
-            <wp:simplePos x="0" y="0"/>
-            <wp:positionH relativeFrom="column">
-              <wp:posOffset>2341845</wp:posOffset>
-            </wp:positionH>
-            <wp:positionV relativeFrom="paragraph">
-              <wp:posOffset>144145</wp:posOffset>
-            </wp:positionV>
-            <wp:extent cx="3465342" cy="443961"/>
-            <wp:effectExtent l="0" t="0" r="1905" b="635"/>
-            <wp:wrapNone/>
-            <wp:docPr id="64" name="Picture 64" descr="Diagram&#10;&#10;Description automatically generated"/>
-            <wp:cNvGraphicFramePr>
-              <a:graphicFrameLocks xmlns:a="http://schemas.openxmlformats.org/drawingml/2006/main" noChangeAspect="1"/>
-            </wp:cNvGraphicFramePr>
-            <a:graphic xmlns:a="http://schemas.openxmlformats.org/drawingml/2006/main">
-              <a:graphicData uri="http://schemas.openxmlformats.org/drawingml/2006/picture">
-                <pic:pic xmlns:pic="http://schemas.openxmlformats.org/drawingml/2006/picture">
-                  <pic:nvPicPr>
-                    <pic:cNvPr id="64" name="Picture 64" descr="Diagram&#10;&#10;Description automatically generated"/>
-                    <pic:cNvPicPr/>
-                  </pic:nvPicPr>
-                  <pic:blipFill>
-                    <a:blip r:embed="rId10" cstate="print">
-                      <a:extLst>
-                        <a:ext uri="{28A0092B-C50C-407E-A947-70E740481C1C}">
-                          <a14:useLocalDpi xmlns:a14="http://schemas.microsoft.com/office/drawing/2010/main" val="0"/>
-                        </a:ext>
-                      </a:extLst>
-                    </a:blip>
-                    <a:stretch>
-                      <a:fillRect/>
-                    </a:stretch>
-                  </pic:blipFill>
-                  <pic:spPr>
-                    <a:xfrm>
-                      <a:off x="0" y="0"/>
-                      <a:ext cx="3465342" cy="443961"/>
-                    </a:xfrm>
-                    <a:prstGeom prst="rect">
-                      <a:avLst/>
-                    </a:prstGeom>
-                  </pic:spPr>
-                </pic:pic>
-              </a:graphicData>
-            </a:graphic>
-            <wp14:sizeRelH relativeFrom="page">
-              <wp14:pctWidth>0</wp14:pctWidth>
-            </wp14:sizeRelH>
-            <wp14:sizeRelV relativeFrom="page">
-              <wp14:pctHeight>0</wp14:pctHeight>
-            </wp14:sizeRelV>
-          </wp:anchor>
-        </w:drawing>
-      </w:r>
-      <w:r>
-        <w:rPr>
-          <w:rFonts w:ascii="Courier New" w:hAnsi="Courier New" w:cs="Courier New"/>
-        </w:rPr>
-        <w:drawing>
-          <wp:anchor distT="0" distB="0" distL="114300" distR="114300" simplePos="0" relativeHeight="251698176" behindDoc="0" locked="0" layoutInCell="1" allowOverlap="1" wp14:anchorId="01ED9F7A" wp14:editId="695F0654">
+          <wp:anchor distT="0" distB="0" distL="114300" distR="114300" simplePos="0" relativeHeight="251698176" behindDoc="0" locked="0" layoutInCell="1" allowOverlap="1" wp14:anchorId="01ED9F7A" wp14:editId="52E6167B">
             <wp:simplePos x="0" y="0"/>
             <wp:positionH relativeFrom="column">
               <wp:posOffset>-137160</wp:posOffset>
@@ -2228,43 +1722,7 @@
           <w:szCs w:val="21"/>
           <w:lang w:bidi="he-IL"/>
         </w:rPr>
-        <w:t xml:space="preserve"> (</w:t>
-      </w:r>
-      <w:r>
-        <w:rPr>
-          <w:rFonts w:ascii="Courier New" w:hAnsi="Courier New" w:cs="Courier New"/>
-          <w:b/>
-          <w:bCs/>
-          <w:color w:val="FF0000"/>
-          <w:sz w:val="21"/>
-          <w:szCs w:val="21"/>
-          <w:lang w:bidi="he-IL"/>
-        </w:rPr>
-        <w:t>AT</w:t>
-      </w:r>
-      <w:r>
-        <w:rPr>
-          <w:rFonts w:ascii="Courier New" w:hAnsi="Courier New" w:cs="Courier New"/>
-          <w:b/>
-          <w:bCs/>
-          <w:color w:val="FF0000"/>
-          <w:sz w:val="21"/>
-          <w:szCs w:val="21"/>
-          <w:lang w:bidi="he-IL"/>
-        </w:rPr>
-        <w:t>)</w:t>
-      </w:r>
-      <w:r>
-        <w:rPr>
-          <w:rFonts w:ascii="Courier New" w:hAnsi="Courier New" w:cs="Courier New"/>
-          <w:b/>
-          <w:bCs/>
-          <w:color w:val="FF0000"/>
-          <w:sz w:val="21"/>
-          <w:szCs w:val="21"/>
-          <w:lang w:bidi="he-IL"/>
-        </w:rPr>
-        <w:t>T</w:t>
+        <w:t xml:space="preserve"> (AT)T</w:t>
       </w:r>
       <w:r>
         <w:rPr>
@@ -2443,19 +1901,26 @@
         </w:rPr>
       </w:pPr>
       <w:r>
+        <w:rPr>
+          <w:b/>
+          <w:bCs/>
+          <w:color w:val="AAAAAA"/>
+          <w:sz w:val="21"/>
+          <w:szCs w:val="21"/>
+        </w:rPr>
         <w:drawing>
-          <wp:anchor distT="0" distB="0" distL="114300" distR="114300" simplePos="0" relativeHeight="251711488" behindDoc="0" locked="0" layoutInCell="1" allowOverlap="1" wp14:anchorId="7CFA72CB" wp14:editId="2295C6CC">
+          <wp:anchor distT="0" distB="0" distL="114300" distR="114300" simplePos="0" relativeHeight="251720704" behindDoc="0" locked="0" layoutInCell="1" allowOverlap="1" wp14:anchorId="74C0E8EF" wp14:editId="79EA5003">
             <wp:simplePos x="0" y="0"/>
             <wp:positionH relativeFrom="column">
-              <wp:posOffset>-153670</wp:posOffset>
+              <wp:posOffset>-144780</wp:posOffset>
             </wp:positionH>
             <wp:positionV relativeFrom="paragraph">
-              <wp:posOffset>153752</wp:posOffset>
+              <wp:posOffset>148713</wp:posOffset>
             </wp:positionV>
-            <wp:extent cx="3449320" cy="472440"/>
-            <wp:effectExtent l="0" t="0" r="5080" b="0"/>
+            <wp:extent cx="3444875" cy="446405"/>
+            <wp:effectExtent l="0" t="0" r="0" b="0"/>
             <wp:wrapNone/>
-            <wp:docPr id="66" name="Picture 66" descr="Diagram&#10;&#10;Description automatically generated"/>
+            <wp:docPr id="9" name="Picture 9" descr="A picture containing antenna&#10;&#10;Description automatically generated"/>
             <wp:cNvGraphicFramePr>
               <a:graphicFrameLocks xmlns:a="http://schemas.openxmlformats.org/drawingml/2006/main" noChangeAspect="1"/>
             </wp:cNvGraphicFramePr>
@@ -2463,7 +1928,7 @@
               <a:graphicData uri="http://schemas.openxmlformats.org/drawingml/2006/picture">
                 <pic:pic xmlns:pic="http://schemas.openxmlformats.org/drawingml/2006/picture">
                   <pic:nvPicPr>
-                    <pic:cNvPr id="66" name="Picture 66" descr="Diagram&#10;&#10;Description automatically generated"/>
+                    <pic:cNvPr id="9" name="Picture 9" descr="A picture containing antenna&#10;&#10;Description automatically generated"/>
                     <pic:cNvPicPr/>
                   </pic:nvPicPr>
                   <pic:blipFill>
@@ -2481,7 +1946,7 @@
                   <pic:spPr>
                     <a:xfrm>
                       <a:off x="0" y="0"/>
-                      <a:ext cx="3449320" cy="472440"/>
+                      <a:ext cx="3444875" cy="446405"/>
                     </a:xfrm>
                     <a:prstGeom prst="rect">
                       <a:avLst/>
@@ -2822,23 +2287,25 @@
       </w:pPr>
       <w:r>
         <w:rPr>
-          <w:rFonts w:ascii="Courier New" w:hAnsi="Courier New" w:cs="Courier New"/>
-          <w:sz w:val="32"/>
-          <w:szCs w:val="32"/>
+          <w:rStyle w:val="adorn"/>
+          <w:rFonts w:ascii="Courier New" w:hAnsi="Courier New" w:cs="Courier New"/>
+          <w:color w:val="1044EE"/>
+          <w:sz w:val="19"/>
+          <w:szCs w:val="19"/>
         </w:rPr>
         <w:drawing>
-          <wp:anchor distT="0" distB="0" distL="114300" distR="114300" simplePos="0" relativeHeight="251712512" behindDoc="0" locked="0" layoutInCell="1" allowOverlap="1" wp14:anchorId="22C99BE3" wp14:editId="2BE69100">
+          <wp:anchor distT="0" distB="0" distL="114300" distR="114300" simplePos="0" relativeHeight="251721728" behindDoc="0" locked="0" layoutInCell="1" allowOverlap="1" wp14:anchorId="48AAEF5C" wp14:editId="0BE7672D">
             <wp:simplePos x="0" y="0"/>
             <wp:positionH relativeFrom="column">
-              <wp:posOffset>-291229</wp:posOffset>
+              <wp:posOffset>-92054</wp:posOffset>
             </wp:positionH>
             <wp:positionV relativeFrom="paragraph">
-              <wp:posOffset>118110</wp:posOffset>
+              <wp:posOffset>169409</wp:posOffset>
             </wp:positionV>
-            <wp:extent cx="3698060" cy="463443"/>
-            <wp:effectExtent l="0" t="0" r="0" b="0"/>
+            <wp:extent cx="4159202" cy="527774"/>
+            <wp:effectExtent l="0" t="0" r="0" b="5715"/>
             <wp:wrapNone/>
-            <wp:docPr id="67" name="Picture 67"/>
+            <wp:docPr id="10" name="Picture 10" descr="Diagram&#10;&#10;Description automatically generated with medium confidence"/>
             <wp:cNvGraphicFramePr>
               <a:graphicFrameLocks xmlns:a="http://schemas.openxmlformats.org/drawingml/2006/main" noChangeAspect="1"/>
             </wp:cNvGraphicFramePr>
@@ -2846,7 +2313,7 @@
               <a:graphicData uri="http://schemas.openxmlformats.org/drawingml/2006/picture">
                 <pic:pic xmlns:pic="http://schemas.openxmlformats.org/drawingml/2006/picture">
                   <pic:nvPicPr>
-                    <pic:cNvPr id="1" name=""/>
+                    <pic:cNvPr id="10" name="Picture 10" descr="Diagram&#10;&#10;Description automatically generated with medium confidence"/>
                     <pic:cNvPicPr/>
                   </pic:nvPicPr>
                   <pic:blipFill>
@@ -2864,7 +2331,7 @@
                   <pic:spPr>
                     <a:xfrm>
                       <a:off x="0" y="0"/>
-                      <a:ext cx="3698060" cy="463443"/>
+                      <a:ext cx="4323045" cy="548565"/>
                     </a:xfrm>
                     <a:prstGeom prst="rect">
                       <a:avLst/>
@@ -2896,6 +2363,16 @@
         <w:rPr>
           <w:rStyle w:val="adorn"/>
           <w:rFonts w:ascii="Courier New" w:hAnsi="Courier New" w:cs="Courier New"/>
+          <w:color w:val="1044EE"/>
+          <w:sz w:val="19"/>
+          <w:szCs w:val="19"/>
+        </w:rPr>
+        <w:t xml:space="preserve">     </w:t>
+      </w:r>
+      <w:r>
+        <w:rPr>
+          <w:rStyle w:val="adorn"/>
+          <w:rFonts w:ascii="Courier New" w:hAnsi="Courier New" w:cs="Courier New"/>
           <w:b/>
           <w:bCs/>
           <w:color w:val="1044EE"/>
@@ -2940,7 +2417,7 @@
           <w:sz w:val="21"/>
           <w:szCs w:val="21"/>
         </w:rPr>
-        <w:t>AGA</w:t>
+        <w:t xml:space="preserve">AGA </w:t>
       </w:r>
       <w:r>
         <w:rPr>
@@ -3051,7 +2528,7 @@
           <w:sz w:val="21"/>
           <w:szCs w:val="21"/>
         </w:rPr>
-        <w:t>GG</w:t>
+        <w:t>G</w:t>
       </w:r>
       <w:r>
         <w:rPr>
@@ -3063,7 +2540,43 @@
           <w:sz w:val="21"/>
           <w:szCs w:val="21"/>
         </w:rPr>
+        <w:t xml:space="preserve"> </w:t>
+      </w:r>
+      <w:r>
+        <w:rPr>
+          <w:rStyle w:val="adorn"/>
+          <w:rFonts w:ascii="Courier New" w:hAnsi="Courier New" w:cs="Courier New"/>
+          <w:b/>
+          <w:bCs/>
+          <w:color w:val="CD6839"/>
+          <w:sz w:val="21"/>
+          <w:szCs w:val="21"/>
+        </w:rPr>
+        <w:t>G</w:t>
+      </w:r>
+      <w:r>
+        <w:rPr>
+          <w:rStyle w:val="adorn"/>
+          <w:rFonts w:ascii="Courier New" w:hAnsi="Courier New" w:cs="Courier New"/>
+          <w:b/>
+          <w:bCs/>
+          <w:color w:val="CD6839"/>
+          <w:sz w:val="21"/>
+          <w:szCs w:val="21"/>
+        </w:rPr>
         <w:t xml:space="preserve">  </w:t>
+      </w:r>
+      <w:r>
+        <w:rPr>
+          <w:rStyle w:val="adorn"/>
+          <w:rFonts w:ascii="Courier New" w:hAnsi="Courier New" w:cs="Courier New"/>
+          <w:b/>
+          <w:bCs/>
+          <w:color w:val="CD6839"/>
+          <w:sz w:val="21"/>
+          <w:szCs w:val="21"/>
+        </w:rPr>
+        <w:t xml:space="preserve"> </w:t>
       </w:r>
       <w:r>
         <w:rPr>
@@ -3229,13 +2742,13 @@
         <mc:AlternateContent>
           <mc:Choice Requires="wps">
             <w:drawing>
-              <wp:anchor distT="0" distB="0" distL="114300" distR="114300" simplePos="0" relativeHeight="251716608" behindDoc="1" locked="0" layoutInCell="1" allowOverlap="1" wp14:anchorId="2B9A2D93" wp14:editId="7C4AFACA">
+              <wp:anchor distT="0" distB="0" distL="114300" distR="114300" simplePos="0" relativeHeight="251716608" behindDoc="1" locked="0" layoutInCell="1" allowOverlap="1" wp14:anchorId="2B9A2D93" wp14:editId="7444B2AA">
                 <wp:simplePos x="0" y="0"/>
                 <wp:positionH relativeFrom="column">
                   <wp:posOffset>2342515</wp:posOffset>
                 </wp:positionH>
                 <wp:positionV relativeFrom="paragraph">
-                  <wp:posOffset>142355</wp:posOffset>
+                  <wp:posOffset>71755</wp:posOffset>
                 </wp:positionV>
                 <wp:extent cx="492760" cy="889000"/>
                 <wp:effectExtent l="0" t="0" r="2540" b="0"/>
@@ -3304,7 +2817,7 @@
           </mc:Choice>
           <mc:Fallback>
             <w:pict>
-              <v:shape w14:anchorId="2B9A2D93" id="Text Box 70" o:spid="_x0000_s1028" type="#_x0000_t202" style="position:absolute;margin-left:184.45pt;margin-top:11.2pt;width:38.8pt;height:70pt;z-index:-251599872;visibility:visible;mso-wrap-style:square;mso-width-percent:0;mso-height-percent:0;mso-wrap-distance-left:9pt;mso-wrap-distance-top:0;mso-wrap-distance-right:9pt;mso-wrap-distance-bottom:0;mso-position-horizontal:absolute;mso-position-horizontal-relative:text;mso-position-vertical:absolute;mso-position-vertical-relative:text;mso-width-percent:0;mso-height-percent:0;mso-width-relative:margin;mso-height-relative:margin;v-text-anchor:top" o:gfxdata="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" fillcolor="white [3201]" stroked="f" strokeweight=".5pt">
+              <v:shape w14:anchorId="2B9A2D93" id="Text Box 70" o:spid="_x0000_s1028" type="#_x0000_t202" style="position:absolute;margin-left:184.45pt;margin-top:5.65pt;width:38.8pt;height:70pt;z-index:-251599872;visibility:visible;mso-wrap-style:square;mso-width-percent:0;mso-height-percent:0;mso-wrap-distance-left:9pt;mso-wrap-distance-top:0;mso-wrap-distance-right:9pt;mso-wrap-distance-bottom:0;mso-position-horizontal:absolute;mso-position-horizontal-relative:text;mso-position-vertical:absolute;mso-position-vertical-relative:text;mso-width-percent:0;mso-height-percent:0;mso-width-relative:margin;mso-height-relative:margin;v-text-anchor:top" o:gfxdata="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" fillcolor="white [3201]" stroked="f" strokeweight=".5pt">
                 <v:textbox>
                   <w:txbxContent>
                     <w:p>
@@ -3335,305 +2848,24 @@
       </w:r>
       <w:r>
         <w:rPr>
-          <w:rStyle w:val="adorn"/>
-          <w:rFonts w:ascii="Courier New" w:hAnsi="Courier New" w:cs="Courier New"/>
-          <w:b/>
-          <w:bCs/>
-          <w:color w:val="1044EE"/>
-          <w:sz w:val="21"/>
-          <w:szCs w:val="21"/>
-        </w:rPr>
-        <w:t xml:space="preserve">    </w:t>
-      </w:r>
-      <w:r>
-        <w:rPr>
-          <w:rStyle w:val="adorn"/>
-          <w:rFonts w:ascii="Courier New" w:hAnsi="Courier New" w:cs="Courier New"/>
-          <w:b/>
-          <w:bCs/>
-          <w:color w:val="1044EE"/>
-          <w:sz w:val="21"/>
-          <w:szCs w:val="21"/>
-        </w:rPr>
-        <w:t xml:space="preserve"> </w:t>
-      </w:r>
-      <w:r>
-        <w:rPr>
-          <w:rStyle w:val="adorn"/>
-          <w:rFonts w:ascii="Courier New" w:hAnsi="Courier New" w:cs="Courier New"/>
-          <w:b/>
-          <w:bCs/>
-          <w:color w:val="1044EE"/>
-          <w:sz w:val="21"/>
-          <w:szCs w:val="21"/>
-        </w:rPr>
-        <w:tab/>
-        <w:t xml:space="preserve">     </w:t>
-      </w:r>
-      <w:r>
-        <w:rPr>
-          <w:rStyle w:val="adorn"/>
-          <w:rFonts w:ascii="Courier New" w:hAnsi="Courier New" w:cs="Courier New"/>
-          <w:b/>
-          <w:bCs/>
-          <w:color w:val="1044EE"/>
-          <w:sz w:val="21"/>
-          <w:szCs w:val="21"/>
-          <w:highlight w:val="yellow"/>
-        </w:rPr>
-        <w:t>ACT</w:t>
-      </w:r>
-      <w:r>
-        <w:rPr>
-          <w:rStyle w:val="adorn"/>
-          <w:rFonts w:ascii="Courier New" w:hAnsi="Courier New" w:cs="Courier New"/>
-          <w:b/>
-          <w:bCs/>
-          <w:color w:val="1044EE"/>
-          <w:sz w:val="21"/>
-          <w:szCs w:val="21"/>
-        </w:rPr>
-        <w:t>CAA</w:t>
-      </w:r>
-      <w:r>
-        <w:rPr>
-          <w:rStyle w:val="adorn"/>
-          <w:rFonts w:ascii="Courier New" w:hAnsi="Courier New" w:cs="Courier New"/>
-          <w:b/>
-          <w:bCs/>
-          <w:color w:val="FF0000"/>
-          <w:sz w:val="21"/>
-          <w:szCs w:val="21"/>
-          <w:highlight w:val="yellow"/>
-        </w:rPr>
-        <w:t>CA(G)</w:t>
-      </w:r>
-      <w:r>
-        <w:rPr>
-          <w:rStyle w:val="adorn"/>
-          <w:rFonts w:ascii="Courier New" w:hAnsi="Courier New" w:cs="Courier New"/>
-          <w:b/>
-          <w:bCs/>
-          <w:color w:val="1044EE"/>
-          <w:sz w:val="21"/>
-          <w:szCs w:val="21"/>
-        </w:rPr>
-        <w:t xml:space="preserve"> </w:t>
-      </w:r>
-      <w:r>
-        <w:rPr>
-          <w:rStyle w:val="adorn"/>
-          <w:rFonts w:ascii="Courier New" w:hAnsi="Courier New" w:cs="Courier New"/>
-          <w:b/>
-          <w:bCs/>
-          <w:color w:val="AAAAAA"/>
-          <w:sz w:val="21"/>
-          <w:szCs w:val="21"/>
-        </w:rPr>
-        <w:t xml:space="preserve">g   </w:t>
-      </w:r>
-      <w:r>
-        <w:rPr>
-          <w:rStyle w:val="adorn"/>
-          <w:rFonts w:ascii="Courier New" w:hAnsi="Courier New" w:cs="Courier New"/>
-          <w:b/>
-          <w:bCs/>
-          <w:color w:val="AAAAAA"/>
-          <w:sz w:val="21"/>
-          <w:szCs w:val="21"/>
-        </w:rPr>
-        <w:t>a</w:t>
-      </w:r>
-      <w:r>
-        <w:rPr>
-          <w:rStyle w:val="adorn"/>
-          <w:rFonts w:ascii="Courier New" w:hAnsi="Courier New" w:cs="Courier New"/>
-          <w:b/>
-          <w:bCs/>
-          <w:color w:val="1044EE"/>
-          <w:sz w:val="21"/>
-          <w:szCs w:val="21"/>
-        </w:rPr>
-        <w:t xml:space="preserve"> </w:t>
-      </w:r>
-      <w:r>
-        <w:rPr>
-          <w:rStyle w:val="adorn"/>
-          <w:rFonts w:ascii="Courier New" w:hAnsi="Courier New" w:cs="Courier New"/>
-          <w:b/>
-          <w:bCs/>
-          <w:color w:val="1044EE"/>
-          <w:sz w:val="21"/>
-          <w:szCs w:val="21"/>
-        </w:rPr>
-        <w:t xml:space="preserve"> </w:t>
-      </w:r>
-      <w:r>
-        <w:rPr>
-          <w:rStyle w:val="adorn"/>
-          <w:rFonts w:ascii="Courier New" w:hAnsi="Courier New" w:cs="Courier New"/>
-          <w:b/>
-          <w:bCs/>
-          <w:color w:val="1044EE"/>
-          <w:sz w:val="21"/>
-          <w:szCs w:val="21"/>
-        </w:rPr>
-        <w:tab/>
-        <w:t xml:space="preserve">   </w:t>
-      </w:r>
-      <w:r>
-        <w:rPr>
-          <w:rStyle w:val="adorn"/>
-          <w:rFonts w:ascii="Courier New" w:hAnsi="Courier New" w:cs="Courier New"/>
-          <w:b/>
-          <w:bCs/>
-          <w:color w:val="AAAAAA"/>
-          <w:sz w:val="21"/>
-          <w:szCs w:val="21"/>
-        </w:rPr>
-        <w:t xml:space="preserve">c </w:t>
-      </w:r>
-      <w:r>
-        <w:rPr>
-          <w:rStyle w:val="adorn"/>
-          <w:rFonts w:ascii="Courier New" w:hAnsi="Courier New" w:cs="Courier New"/>
-          <w:b/>
-          <w:bCs/>
-          <w:color w:val="FF0000"/>
-          <w:sz w:val="21"/>
-          <w:szCs w:val="21"/>
-          <w:highlight w:val="yellow"/>
-        </w:rPr>
-        <w:t>(</w:t>
-      </w:r>
-      <w:r>
-        <w:rPr>
-          <w:rStyle w:val="adorn"/>
-          <w:rFonts w:ascii="Courier New" w:hAnsi="Courier New" w:cs="Courier New"/>
-          <w:b/>
-          <w:bCs/>
-          <w:color w:val="FF0000"/>
-          <w:sz w:val="21"/>
-          <w:szCs w:val="21"/>
-          <w:highlight w:val="yellow"/>
-        </w:rPr>
-        <w:t>CA</w:t>
-      </w:r>
-      <w:r>
-        <w:rPr>
-          <w:rStyle w:val="adorn"/>
-          <w:rFonts w:ascii="Courier New" w:hAnsi="Courier New" w:cs="Courier New"/>
-          <w:b/>
-          <w:bCs/>
-          <w:color w:val="FF0000"/>
-          <w:sz w:val="21"/>
-          <w:szCs w:val="21"/>
-          <w:highlight w:val="yellow"/>
-        </w:rPr>
-        <w:t>)</w:t>
-      </w:r>
-      <w:r>
-        <w:rPr>
-          <w:rStyle w:val="adorn"/>
-          <w:rFonts w:ascii="Courier New" w:hAnsi="Courier New" w:cs="Courier New"/>
-          <w:b/>
-          <w:bCs/>
-          <w:color w:val="FF0000"/>
-          <w:sz w:val="21"/>
-          <w:szCs w:val="21"/>
-          <w:highlight w:val="yellow"/>
-        </w:rPr>
-        <w:t>G</w:t>
-      </w:r>
-      <w:r>
-        <w:rPr>
-          <w:rStyle w:val="adorn"/>
-          <w:rFonts w:ascii="Courier New" w:hAnsi="Courier New" w:cs="Courier New"/>
-          <w:b/>
-          <w:bCs/>
-          <w:color w:val="1044EE"/>
-          <w:sz w:val="21"/>
-          <w:szCs w:val="21"/>
-        </w:rPr>
-        <w:t xml:space="preserve">CCA </w:t>
-      </w:r>
-      <w:r>
-        <w:rPr>
-          <w:rStyle w:val="adorn"/>
-          <w:rFonts w:ascii="Courier New" w:hAnsi="Courier New" w:cs="Courier New"/>
-          <w:b/>
-          <w:bCs/>
-          <w:color w:val="1044EE"/>
-          <w:sz w:val="21"/>
-          <w:szCs w:val="21"/>
-          <w:highlight w:val="yellow"/>
-        </w:rPr>
-        <w:t>GAA</w:t>
-      </w:r>
-      <w:r>
-        <w:rPr>
-          <w:rStyle w:val="adorn"/>
-          <w:rFonts w:ascii="Courier New" w:hAnsi="Courier New" w:cs="Courier New"/>
-          <w:b/>
-          <w:bCs/>
-          <w:color w:val="1044EE"/>
-          <w:sz w:val="21"/>
-          <w:szCs w:val="21"/>
-        </w:rPr>
-        <w:t xml:space="preserve"> </w:t>
-      </w:r>
-      <w:r>
-        <w:rPr>
-          <w:rStyle w:val="adorn"/>
-          <w:rFonts w:ascii="Courier New" w:hAnsi="Courier New" w:cs="Courier New"/>
-          <w:b/>
-          <w:bCs/>
-          <w:color w:val="1044EE"/>
-          <w:sz w:val="21"/>
-          <w:szCs w:val="21"/>
-        </w:rPr>
-        <w:t>TTA</w:t>
-      </w:r>
-      <w:r>
-        <w:rPr>
-          <w:rStyle w:val="adorn"/>
-          <w:rFonts w:ascii="Courier New" w:hAnsi="Courier New" w:cs="Courier New"/>
-          <w:b/>
-          <w:bCs/>
-          <w:color w:val="1044EE"/>
-          <w:sz w:val="21"/>
-          <w:szCs w:val="21"/>
-        </w:rPr>
-        <w:t xml:space="preserve"> </w:t>
-      </w:r>
-    </w:p>
-    <w:p>
-      <w:pPr>
-        <w:rPr>
-          <w:rFonts w:ascii="Courier New" w:hAnsi="Courier New" w:cs="Courier New"/>
+          <w:rFonts w:ascii="Courier New" w:hAnsi="Courier New" w:cs="Courier New"/>
+          <w:noProof/>
           <w:sz w:val="32"/>
           <w:szCs w:val="32"/>
         </w:rPr>
-      </w:pPr>
-      <w:r>
-        <w:rPr>
-          <w:rFonts w:ascii="Courier New" w:hAnsi="Courier New" w:cs="Courier New"/>
-          <w:sz w:val="32"/>
-          <w:szCs w:val="32"/>
-        </w:rPr>
         <w:drawing>
-          <wp:anchor distT="0" distB="0" distL="114300" distR="114300" simplePos="0" relativeHeight="251714560" behindDoc="0" locked="0" layoutInCell="1" allowOverlap="1" wp14:anchorId="44D22789" wp14:editId="51B8B1BB">
+          <wp:anchor distT="0" distB="0" distL="114300" distR="114300" simplePos="0" relativeHeight="251717632" behindDoc="0" locked="0" layoutInCell="1" allowOverlap="1" wp14:anchorId="1B19015A" wp14:editId="00450E5D">
             <wp:simplePos x="0" y="0"/>
             <wp:positionH relativeFrom="column">
-              <wp:posOffset>2717454</wp:posOffset>
+              <wp:posOffset>412750</wp:posOffset>
             </wp:positionH>
             <wp:positionV relativeFrom="paragraph">
-              <wp:posOffset>80876</wp:posOffset>
+              <wp:posOffset>146685</wp:posOffset>
             </wp:positionV>
-            <wp:extent cx="1787236" cy="524922"/>
-            <wp:effectExtent l="0" t="0" r="3810" b="0"/>
+            <wp:extent cx="1972945" cy="539750"/>
+            <wp:effectExtent l="0" t="0" r="0" b="6350"/>
             <wp:wrapNone/>
-            <wp:docPr id="69" name="Picture 69"/>
+            <wp:docPr id="71" name="Picture 71"/>
             <wp:cNvGraphicFramePr>
               <a:graphicFrameLocks xmlns:a="http://schemas.openxmlformats.org/drawingml/2006/main" noChangeAspect="1"/>
             </wp:cNvGraphicFramePr>
@@ -3659,7 +2891,7 @@
                   <pic:spPr>
                     <a:xfrm>
                       <a:off x="0" y="0"/>
-                      <a:ext cx="1787236" cy="524922"/>
+                      <a:ext cx="1972945" cy="539750"/>
                     </a:xfrm>
                     <a:prstGeom prst="rect">
                       <a:avLst/>
@@ -3679,23 +2911,315 @@
       </w:r>
       <w:r>
         <w:rPr>
+          <w:rStyle w:val="adorn"/>
+          <w:rFonts w:ascii="Courier New" w:hAnsi="Courier New" w:cs="Courier New"/>
+          <w:b/>
+          <w:bCs/>
+          <w:color w:val="1044EE"/>
+          <w:sz w:val="21"/>
+          <w:szCs w:val="21"/>
+        </w:rPr>
+        <w:t xml:space="preserve">    </w:t>
+      </w:r>
+      <w:r>
+        <w:rPr>
+          <w:rStyle w:val="adorn"/>
+          <w:rFonts w:ascii="Courier New" w:hAnsi="Courier New" w:cs="Courier New"/>
+          <w:b/>
+          <w:bCs/>
+          <w:color w:val="1044EE"/>
+          <w:sz w:val="21"/>
+          <w:szCs w:val="21"/>
+        </w:rPr>
+        <w:t xml:space="preserve"> </w:t>
+      </w:r>
+      <w:r>
+        <w:rPr>
+          <w:rStyle w:val="adorn"/>
+          <w:rFonts w:ascii="Courier New" w:hAnsi="Courier New" w:cs="Courier New"/>
+          <w:b/>
+          <w:bCs/>
+          <w:color w:val="1044EE"/>
+          <w:sz w:val="21"/>
+          <w:szCs w:val="21"/>
+        </w:rPr>
+        <w:tab/>
+        <w:t xml:space="preserve">     </w:t>
+      </w:r>
+      <w:r>
+        <w:rPr>
+          <w:rStyle w:val="adorn"/>
+          <w:rFonts w:ascii="Courier New" w:hAnsi="Courier New" w:cs="Courier New"/>
+          <w:b/>
+          <w:bCs/>
+          <w:color w:val="1044EE"/>
+          <w:sz w:val="21"/>
+          <w:szCs w:val="21"/>
+          <w:highlight w:val="yellow"/>
+        </w:rPr>
+        <w:t>ACT</w:t>
+      </w:r>
+      <w:r>
+        <w:rPr>
+          <w:rStyle w:val="adorn"/>
+          <w:rFonts w:ascii="Courier New" w:hAnsi="Courier New" w:cs="Courier New"/>
+          <w:b/>
+          <w:bCs/>
+          <w:color w:val="1044EE"/>
+          <w:sz w:val="21"/>
+          <w:szCs w:val="21"/>
+        </w:rPr>
+        <w:t>CAA</w:t>
+      </w:r>
+      <w:r>
+        <w:rPr>
+          <w:rStyle w:val="adorn"/>
+          <w:rFonts w:ascii="Courier New" w:hAnsi="Courier New" w:cs="Courier New"/>
+          <w:b/>
+          <w:bCs/>
+          <w:color w:val="FF0000"/>
+          <w:sz w:val="21"/>
+          <w:szCs w:val="21"/>
+          <w:highlight w:val="yellow"/>
+        </w:rPr>
+        <w:t>CA(G)</w:t>
+      </w:r>
+      <w:r>
+        <w:rPr>
+          <w:rStyle w:val="adorn"/>
+          <w:rFonts w:ascii="Courier New" w:hAnsi="Courier New" w:cs="Courier New"/>
+          <w:b/>
+          <w:bCs/>
+          <w:color w:val="1044EE"/>
+          <w:sz w:val="21"/>
+          <w:szCs w:val="21"/>
+        </w:rPr>
+        <w:t xml:space="preserve"> </w:t>
+      </w:r>
+      <w:r>
+        <w:rPr>
+          <w:rStyle w:val="adorn"/>
+          <w:rFonts w:ascii="Courier New" w:hAnsi="Courier New" w:cs="Courier New"/>
+          <w:b/>
+          <w:bCs/>
+          <w:color w:val="AAAAAA"/>
+          <w:sz w:val="21"/>
+          <w:szCs w:val="21"/>
+        </w:rPr>
+        <w:t xml:space="preserve">g   </w:t>
+      </w:r>
+      <w:r>
+        <w:rPr>
+          <w:rStyle w:val="adorn"/>
+          <w:rFonts w:ascii="Courier New" w:hAnsi="Courier New" w:cs="Courier New"/>
+          <w:b/>
+          <w:bCs/>
+          <w:color w:val="AAAAAA"/>
+          <w:sz w:val="21"/>
+          <w:szCs w:val="21"/>
+        </w:rPr>
+        <w:t>a</w:t>
+      </w:r>
+      <w:r>
+        <w:rPr>
+          <w:rStyle w:val="adorn"/>
+          <w:rFonts w:ascii="Courier New" w:hAnsi="Courier New" w:cs="Courier New"/>
+          <w:b/>
+          <w:bCs/>
+          <w:color w:val="1044EE"/>
+          <w:sz w:val="21"/>
+          <w:szCs w:val="21"/>
+        </w:rPr>
+        <w:t xml:space="preserve"> </w:t>
+      </w:r>
+      <w:r>
+        <w:rPr>
+          <w:rStyle w:val="adorn"/>
+          <w:rFonts w:ascii="Courier New" w:hAnsi="Courier New" w:cs="Courier New"/>
+          <w:b/>
+          <w:bCs/>
+          <w:color w:val="1044EE"/>
+          <w:sz w:val="21"/>
+          <w:szCs w:val="21"/>
+        </w:rPr>
+        <w:t xml:space="preserve"> </w:t>
+      </w:r>
+      <w:r>
+        <w:rPr>
+          <w:rStyle w:val="adorn"/>
+          <w:rFonts w:ascii="Courier New" w:hAnsi="Courier New" w:cs="Courier New"/>
+          <w:b/>
+          <w:bCs/>
+          <w:color w:val="1044EE"/>
+          <w:sz w:val="21"/>
+          <w:szCs w:val="21"/>
+        </w:rPr>
+        <w:tab/>
+        <w:t xml:space="preserve">   </w:t>
+      </w:r>
+      <w:r>
+        <w:rPr>
+          <w:rStyle w:val="adorn"/>
+          <w:rFonts w:ascii="Courier New" w:hAnsi="Courier New" w:cs="Courier New"/>
+          <w:b/>
+          <w:bCs/>
+          <w:color w:val="1044EE"/>
+          <w:sz w:val="21"/>
+          <w:szCs w:val="21"/>
+        </w:rPr>
+        <w:t xml:space="preserve"> </w:t>
+      </w:r>
+      <w:r>
+        <w:rPr>
+          <w:rStyle w:val="adorn"/>
+          <w:rFonts w:ascii="Courier New" w:hAnsi="Courier New" w:cs="Courier New"/>
+          <w:b/>
+          <w:bCs/>
+          <w:color w:val="AAAAAA"/>
+          <w:sz w:val="21"/>
+          <w:szCs w:val="21"/>
+        </w:rPr>
+        <w:t xml:space="preserve">c </w:t>
+      </w:r>
+      <w:r>
+        <w:rPr>
+          <w:rStyle w:val="adorn"/>
+          <w:rFonts w:ascii="Courier New" w:hAnsi="Courier New" w:cs="Courier New"/>
+          <w:b/>
+          <w:bCs/>
+          <w:color w:val="FF0000"/>
+          <w:sz w:val="21"/>
+          <w:szCs w:val="21"/>
+          <w:highlight w:val="yellow"/>
+        </w:rPr>
+        <w:t>(</w:t>
+      </w:r>
+      <w:r>
+        <w:rPr>
+          <w:rStyle w:val="adorn"/>
+          <w:rFonts w:ascii="Courier New" w:hAnsi="Courier New" w:cs="Courier New"/>
+          <w:b/>
+          <w:bCs/>
+          <w:color w:val="FF0000"/>
+          <w:sz w:val="21"/>
+          <w:szCs w:val="21"/>
+          <w:highlight w:val="yellow"/>
+        </w:rPr>
+        <w:t>CA</w:t>
+      </w:r>
+      <w:r>
+        <w:rPr>
+          <w:rStyle w:val="adorn"/>
+          <w:rFonts w:ascii="Courier New" w:hAnsi="Courier New" w:cs="Courier New"/>
+          <w:b/>
+          <w:bCs/>
+          <w:color w:val="FF0000"/>
+          <w:sz w:val="21"/>
+          <w:szCs w:val="21"/>
+          <w:highlight w:val="yellow"/>
+        </w:rPr>
+        <w:t>)</w:t>
+      </w:r>
+      <w:r>
+        <w:rPr>
+          <w:rStyle w:val="adorn"/>
+          <w:rFonts w:ascii="Courier New" w:hAnsi="Courier New" w:cs="Courier New"/>
+          <w:b/>
+          <w:bCs/>
+          <w:color w:val="FF0000"/>
+          <w:sz w:val="21"/>
+          <w:szCs w:val="21"/>
+          <w:highlight w:val="yellow"/>
+        </w:rPr>
+        <w:t>G</w:t>
+      </w:r>
+      <w:r>
+        <w:rPr>
+          <w:rStyle w:val="adorn"/>
+          <w:rFonts w:ascii="Courier New" w:hAnsi="Courier New" w:cs="Courier New"/>
+          <w:b/>
+          <w:bCs/>
+          <w:color w:val="1044EE"/>
+          <w:sz w:val="21"/>
+          <w:szCs w:val="21"/>
+        </w:rPr>
+        <w:t xml:space="preserve">CCA </w:t>
+      </w:r>
+      <w:r>
+        <w:rPr>
+          <w:rStyle w:val="adorn"/>
+          <w:rFonts w:ascii="Courier New" w:hAnsi="Courier New" w:cs="Courier New"/>
+          <w:b/>
+          <w:bCs/>
+          <w:color w:val="1044EE"/>
+          <w:sz w:val="21"/>
+          <w:szCs w:val="21"/>
+          <w:highlight w:val="yellow"/>
+        </w:rPr>
+        <w:t>GAA</w:t>
+      </w:r>
+      <w:r>
+        <w:rPr>
+          <w:rStyle w:val="adorn"/>
+          <w:rFonts w:ascii="Courier New" w:hAnsi="Courier New" w:cs="Courier New"/>
+          <w:b/>
+          <w:bCs/>
+          <w:color w:val="1044EE"/>
+          <w:sz w:val="21"/>
+          <w:szCs w:val="21"/>
+        </w:rPr>
+        <w:t xml:space="preserve"> </w:t>
+      </w:r>
+      <w:r>
+        <w:rPr>
+          <w:rStyle w:val="adorn"/>
+          <w:rFonts w:ascii="Courier New" w:hAnsi="Courier New" w:cs="Courier New"/>
+          <w:b/>
+          <w:bCs/>
+          <w:color w:val="1044EE"/>
+          <w:sz w:val="21"/>
+          <w:szCs w:val="21"/>
+        </w:rPr>
+        <w:t>TTA</w:t>
+      </w:r>
+      <w:r>
+        <w:rPr>
+          <w:rStyle w:val="adorn"/>
+          <w:rFonts w:ascii="Courier New" w:hAnsi="Courier New" w:cs="Courier New"/>
+          <w:b/>
+          <w:bCs/>
+          <w:color w:val="1044EE"/>
+          <w:sz w:val="21"/>
+          <w:szCs w:val="21"/>
+        </w:rPr>
+        <w:t xml:space="preserve"> </w:t>
+      </w:r>
+    </w:p>
+    <w:p>
+      <w:pPr>
+        <w:rPr>
           <w:rFonts w:ascii="Courier New" w:hAnsi="Courier New" w:cs="Courier New"/>
           <w:sz w:val="32"/>
           <w:szCs w:val="32"/>
         </w:rPr>
+      </w:pPr>
+      <w:r>
+        <w:rPr>
+          <w:noProof/>
+        </w:rPr>
         <w:drawing>
-          <wp:anchor distT="0" distB="0" distL="114300" distR="114300" simplePos="0" relativeHeight="251717632" behindDoc="0" locked="0" layoutInCell="1" allowOverlap="1" wp14:anchorId="1B19015A" wp14:editId="395E9786">
+          <wp:anchor distT="0" distB="0" distL="114300" distR="114300" simplePos="0" relativeHeight="251722752" behindDoc="0" locked="0" layoutInCell="1" allowOverlap="1" wp14:anchorId="4A346421" wp14:editId="5BD78544">
             <wp:simplePos x="0" y="0"/>
             <wp:positionH relativeFrom="column">
-              <wp:posOffset>413212</wp:posOffset>
+              <wp:posOffset>2720975</wp:posOffset>
             </wp:positionH>
             <wp:positionV relativeFrom="paragraph">
-              <wp:posOffset>66790</wp:posOffset>
+              <wp:posOffset>6604</wp:posOffset>
             </wp:positionV>
-            <wp:extent cx="1973260" cy="540328"/>
-            <wp:effectExtent l="0" t="0" r="0" b="6350"/>
+            <wp:extent cx="1878965" cy="516255"/>
+            <wp:effectExtent l="0" t="0" r="635" b="4445"/>
             <wp:wrapNone/>
-            <wp:docPr id="71" name="Picture 71"/>
+            <wp:docPr id="11" name="Picture 11"/>
             <wp:cNvGraphicFramePr>
               <a:graphicFrameLocks xmlns:a="http://schemas.openxmlformats.org/drawingml/2006/main" noChangeAspect="1"/>
             </wp:cNvGraphicFramePr>
@@ -3721,7 +3245,7 @@
                   <pic:spPr>
                     <a:xfrm>
                       <a:off x="0" y="0"/>
-                      <a:ext cx="1973260" cy="540328"/>
+                      <a:ext cx="1878965" cy="516255"/>
                     </a:xfrm>
                     <a:prstGeom prst="rect">
                       <a:avLst/>
@@ -3738,6 +3262,12 @@
             </wp14:sizeRelV>
           </wp:anchor>
         </w:drawing>
+      </w:r>
+      <w:r>
+        <w:rPr>
+          <w:noProof/>
+        </w:rPr>
+        <w:t xml:space="preserve"> </w:t>
       </w:r>
       <w:r>
         <w:rPr>

</xml_diff>